<commit_message>
finalize hw for handin
</commit_message>
<xml_diff>
--- a/hw3.docx
+++ b/hw3.docx
@@ -1,6 +1,6 @@
 
 <file path=word/document.xml><?xml version="1.0" encoding="utf-8"?>
-<w:document xmlns:wpc="http://schemas.microsoft.com/office/word/2010/wordprocessingCanvas" xmlns:mc="http://schemas.openxmlformats.org/markup-compatibility/2006" xmlns:o="urn:schemas-microsoft-com:office:office" xmlns:r="http://schemas.openxmlformats.org/officeDocument/2006/relationships" xmlns:m="http://schemas.openxmlformats.org/officeDocument/2006/math" xmlns:v="urn:schemas-microsoft-com:vml" xmlns:wp14="http://schemas.microsoft.com/office/word/2010/wordprocessingDrawing" xmlns:wp="http://schemas.openxmlformats.org/drawingml/2006/wordprocessingDrawing" xmlns:w10="urn:schemas-microsoft-com:office:word" xmlns:w="http://schemas.openxmlformats.org/wordprocessingml/2006/main" xmlns:w14="http://schemas.microsoft.com/office/word/2010/wordml" xmlns:wpg="http://schemas.microsoft.com/office/word/2010/wordprocessingGroup" xmlns:wpi="http://schemas.microsoft.com/office/word/2010/wordprocessingInk" xmlns:wne="http://schemas.microsoft.com/office/word/2006/wordml" xmlns:wps="http://schemas.microsoft.com/office/word/2010/wordprocessingShape" mc:Ignorable="w14 wp14">
+<w:document xmlns:wpc="http://schemas.microsoft.com/office/word/2010/wordprocessingCanvas" xmlns:mo="http://schemas.microsoft.com/office/mac/office/2008/main" xmlns:mc="http://schemas.openxmlformats.org/markup-compatibility/2006" xmlns:mv="urn:schemas-microsoft-com:mac:vml" xmlns:o="urn:schemas-microsoft-com:office:office" xmlns:r="http://schemas.openxmlformats.org/officeDocument/2006/relationships" xmlns:m="http://schemas.openxmlformats.org/officeDocument/2006/math" xmlns:v="urn:schemas-microsoft-com:vml" xmlns:wp14="http://schemas.microsoft.com/office/word/2010/wordprocessingDrawing" xmlns:wp="http://schemas.openxmlformats.org/drawingml/2006/wordprocessingDrawing" xmlns:w10="urn:schemas-microsoft-com:office:word" xmlns:w="http://schemas.openxmlformats.org/wordprocessingml/2006/main" xmlns:w14="http://schemas.microsoft.com/office/word/2010/wordml" xmlns:wpg="http://schemas.microsoft.com/office/word/2010/wordprocessingGroup" xmlns:wpi="http://schemas.microsoft.com/office/word/2010/wordprocessingInk" xmlns:wne="http://schemas.microsoft.com/office/word/2006/wordml" xmlns:wps="http://schemas.microsoft.com/office/word/2010/wordprocessingShape" mc:Ignorable="w14 wp14">
   <w:body>
     <w:p>
       <w:pPr>
@@ -10,30 +10,1095 @@
         <w:spacing w:after="0" w:line="240" w:lineRule="auto"/>
       </w:pPr>
       <w:r>
-        <w:t xml:space="preserve">3a) </w:t>
-      </w:r>
-    </w:p>
-    <w:p>
-      <w:pPr>
-        <w:autoSpaceDE w:val="0"/>
-        <w:autoSpaceDN w:val="0"/>
-        <w:adjustRightInd w:val="0"/>
-        <w:spacing w:after="0" w:line="240" w:lineRule="auto"/>
-        <w:rPr>
-          <w:rFonts w:ascii="Courier New" w:hAnsi="Courier New" w:cs="Courier New"/>
-          <w:sz w:val="20"/>
-          <w:szCs w:val="20"/>
-        </w:rPr>
-      </w:pPr>
-      <w:r>
-        <w:rPr>
-          <w:rFonts w:ascii="Courier New" w:hAnsi="Courier New" w:cs="Courier New"/>
-          <w:color w:val="000000"/>
-          <w:sz w:val="20"/>
-          <w:szCs w:val="20"/>
-        </w:rPr>
-        <w:t>The</w:t>
-      </w:r>
+        <w:t>3</w:t>
+      </w:r>
+      <w:r>
+        <w:t>) Refer to matrix.java</w:t>
+      </w:r>
+    </w:p>
+    <w:p>
+      <w:pPr>
+        <w:autoSpaceDE w:val="0"/>
+        <w:autoSpaceDN w:val="0"/>
+        <w:adjustRightInd w:val="0"/>
+        <w:spacing w:after="0" w:line="240" w:lineRule="auto"/>
+      </w:pPr>
+      <w:r>
+        <w:t xml:space="preserve">a) </w:t>
+      </w:r>
+      <w:r>
+        <w:rPr>
+          <w:rFonts w:ascii="Courier New" w:hAnsi="Courier New" w:cs="Courier New"/>
+          <w:color w:val="000000"/>
+          <w:sz w:val="20"/>
+          <w:szCs w:val="20"/>
+        </w:rPr>
+        <w:t xml:space="preserve">The answer after 1000 iterations is: </w:t>
+      </w:r>
+    </w:p>
+    <w:p>
+      <w:pPr>
+        <w:autoSpaceDE w:val="0"/>
+        <w:autoSpaceDN w:val="0"/>
+        <w:adjustRightInd w:val="0"/>
+        <w:spacing w:after="0" w:line="240" w:lineRule="auto"/>
+        <w:rPr>
+          <w:rFonts w:ascii="Courier New" w:hAnsi="Courier New" w:cs="Courier New"/>
+          <w:sz w:val="20"/>
+          <w:szCs w:val="20"/>
+        </w:rPr>
+      </w:pPr>
+      <w:r>
+        <w:rPr>
+          <w:rFonts w:ascii="Courier New" w:hAnsi="Courier New" w:cs="Courier New"/>
+          <w:color w:val="000000"/>
+          <w:sz w:val="20"/>
+          <w:szCs w:val="20"/>
+        </w:rPr>
+        <w:t xml:space="preserve">1.0 0.0 0.0 </w:t>
+      </w:r>
+    </w:p>
+    <w:p>
+      <w:pPr>
+        <w:autoSpaceDE w:val="0"/>
+        <w:autoSpaceDN w:val="0"/>
+        <w:adjustRightInd w:val="0"/>
+        <w:spacing w:after="0" w:line="240" w:lineRule="auto"/>
+        <w:rPr>
+          <w:rFonts w:ascii="Courier New" w:hAnsi="Courier New" w:cs="Courier New"/>
+          <w:sz w:val="20"/>
+          <w:szCs w:val="20"/>
+        </w:rPr>
+      </w:pPr>
+      <w:r>
+        <w:rPr>
+          <w:rFonts w:ascii="Courier New" w:hAnsi="Courier New" w:cs="Courier New"/>
+          <w:color w:val="000000"/>
+          <w:sz w:val="20"/>
+          <w:szCs w:val="20"/>
+        </w:rPr>
+        <w:t xml:space="preserve">0.0 1.0 0.0 </w:t>
+      </w:r>
+    </w:p>
+    <w:p>
+      <w:pPr>
+        <w:autoSpaceDE w:val="0"/>
+        <w:autoSpaceDN w:val="0"/>
+        <w:adjustRightInd w:val="0"/>
+        <w:spacing w:after="0" w:line="240" w:lineRule="auto"/>
+        <w:rPr>
+          <w:rFonts w:ascii="Courier New" w:hAnsi="Courier New" w:cs="Courier New"/>
+          <w:sz w:val="20"/>
+          <w:szCs w:val="20"/>
+        </w:rPr>
+      </w:pPr>
+      <w:r>
+        <w:rPr>
+          <w:rFonts w:ascii="Courier New" w:hAnsi="Courier New" w:cs="Courier New"/>
+          <w:color w:val="000000"/>
+          <w:sz w:val="20"/>
+          <w:szCs w:val="20"/>
+        </w:rPr>
+        <w:t xml:space="preserve">0.0 0.0 1.0 </w:t>
+      </w:r>
+    </w:p>
+    <w:p>
+      <w:pPr>
+        <w:autoSpaceDE w:val="0"/>
+        <w:autoSpaceDN w:val="0"/>
+        <w:adjustRightInd w:val="0"/>
+        <w:spacing w:after="0" w:line="240" w:lineRule="auto"/>
+        <w:rPr>
+          <w:rFonts w:ascii="Courier New" w:hAnsi="Courier New" w:cs="Courier New"/>
+          <w:sz w:val="20"/>
+          <w:szCs w:val="20"/>
+        </w:rPr>
+      </w:pPr>
+      <w:proofErr w:type="gramStart"/>
+      <w:r>
+        <w:rPr>
+          <w:rFonts w:ascii="Courier New" w:hAnsi="Courier New" w:cs="Courier New"/>
+          <w:color w:val="000000"/>
+          <w:sz w:val="20"/>
+          <w:szCs w:val="20"/>
+        </w:rPr>
+        <w:t>stochastic</w:t>
+      </w:r>
+      <w:proofErr w:type="gramEnd"/>
+      <w:r>
+        <w:rPr>
+          <w:rFonts w:ascii="Courier New" w:hAnsi="Courier New" w:cs="Courier New"/>
+          <w:color w:val="000000"/>
+          <w:sz w:val="20"/>
+          <w:szCs w:val="20"/>
+        </w:rPr>
+        <w:t xml:space="preserve">: true </w:t>
+      </w:r>
+      <w:proofErr w:type="spellStart"/>
+      <w:r>
+        <w:rPr>
+          <w:rFonts w:ascii="Courier New" w:hAnsi="Courier New" w:cs="Courier New"/>
+          <w:color w:val="000000"/>
+          <w:sz w:val="20"/>
+          <w:szCs w:val="20"/>
+        </w:rPr>
+        <w:t>doublystochastic</w:t>
+      </w:r>
+      <w:proofErr w:type="spellEnd"/>
+      <w:r>
+        <w:rPr>
+          <w:rFonts w:ascii="Courier New" w:hAnsi="Courier New" w:cs="Courier New"/>
+          <w:color w:val="000000"/>
+          <w:sz w:val="20"/>
+          <w:szCs w:val="20"/>
+        </w:rPr>
+        <w:t xml:space="preserve">: true </w:t>
+      </w:r>
+      <w:proofErr w:type="spellStart"/>
+      <w:r>
+        <w:rPr>
+          <w:rFonts w:ascii="Courier New" w:hAnsi="Courier New" w:cs="Courier New"/>
+          <w:color w:val="000000"/>
+          <w:sz w:val="20"/>
+          <w:szCs w:val="20"/>
+        </w:rPr>
+        <w:t>substochastic</w:t>
+      </w:r>
+      <w:proofErr w:type="spellEnd"/>
+      <w:r>
+        <w:rPr>
+          <w:rFonts w:ascii="Courier New" w:hAnsi="Courier New" w:cs="Courier New"/>
+          <w:color w:val="000000"/>
+          <w:sz w:val="20"/>
+          <w:szCs w:val="20"/>
+        </w:rPr>
+        <w:t xml:space="preserve"> true</w:t>
+      </w:r>
+    </w:p>
+    <w:p>
+      <w:pPr>
+        <w:autoSpaceDE w:val="0"/>
+        <w:autoSpaceDN w:val="0"/>
+        <w:adjustRightInd w:val="0"/>
+        <w:spacing w:after="0" w:line="240" w:lineRule="auto"/>
+        <w:rPr>
+          <w:rFonts w:ascii="Courier New" w:hAnsi="Courier New" w:cs="Courier New"/>
+          <w:sz w:val="20"/>
+          <w:szCs w:val="20"/>
+        </w:rPr>
+      </w:pPr>
+      <w:proofErr w:type="gramStart"/>
+      <w:r>
+        <w:rPr>
+          <w:rFonts w:ascii="Courier New" w:hAnsi="Courier New" w:cs="Courier New"/>
+          <w:color w:val="000000"/>
+          <w:sz w:val="20"/>
+          <w:szCs w:val="20"/>
+        </w:rPr>
+        <w:t>aperiodicity</w:t>
+      </w:r>
+      <w:proofErr w:type="gramEnd"/>
+      <w:r>
+        <w:rPr>
+          <w:rFonts w:ascii="Courier New" w:hAnsi="Courier New" w:cs="Courier New"/>
+          <w:color w:val="000000"/>
+          <w:sz w:val="20"/>
+          <w:szCs w:val="20"/>
+        </w:rPr>
+        <w:t xml:space="preserve">: false </w:t>
+      </w:r>
+      <w:proofErr w:type="spellStart"/>
+      <w:r>
+        <w:rPr>
+          <w:rFonts w:ascii="Courier New" w:hAnsi="Courier New" w:cs="Courier New"/>
+          <w:color w:val="000000"/>
+          <w:sz w:val="20"/>
+          <w:szCs w:val="20"/>
+        </w:rPr>
+        <w:t>gcd</w:t>
+      </w:r>
+      <w:proofErr w:type="spellEnd"/>
+      <w:r>
+        <w:rPr>
+          <w:rFonts w:ascii="Courier New" w:hAnsi="Courier New" w:cs="Courier New"/>
+          <w:color w:val="000000"/>
+          <w:sz w:val="20"/>
+          <w:szCs w:val="20"/>
+        </w:rPr>
+        <w:t xml:space="preserve"> 2</w:t>
+      </w:r>
+    </w:p>
+    <w:p>
+      <w:pPr>
+        <w:autoSpaceDE w:val="0"/>
+        <w:autoSpaceDN w:val="0"/>
+        <w:adjustRightInd w:val="0"/>
+        <w:spacing w:after="0" w:line="240" w:lineRule="auto"/>
+        <w:rPr>
+          <w:rFonts w:ascii="Courier New" w:hAnsi="Courier New" w:cs="Courier New"/>
+          <w:sz w:val="20"/>
+          <w:szCs w:val="20"/>
+        </w:rPr>
+      </w:pPr>
+      <w:proofErr w:type="gramStart"/>
+      <w:r>
+        <w:rPr>
+          <w:rFonts w:ascii="Courier New" w:hAnsi="Courier New" w:cs="Courier New"/>
+          <w:color w:val="000000"/>
+          <w:sz w:val="20"/>
+          <w:szCs w:val="20"/>
+        </w:rPr>
+        <w:t>irreducibility</w:t>
+      </w:r>
+      <w:proofErr w:type="gramEnd"/>
+      <w:r>
+        <w:rPr>
+          <w:rFonts w:ascii="Courier New" w:hAnsi="Courier New" w:cs="Courier New"/>
+          <w:color w:val="000000"/>
+          <w:sz w:val="20"/>
+          <w:szCs w:val="20"/>
+        </w:rPr>
+        <w:t>: false</w:t>
+      </w:r>
+    </w:p>
+    <w:p/>
+    <w:p>
+      <w:pPr>
+        <w:rPr>
+          <w:rFonts w:ascii="Courier New" w:hAnsi="Courier New" w:cs="Courier New"/>
+          <w:sz w:val="20"/>
+          <w:szCs w:val="20"/>
+        </w:rPr>
+      </w:pPr>
+      <w:r>
+        <w:t xml:space="preserve">b) </w:t>
+      </w:r>
+      <w:r>
+        <w:rPr>
+          <w:rFonts w:ascii="Courier New" w:hAnsi="Courier New" w:cs="Courier New"/>
+          <w:color w:val="000000"/>
+          <w:sz w:val="20"/>
+          <w:szCs w:val="20"/>
+        </w:rPr>
+        <w:t xml:space="preserve">The answer after 111 iterations is: </w:t>
+      </w:r>
+    </w:p>
+    <w:p>
+      <w:pPr>
+        <w:autoSpaceDE w:val="0"/>
+        <w:autoSpaceDN w:val="0"/>
+        <w:adjustRightInd w:val="0"/>
+        <w:spacing w:after="0" w:line="240" w:lineRule="auto"/>
+        <w:rPr>
+          <w:rFonts w:ascii="Courier New" w:hAnsi="Courier New" w:cs="Courier New"/>
+          <w:sz w:val="20"/>
+          <w:szCs w:val="20"/>
+        </w:rPr>
+      </w:pPr>
+      <w:r>
+        <w:rPr>
+          <w:rFonts w:ascii="Courier New" w:hAnsi="Courier New" w:cs="Courier New"/>
+          <w:color w:val="000000"/>
+          <w:sz w:val="20"/>
+          <w:szCs w:val="20"/>
+        </w:rPr>
+        <w:t xml:space="preserve">0.33333333333333337 0.33333333333333337 0.33333333333333337 </w:t>
+      </w:r>
+    </w:p>
+    <w:p>
+      <w:pPr>
+        <w:autoSpaceDE w:val="0"/>
+        <w:autoSpaceDN w:val="0"/>
+        <w:adjustRightInd w:val="0"/>
+        <w:spacing w:after="0" w:line="240" w:lineRule="auto"/>
+        <w:rPr>
+          <w:rFonts w:ascii="Courier New" w:hAnsi="Courier New" w:cs="Courier New"/>
+          <w:sz w:val="20"/>
+          <w:szCs w:val="20"/>
+        </w:rPr>
+      </w:pPr>
+      <w:r>
+        <w:rPr>
+          <w:rFonts w:ascii="Courier New" w:hAnsi="Courier New" w:cs="Courier New"/>
+          <w:color w:val="000000"/>
+          <w:sz w:val="20"/>
+          <w:szCs w:val="20"/>
+        </w:rPr>
+        <w:t xml:space="preserve">0.33333333333333337 0.33333333333333337 0.33333333333333337 </w:t>
+      </w:r>
+    </w:p>
+    <w:p>
+      <w:pPr>
+        <w:autoSpaceDE w:val="0"/>
+        <w:autoSpaceDN w:val="0"/>
+        <w:adjustRightInd w:val="0"/>
+        <w:spacing w:after="0" w:line="240" w:lineRule="auto"/>
+        <w:rPr>
+          <w:rFonts w:ascii="Courier New" w:hAnsi="Courier New" w:cs="Courier New"/>
+          <w:sz w:val="20"/>
+          <w:szCs w:val="20"/>
+        </w:rPr>
+      </w:pPr>
+      <w:r>
+        <w:rPr>
+          <w:rFonts w:ascii="Courier New" w:hAnsi="Courier New" w:cs="Courier New"/>
+          <w:color w:val="000000"/>
+          <w:sz w:val="20"/>
+          <w:szCs w:val="20"/>
+        </w:rPr>
+        <w:t xml:space="preserve">0.33333333333333337 0.33333333333333337 0.33333333333333337 </w:t>
+      </w:r>
+    </w:p>
+    <w:p>
+      <w:pPr>
+        <w:autoSpaceDE w:val="0"/>
+        <w:autoSpaceDN w:val="0"/>
+        <w:adjustRightInd w:val="0"/>
+        <w:spacing w:after="0" w:line="240" w:lineRule="auto"/>
+        <w:rPr>
+          <w:rFonts w:ascii="Courier New" w:hAnsi="Courier New" w:cs="Courier New"/>
+          <w:sz w:val="20"/>
+          <w:szCs w:val="20"/>
+        </w:rPr>
+      </w:pPr>
+      <w:proofErr w:type="gramStart"/>
+      <w:r>
+        <w:rPr>
+          <w:rFonts w:ascii="Courier New" w:hAnsi="Courier New" w:cs="Courier New"/>
+          <w:color w:val="000000"/>
+          <w:sz w:val="20"/>
+          <w:szCs w:val="20"/>
+        </w:rPr>
+        <w:t>stochastic</w:t>
+      </w:r>
+      <w:proofErr w:type="gramEnd"/>
+      <w:r>
+        <w:rPr>
+          <w:rFonts w:ascii="Courier New" w:hAnsi="Courier New" w:cs="Courier New"/>
+          <w:color w:val="000000"/>
+          <w:sz w:val="20"/>
+          <w:szCs w:val="20"/>
+        </w:rPr>
+        <w:t xml:space="preserve">: true </w:t>
+      </w:r>
+      <w:proofErr w:type="spellStart"/>
+      <w:r>
+        <w:rPr>
+          <w:rFonts w:ascii="Courier New" w:hAnsi="Courier New" w:cs="Courier New"/>
+          <w:color w:val="000000"/>
+          <w:sz w:val="20"/>
+          <w:szCs w:val="20"/>
+        </w:rPr>
+        <w:t>doublystochastic</w:t>
+      </w:r>
+      <w:proofErr w:type="spellEnd"/>
+      <w:r>
+        <w:rPr>
+          <w:rFonts w:ascii="Courier New" w:hAnsi="Courier New" w:cs="Courier New"/>
+          <w:color w:val="000000"/>
+          <w:sz w:val="20"/>
+          <w:szCs w:val="20"/>
+        </w:rPr>
+        <w:t xml:space="preserve">: true </w:t>
+      </w:r>
+      <w:proofErr w:type="spellStart"/>
+      <w:r>
+        <w:rPr>
+          <w:rFonts w:ascii="Courier New" w:hAnsi="Courier New" w:cs="Courier New"/>
+          <w:color w:val="000000"/>
+          <w:sz w:val="20"/>
+          <w:szCs w:val="20"/>
+        </w:rPr>
+        <w:t>substochastic</w:t>
+      </w:r>
+      <w:proofErr w:type="spellEnd"/>
+      <w:r>
+        <w:rPr>
+          <w:rFonts w:ascii="Courier New" w:hAnsi="Courier New" w:cs="Courier New"/>
+          <w:color w:val="000000"/>
+          <w:sz w:val="20"/>
+          <w:szCs w:val="20"/>
+        </w:rPr>
+        <w:t xml:space="preserve"> true</w:t>
+      </w:r>
+    </w:p>
+    <w:p>
+      <w:pPr>
+        <w:autoSpaceDE w:val="0"/>
+        <w:autoSpaceDN w:val="0"/>
+        <w:adjustRightInd w:val="0"/>
+        <w:spacing w:after="0" w:line="240" w:lineRule="auto"/>
+        <w:rPr>
+          <w:rFonts w:ascii="Courier New" w:hAnsi="Courier New" w:cs="Courier New"/>
+          <w:sz w:val="20"/>
+          <w:szCs w:val="20"/>
+        </w:rPr>
+      </w:pPr>
+      <w:proofErr w:type="gramStart"/>
+      <w:r>
+        <w:rPr>
+          <w:rFonts w:ascii="Courier New" w:hAnsi="Courier New" w:cs="Courier New"/>
+          <w:color w:val="000000"/>
+          <w:sz w:val="20"/>
+          <w:szCs w:val="20"/>
+        </w:rPr>
+        <w:t>aperiodicity</w:t>
+      </w:r>
+      <w:proofErr w:type="gramEnd"/>
+      <w:r>
+        <w:rPr>
+          <w:rFonts w:ascii="Courier New" w:hAnsi="Courier New" w:cs="Courier New"/>
+          <w:color w:val="000000"/>
+          <w:sz w:val="20"/>
+          <w:szCs w:val="20"/>
+        </w:rPr>
+        <w:t xml:space="preserve">: true </w:t>
+      </w:r>
+      <w:proofErr w:type="spellStart"/>
+      <w:r>
+        <w:rPr>
+          <w:rFonts w:ascii="Courier New" w:hAnsi="Courier New" w:cs="Courier New"/>
+          <w:color w:val="000000"/>
+          <w:sz w:val="20"/>
+          <w:szCs w:val="20"/>
+        </w:rPr>
+        <w:t>gcd</w:t>
+      </w:r>
+      <w:proofErr w:type="spellEnd"/>
+      <w:r>
+        <w:rPr>
+          <w:rFonts w:ascii="Courier New" w:hAnsi="Courier New" w:cs="Courier New"/>
+          <w:color w:val="000000"/>
+          <w:sz w:val="20"/>
+          <w:szCs w:val="20"/>
+        </w:rPr>
+        <w:t xml:space="preserve"> 1</w:t>
+      </w:r>
+    </w:p>
+    <w:p>
+      <w:pPr>
+        <w:rPr>
+          <w:rFonts w:ascii="Courier New" w:hAnsi="Courier New" w:cs="Courier New"/>
+          <w:color w:val="000000"/>
+          <w:sz w:val="20"/>
+          <w:szCs w:val="20"/>
+        </w:rPr>
+      </w:pPr>
+      <w:proofErr w:type="gramStart"/>
+      <w:r>
+        <w:rPr>
+          <w:rFonts w:ascii="Courier New" w:hAnsi="Courier New" w:cs="Courier New"/>
+          <w:color w:val="000000"/>
+          <w:sz w:val="20"/>
+          <w:szCs w:val="20"/>
+        </w:rPr>
+        <w:t>irreducibility</w:t>
+      </w:r>
+      <w:proofErr w:type="gramEnd"/>
+      <w:r>
+        <w:rPr>
+          <w:rFonts w:ascii="Courier New" w:hAnsi="Courier New" w:cs="Courier New"/>
+          <w:color w:val="000000"/>
+          <w:sz w:val="20"/>
+          <w:szCs w:val="20"/>
+        </w:rPr>
+        <w:t>: true</w:t>
+      </w:r>
+    </w:p>
+    <w:p>
+      <w:pPr>
+        <w:autoSpaceDE w:val="0"/>
+        <w:autoSpaceDN w:val="0"/>
+        <w:adjustRightInd w:val="0"/>
+        <w:spacing w:after="0" w:line="240" w:lineRule="auto"/>
+        <w:rPr>
+          <w:rFonts w:ascii="Courier New" w:hAnsi="Courier New" w:cs="Courier New"/>
+          <w:sz w:val="20"/>
+          <w:szCs w:val="20"/>
+        </w:rPr>
+      </w:pPr>
+      <w:r>
+        <w:rPr>
+          <w:rFonts w:ascii="Courier New" w:hAnsi="Courier New" w:cs="Courier New"/>
+          <w:color w:val="000000"/>
+          <w:sz w:val="20"/>
+          <w:szCs w:val="20"/>
+        </w:rPr>
+        <w:t>c)</w:t>
+      </w:r>
+      <w:r>
+        <w:rPr>
+          <w:rFonts w:ascii="Courier New" w:hAnsi="Courier New" w:cs="Courier New"/>
+          <w:color w:val="000000"/>
+          <w:sz w:val="20"/>
+          <w:szCs w:val="20"/>
+        </w:rPr>
+        <w:t xml:space="preserve"> </w:t>
+      </w:r>
+      <w:proofErr w:type="gramStart"/>
+      <w:r>
+        <w:rPr>
+          <w:rFonts w:ascii="Courier New" w:hAnsi="Courier New" w:cs="Courier New"/>
+          <w:color w:val="000000"/>
+          <w:sz w:val="20"/>
+          <w:szCs w:val="20"/>
+        </w:rPr>
+        <w:t>the</w:t>
+      </w:r>
+      <w:proofErr w:type="gramEnd"/>
+      <w:r>
+        <w:rPr>
+          <w:rFonts w:ascii="Courier New" w:hAnsi="Courier New" w:cs="Courier New"/>
+          <w:color w:val="000000"/>
+          <w:sz w:val="20"/>
+          <w:szCs w:val="20"/>
+        </w:rPr>
+        <w:t xml:space="preserve"> answer after 57 iterations is: </w:t>
+      </w:r>
+    </w:p>
+    <w:p>
+      <w:pPr>
+        <w:autoSpaceDE w:val="0"/>
+        <w:autoSpaceDN w:val="0"/>
+        <w:adjustRightInd w:val="0"/>
+        <w:spacing w:after="0" w:line="240" w:lineRule="auto"/>
+        <w:rPr>
+          <w:rFonts w:ascii="Courier New" w:hAnsi="Courier New" w:cs="Courier New"/>
+          <w:sz w:val="20"/>
+          <w:szCs w:val="20"/>
+        </w:rPr>
+      </w:pPr>
+      <w:r>
+        <w:rPr>
+          <w:rFonts w:ascii="Courier New" w:hAnsi="Courier New" w:cs="Courier New"/>
+          <w:color w:val="000000"/>
+          <w:sz w:val="20"/>
+          <w:szCs w:val="20"/>
+        </w:rPr>
+        <w:t xml:space="preserve">0.33333333333333337 0.33333333333333337 0.33333333333333337 </w:t>
+      </w:r>
+    </w:p>
+    <w:p>
+      <w:pPr>
+        <w:autoSpaceDE w:val="0"/>
+        <w:autoSpaceDN w:val="0"/>
+        <w:adjustRightInd w:val="0"/>
+        <w:spacing w:after="0" w:line="240" w:lineRule="auto"/>
+        <w:rPr>
+          <w:rFonts w:ascii="Courier New" w:hAnsi="Courier New" w:cs="Courier New"/>
+          <w:sz w:val="20"/>
+          <w:szCs w:val="20"/>
+        </w:rPr>
+      </w:pPr>
+      <w:r>
+        <w:rPr>
+          <w:rFonts w:ascii="Courier New" w:hAnsi="Courier New" w:cs="Courier New"/>
+          <w:color w:val="000000"/>
+          <w:sz w:val="20"/>
+          <w:szCs w:val="20"/>
+        </w:rPr>
+        <w:t xml:space="preserve">0.33333333333333337 0.33333333333333337 0.33333333333333337 </w:t>
+      </w:r>
+    </w:p>
+    <w:p>
+      <w:pPr>
+        <w:autoSpaceDE w:val="0"/>
+        <w:autoSpaceDN w:val="0"/>
+        <w:adjustRightInd w:val="0"/>
+        <w:spacing w:after="0" w:line="240" w:lineRule="auto"/>
+        <w:rPr>
+          <w:rFonts w:ascii="Courier New" w:hAnsi="Courier New" w:cs="Courier New"/>
+          <w:sz w:val="20"/>
+          <w:szCs w:val="20"/>
+        </w:rPr>
+      </w:pPr>
+      <w:r>
+        <w:rPr>
+          <w:rFonts w:ascii="Courier New" w:hAnsi="Courier New" w:cs="Courier New"/>
+          <w:color w:val="000000"/>
+          <w:sz w:val="20"/>
+          <w:szCs w:val="20"/>
+        </w:rPr>
+        <w:t xml:space="preserve">0.33333333333333337 0.3333333333333333 0.33333333333333337 </w:t>
+      </w:r>
+    </w:p>
+    <w:p>
+      <w:pPr>
+        <w:autoSpaceDE w:val="0"/>
+        <w:autoSpaceDN w:val="0"/>
+        <w:adjustRightInd w:val="0"/>
+        <w:spacing w:after="0" w:line="240" w:lineRule="auto"/>
+        <w:rPr>
+          <w:rFonts w:ascii="Courier New" w:hAnsi="Courier New" w:cs="Courier New"/>
+          <w:sz w:val="20"/>
+          <w:szCs w:val="20"/>
+        </w:rPr>
+      </w:pPr>
+      <w:proofErr w:type="gramStart"/>
+      <w:r>
+        <w:rPr>
+          <w:rFonts w:ascii="Courier New" w:hAnsi="Courier New" w:cs="Courier New"/>
+          <w:color w:val="000000"/>
+          <w:sz w:val="20"/>
+          <w:szCs w:val="20"/>
+        </w:rPr>
+        <w:t>stochastic</w:t>
+      </w:r>
+      <w:proofErr w:type="gramEnd"/>
+      <w:r>
+        <w:rPr>
+          <w:rFonts w:ascii="Courier New" w:hAnsi="Courier New" w:cs="Courier New"/>
+          <w:color w:val="000000"/>
+          <w:sz w:val="20"/>
+          <w:szCs w:val="20"/>
+        </w:rPr>
+        <w:t xml:space="preserve">: true </w:t>
+      </w:r>
+      <w:proofErr w:type="spellStart"/>
+      <w:r>
+        <w:rPr>
+          <w:rFonts w:ascii="Courier New" w:hAnsi="Courier New" w:cs="Courier New"/>
+          <w:color w:val="000000"/>
+          <w:sz w:val="20"/>
+          <w:szCs w:val="20"/>
+        </w:rPr>
+        <w:t>doublystochastic</w:t>
+      </w:r>
+      <w:proofErr w:type="spellEnd"/>
+      <w:r>
+        <w:rPr>
+          <w:rFonts w:ascii="Courier New" w:hAnsi="Courier New" w:cs="Courier New"/>
+          <w:color w:val="000000"/>
+          <w:sz w:val="20"/>
+          <w:szCs w:val="20"/>
+        </w:rPr>
+        <w:t xml:space="preserve">: true </w:t>
+      </w:r>
+      <w:proofErr w:type="spellStart"/>
+      <w:r>
+        <w:rPr>
+          <w:rFonts w:ascii="Courier New" w:hAnsi="Courier New" w:cs="Courier New"/>
+          <w:color w:val="000000"/>
+          <w:sz w:val="20"/>
+          <w:szCs w:val="20"/>
+        </w:rPr>
+        <w:t>substochastic</w:t>
+      </w:r>
+      <w:proofErr w:type="spellEnd"/>
+      <w:r>
+        <w:rPr>
+          <w:rFonts w:ascii="Courier New" w:hAnsi="Courier New" w:cs="Courier New"/>
+          <w:color w:val="000000"/>
+          <w:sz w:val="20"/>
+          <w:szCs w:val="20"/>
+        </w:rPr>
+        <w:t xml:space="preserve"> true</w:t>
+      </w:r>
+    </w:p>
+    <w:p>
+      <w:pPr>
+        <w:autoSpaceDE w:val="0"/>
+        <w:autoSpaceDN w:val="0"/>
+        <w:adjustRightInd w:val="0"/>
+        <w:spacing w:after="0" w:line="240" w:lineRule="auto"/>
+        <w:rPr>
+          <w:rFonts w:ascii="Courier New" w:hAnsi="Courier New" w:cs="Courier New"/>
+          <w:sz w:val="20"/>
+          <w:szCs w:val="20"/>
+        </w:rPr>
+      </w:pPr>
+      <w:proofErr w:type="gramStart"/>
+      <w:r>
+        <w:rPr>
+          <w:rFonts w:ascii="Courier New" w:hAnsi="Courier New" w:cs="Courier New"/>
+          <w:color w:val="000000"/>
+          <w:sz w:val="20"/>
+          <w:szCs w:val="20"/>
+        </w:rPr>
+        <w:t>aperiodicity</w:t>
+      </w:r>
+      <w:proofErr w:type="gramEnd"/>
+      <w:r>
+        <w:rPr>
+          <w:rFonts w:ascii="Courier New" w:hAnsi="Courier New" w:cs="Courier New"/>
+          <w:color w:val="000000"/>
+          <w:sz w:val="20"/>
+          <w:szCs w:val="20"/>
+        </w:rPr>
+        <w:t xml:space="preserve">: true </w:t>
+      </w:r>
+      <w:proofErr w:type="spellStart"/>
+      <w:r>
+        <w:rPr>
+          <w:rFonts w:ascii="Courier New" w:hAnsi="Courier New" w:cs="Courier New"/>
+          <w:color w:val="000000"/>
+          <w:sz w:val="20"/>
+          <w:szCs w:val="20"/>
+        </w:rPr>
+        <w:t>gcd</w:t>
+      </w:r>
+      <w:proofErr w:type="spellEnd"/>
+      <w:r>
+        <w:rPr>
+          <w:rFonts w:ascii="Courier New" w:hAnsi="Courier New" w:cs="Courier New"/>
+          <w:color w:val="000000"/>
+          <w:sz w:val="20"/>
+          <w:szCs w:val="20"/>
+        </w:rPr>
+        <w:t xml:space="preserve"> 1</w:t>
+      </w:r>
+    </w:p>
+    <w:p>
+      <w:pPr>
+        <w:rPr>
+          <w:rFonts w:ascii="Courier New" w:hAnsi="Courier New" w:cs="Courier New"/>
+          <w:color w:val="000000"/>
+          <w:sz w:val="20"/>
+          <w:szCs w:val="20"/>
+        </w:rPr>
+      </w:pPr>
+      <w:proofErr w:type="gramStart"/>
+      <w:r>
+        <w:rPr>
+          <w:rFonts w:ascii="Courier New" w:hAnsi="Courier New" w:cs="Courier New"/>
+          <w:color w:val="000000"/>
+          <w:sz w:val="20"/>
+          <w:szCs w:val="20"/>
+        </w:rPr>
+        <w:t>irreducibility</w:t>
+      </w:r>
+      <w:proofErr w:type="gramEnd"/>
+      <w:r>
+        <w:rPr>
+          <w:rFonts w:ascii="Courier New" w:hAnsi="Courier New" w:cs="Courier New"/>
+          <w:color w:val="000000"/>
+          <w:sz w:val="20"/>
+          <w:szCs w:val="20"/>
+        </w:rPr>
+        <w:t>: true</w:t>
+      </w:r>
+    </w:p>
+    <w:p>
+      <w:pPr>
+        <w:autoSpaceDE w:val="0"/>
+        <w:autoSpaceDN w:val="0"/>
+        <w:adjustRightInd w:val="0"/>
+        <w:spacing w:after="0" w:line="240" w:lineRule="auto"/>
+        <w:rPr>
+          <w:rFonts w:ascii="Courier New" w:hAnsi="Courier New" w:cs="Courier New"/>
+          <w:sz w:val="20"/>
+          <w:szCs w:val="20"/>
+        </w:rPr>
+      </w:pPr>
+      <w:r>
+        <w:rPr>
+          <w:rFonts w:ascii="Courier New" w:hAnsi="Courier New" w:cs="Courier New"/>
+          <w:color w:val="000000"/>
+          <w:sz w:val="20"/>
+          <w:szCs w:val="20"/>
+        </w:rPr>
+        <w:t xml:space="preserve">d) </w:t>
+      </w:r>
+      <w:proofErr w:type="gramStart"/>
+      <w:r>
+        <w:rPr>
+          <w:rFonts w:ascii="Courier New" w:hAnsi="Courier New" w:cs="Courier New"/>
+          <w:color w:val="000000"/>
+          <w:sz w:val="20"/>
+          <w:szCs w:val="20"/>
+        </w:rPr>
+        <w:t>the</w:t>
+      </w:r>
+      <w:proofErr w:type="gramEnd"/>
+      <w:r>
+        <w:rPr>
+          <w:rFonts w:ascii="Courier New" w:hAnsi="Courier New" w:cs="Courier New"/>
+          <w:color w:val="000000"/>
+          <w:sz w:val="20"/>
+          <w:szCs w:val="20"/>
+        </w:rPr>
+        <w:t xml:space="preserve"> answer after 195 iterations is: </w:t>
+      </w:r>
+    </w:p>
+    <w:p>
+      <w:pPr>
+        <w:autoSpaceDE w:val="0"/>
+        <w:autoSpaceDN w:val="0"/>
+        <w:adjustRightInd w:val="0"/>
+        <w:spacing w:after="0" w:line="240" w:lineRule="auto"/>
+        <w:rPr>
+          <w:rFonts w:ascii="Courier New" w:hAnsi="Courier New" w:cs="Courier New"/>
+          <w:sz w:val="20"/>
+          <w:szCs w:val="20"/>
+        </w:rPr>
+      </w:pPr>
+      <w:r>
+        <w:rPr>
+          <w:rFonts w:ascii="Courier New" w:hAnsi="Courier New" w:cs="Courier New"/>
+          <w:color w:val="000000"/>
+          <w:sz w:val="20"/>
+          <w:szCs w:val="20"/>
+        </w:rPr>
+        <w:t xml:space="preserve">0.5138888888888917 0.20833333333333448 0.2777777777777793 </w:t>
+      </w:r>
+    </w:p>
+    <w:p>
+      <w:pPr>
+        <w:autoSpaceDE w:val="0"/>
+        <w:autoSpaceDN w:val="0"/>
+        <w:adjustRightInd w:val="0"/>
+        <w:spacing w:after="0" w:line="240" w:lineRule="auto"/>
+        <w:rPr>
+          <w:rFonts w:ascii="Courier New" w:hAnsi="Courier New" w:cs="Courier New"/>
+          <w:sz w:val="20"/>
+          <w:szCs w:val="20"/>
+        </w:rPr>
+      </w:pPr>
+      <w:r>
+        <w:rPr>
+          <w:rFonts w:ascii="Courier New" w:hAnsi="Courier New" w:cs="Courier New"/>
+          <w:color w:val="000000"/>
+          <w:sz w:val="20"/>
+          <w:szCs w:val="20"/>
+        </w:rPr>
+        <w:t xml:space="preserve">0.5138888888888917 0.2083333333333345 0.27777777777777934 </w:t>
+      </w:r>
+    </w:p>
+    <w:p>
+      <w:pPr>
+        <w:autoSpaceDE w:val="0"/>
+        <w:autoSpaceDN w:val="0"/>
+        <w:adjustRightInd w:val="0"/>
+        <w:spacing w:after="0" w:line="240" w:lineRule="auto"/>
+        <w:rPr>
+          <w:rFonts w:ascii="Courier New" w:hAnsi="Courier New" w:cs="Courier New"/>
+          <w:sz w:val="20"/>
+          <w:szCs w:val="20"/>
+        </w:rPr>
+      </w:pPr>
+      <w:r>
+        <w:rPr>
+          <w:rFonts w:ascii="Courier New" w:hAnsi="Courier New" w:cs="Courier New"/>
+          <w:color w:val="000000"/>
+          <w:sz w:val="20"/>
+          <w:szCs w:val="20"/>
+        </w:rPr>
+        <w:t xml:space="preserve">0.5138888888888917 0.20833333333333448 0.2777777777777793 </w:t>
+      </w:r>
+    </w:p>
+    <w:p>
+      <w:pPr>
+        <w:autoSpaceDE w:val="0"/>
+        <w:autoSpaceDN w:val="0"/>
+        <w:adjustRightInd w:val="0"/>
+        <w:spacing w:after="0" w:line="240" w:lineRule="auto"/>
+        <w:rPr>
+          <w:rFonts w:ascii="Courier New" w:hAnsi="Courier New" w:cs="Courier New"/>
+          <w:sz w:val="20"/>
+          <w:szCs w:val="20"/>
+        </w:rPr>
+      </w:pPr>
+      <w:proofErr w:type="gramStart"/>
+      <w:r>
+        <w:rPr>
+          <w:rFonts w:ascii="Courier New" w:hAnsi="Courier New" w:cs="Courier New"/>
+          <w:color w:val="000000"/>
+          <w:sz w:val="20"/>
+          <w:szCs w:val="20"/>
+        </w:rPr>
+        <w:t>stochastic</w:t>
+      </w:r>
+      <w:proofErr w:type="gramEnd"/>
+      <w:r>
+        <w:rPr>
+          <w:rFonts w:ascii="Courier New" w:hAnsi="Courier New" w:cs="Courier New"/>
+          <w:color w:val="000000"/>
+          <w:sz w:val="20"/>
+          <w:szCs w:val="20"/>
+        </w:rPr>
+        <w:t xml:space="preserve">: true </w:t>
+      </w:r>
+      <w:proofErr w:type="spellStart"/>
+      <w:r>
+        <w:rPr>
+          <w:rFonts w:ascii="Courier New" w:hAnsi="Courier New" w:cs="Courier New"/>
+          <w:color w:val="000000"/>
+          <w:sz w:val="20"/>
+          <w:szCs w:val="20"/>
+        </w:rPr>
+        <w:t>doublystochastic</w:t>
+      </w:r>
+      <w:proofErr w:type="spellEnd"/>
+      <w:r>
+        <w:rPr>
+          <w:rFonts w:ascii="Courier New" w:hAnsi="Courier New" w:cs="Courier New"/>
+          <w:color w:val="000000"/>
+          <w:sz w:val="20"/>
+          <w:szCs w:val="20"/>
+        </w:rPr>
+        <w:t xml:space="preserve">: false </w:t>
+      </w:r>
+      <w:proofErr w:type="spellStart"/>
+      <w:r>
+        <w:rPr>
+          <w:rFonts w:ascii="Courier New" w:hAnsi="Courier New" w:cs="Courier New"/>
+          <w:color w:val="000000"/>
+          <w:sz w:val="20"/>
+          <w:szCs w:val="20"/>
+        </w:rPr>
+        <w:t>substochastic</w:t>
+      </w:r>
+      <w:proofErr w:type="spellEnd"/>
+      <w:r>
+        <w:rPr>
+          <w:rFonts w:ascii="Courier New" w:hAnsi="Courier New" w:cs="Courier New"/>
+          <w:color w:val="000000"/>
+          <w:sz w:val="20"/>
+          <w:szCs w:val="20"/>
+        </w:rPr>
+        <w:t xml:space="preserve"> false</w:t>
+      </w:r>
+    </w:p>
+    <w:p>
+      <w:pPr>
+        <w:autoSpaceDE w:val="0"/>
+        <w:autoSpaceDN w:val="0"/>
+        <w:adjustRightInd w:val="0"/>
+        <w:spacing w:after="0" w:line="240" w:lineRule="auto"/>
+        <w:rPr>
+          <w:rFonts w:ascii="Courier New" w:hAnsi="Courier New" w:cs="Courier New"/>
+          <w:sz w:val="20"/>
+          <w:szCs w:val="20"/>
+        </w:rPr>
+      </w:pPr>
+      <w:proofErr w:type="gramStart"/>
+      <w:r>
+        <w:rPr>
+          <w:rFonts w:ascii="Courier New" w:hAnsi="Courier New" w:cs="Courier New"/>
+          <w:color w:val="000000"/>
+          <w:sz w:val="20"/>
+          <w:szCs w:val="20"/>
+        </w:rPr>
+        <w:t>aperiodicity</w:t>
+      </w:r>
+      <w:proofErr w:type="gramEnd"/>
+      <w:r>
+        <w:rPr>
+          <w:rFonts w:ascii="Courier New" w:hAnsi="Courier New" w:cs="Courier New"/>
+          <w:color w:val="000000"/>
+          <w:sz w:val="20"/>
+          <w:szCs w:val="20"/>
+        </w:rPr>
+        <w:t xml:space="preserve">: true </w:t>
+      </w:r>
+      <w:proofErr w:type="spellStart"/>
+      <w:r>
+        <w:rPr>
+          <w:rFonts w:ascii="Courier New" w:hAnsi="Courier New" w:cs="Courier New"/>
+          <w:color w:val="000000"/>
+          <w:sz w:val="20"/>
+          <w:szCs w:val="20"/>
+        </w:rPr>
+        <w:t>gcd</w:t>
+      </w:r>
+      <w:proofErr w:type="spellEnd"/>
+      <w:r>
+        <w:rPr>
+          <w:rFonts w:ascii="Courier New" w:hAnsi="Courier New" w:cs="Courier New"/>
+          <w:color w:val="000000"/>
+          <w:sz w:val="20"/>
+          <w:szCs w:val="20"/>
+        </w:rPr>
+        <w:t xml:space="preserve"> 1</w:t>
+      </w:r>
+    </w:p>
+    <w:p>
+      <w:pPr>
+        <w:autoSpaceDE w:val="0"/>
+        <w:autoSpaceDN w:val="0"/>
+        <w:adjustRightInd w:val="0"/>
+        <w:spacing w:after="0" w:line="240" w:lineRule="auto"/>
+        <w:rPr>
+          <w:rFonts w:ascii="Courier New" w:hAnsi="Courier New" w:cs="Courier New"/>
+          <w:color w:val="000000"/>
+          <w:sz w:val="20"/>
+          <w:szCs w:val="20"/>
+        </w:rPr>
+      </w:pPr>
+      <w:proofErr w:type="gramStart"/>
+      <w:r>
+        <w:rPr>
+          <w:rFonts w:ascii="Courier New" w:hAnsi="Courier New" w:cs="Courier New"/>
+          <w:color w:val="000000"/>
+          <w:sz w:val="20"/>
+          <w:szCs w:val="20"/>
+        </w:rPr>
+        <w:t>irreducibility</w:t>
+      </w:r>
+      <w:proofErr w:type="gramEnd"/>
+      <w:r>
+        <w:rPr>
+          <w:rFonts w:ascii="Courier New" w:hAnsi="Courier New" w:cs="Courier New"/>
+          <w:color w:val="000000"/>
+          <w:sz w:val="20"/>
+          <w:szCs w:val="20"/>
+        </w:rPr>
+        <w:t>: true</w:t>
+      </w:r>
+    </w:p>
+    <w:p>
+      <w:pPr>
+        <w:autoSpaceDE w:val="0"/>
+        <w:autoSpaceDN w:val="0"/>
+        <w:adjustRightInd w:val="0"/>
+        <w:spacing w:after="0" w:line="240" w:lineRule="auto"/>
+        <w:rPr>
+          <w:rFonts w:ascii="Courier New" w:hAnsi="Courier New" w:cs="Courier New"/>
+          <w:sz w:val="20"/>
+          <w:szCs w:val="20"/>
+        </w:rPr>
+      </w:pPr>
+    </w:p>
+    <w:p>
+      <w:pPr>
+        <w:autoSpaceDE w:val="0"/>
+        <w:autoSpaceDN w:val="0"/>
+        <w:adjustRightInd w:val="0"/>
+        <w:spacing w:after="0" w:line="240" w:lineRule="auto"/>
+        <w:rPr>
+          <w:rFonts w:ascii="Courier New" w:hAnsi="Courier New" w:cs="Courier New"/>
+          <w:sz w:val="20"/>
+          <w:szCs w:val="20"/>
+        </w:rPr>
+      </w:pPr>
+      <w:r>
+        <w:rPr>
+          <w:rFonts w:ascii="Courier New" w:hAnsi="Courier New" w:cs="Courier New"/>
+          <w:sz w:val="20"/>
+          <w:szCs w:val="20"/>
+        </w:rPr>
+        <w:t>e)</w:t>
+      </w:r>
+      <w:r>
+        <w:rPr>
+          <w:rFonts w:ascii="Courier New" w:hAnsi="Courier New" w:cs="Courier New"/>
+          <w:color w:val="000000"/>
+          <w:sz w:val="20"/>
+          <w:szCs w:val="20"/>
+        </w:rPr>
+        <w:t xml:space="preserve"> </w:t>
+      </w:r>
+      <w:proofErr w:type="gramStart"/>
+      <w:r>
+        <w:rPr>
+          <w:rFonts w:ascii="Courier New" w:hAnsi="Courier New" w:cs="Courier New"/>
+          <w:color w:val="000000"/>
+          <w:sz w:val="20"/>
+          <w:szCs w:val="20"/>
+        </w:rPr>
+        <w:t>the</w:t>
+      </w:r>
+      <w:proofErr w:type="gramEnd"/>
       <w:r>
         <w:rPr>
           <w:rFonts w:ascii="Courier New" w:hAnsi="Courier New" w:cs="Courier New"/>
@@ -63,51 +1128,51 @@
           <w:sz w:val="20"/>
           <w:szCs w:val="20"/>
         </w:rPr>
-        <w:t xml:space="preserve">1.0 0.0 0.0 </w:t>
-      </w:r>
-    </w:p>
-    <w:p>
-      <w:pPr>
-        <w:autoSpaceDE w:val="0"/>
-        <w:autoSpaceDN w:val="0"/>
-        <w:adjustRightInd w:val="0"/>
-        <w:spacing w:after="0" w:line="240" w:lineRule="auto"/>
-        <w:rPr>
-          <w:rFonts w:ascii="Courier New" w:hAnsi="Courier New" w:cs="Courier New"/>
-          <w:sz w:val="20"/>
-          <w:szCs w:val="20"/>
-        </w:rPr>
-      </w:pPr>
-      <w:r>
-        <w:rPr>
-          <w:rFonts w:ascii="Courier New" w:hAnsi="Courier New" w:cs="Courier New"/>
-          <w:color w:val="000000"/>
-          <w:sz w:val="20"/>
-          <w:szCs w:val="20"/>
-        </w:rPr>
-        <w:t xml:space="preserve">0.0 1.0 0.0 </w:t>
-      </w:r>
-    </w:p>
-    <w:p>
-      <w:pPr>
-        <w:autoSpaceDE w:val="0"/>
-        <w:autoSpaceDN w:val="0"/>
-        <w:adjustRightInd w:val="0"/>
-        <w:spacing w:after="0" w:line="240" w:lineRule="auto"/>
-        <w:rPr>
-          <w:rFonts w:ascii="Courier New" w:hAnsi="Courier New" w:cs="Courier New"/>
-          <w:sz w:val="20"/>
-          <w:szCs w:val="20"/>
-        </w:rPr>
-      </w:pPr>
-      <w:r>
-        <w:rPr>
-          <w:rFonts w:ascii="Courier New" w:hAnsi="Courier New" w:cs="Courier New"/>
-          <w:color w:val="000000"/>
-          <w:sz w:val="20"/>
-          <w:szCs w:val="20"/>
-        </w:rPr>
-        <w:t xml:space="preserve">0.0 0.0 1.0 </w:t>
+        <w:t xml:space="preserve">3.842443645764679E-93 2.7212337003377595E-93 2.0282878455395072E-93 </w:t>
+      </w:r>
+    </w:p>
+    <w:p>
+      <w:pPr>
+        <w:autoSpaceDE w:val="0"/>
+        <w:autoSpaceDN w:val="0"/>
+        <w:adjustRightInd w:val="0"/>
+        <w:spacing w:after="0" w:line="240" w:lineRule="auto"/>
+        <w:rPr>
+          <w:rFonts w:ascii="Courier New" w:hAnsi="Courier New" w:cs="Courier New"/>
+          <w:sz w:val="20"/>
+          <w:szCs w:val="20"/>
+        </w:rPr>
+      </w:pPr>
+      <w:r>
+        <w:rPr>
+          <w:rFonts w:ascii="Courier New" w:hAnsi="Courier New" w:cs="Courier New"/>
+          <w:color w:val="000000"/>
+          <w:sz w:val="20"/>
+          <w:szCs w:val="20"/>
+        </w:rPr>
+        <w:t xml:space="preserve">3.842443645764679E-93 2.7212337003377595E-93 2.0282878455395072E-93 </w:t>
+      </w:r>
+    </w:p>
+    <w:p>
+      <w:pPr>
+        <w:autoSpaceDE w:val="0"/>
+        <w:autoSpaceDN w:val="0"/>
+        <w:adjustRightInd w:val="0"/>
+        <w:spacing w:after="0" w:line="240" w:lineRule="auto"/>
+        <w:rPr>
+          <w:rFonts w:ascii="Courier New" w:hAnsi="Courier New" w:cs="Courier New"/>
+          <w:sz w:val="20"/>
+          <w:szCs w:val="20"/>
+        </w:rPr>
+      </w:pPr>
+      <w:r>
+        <w:rPr>
+          <w:rFonts w:ascii="Courier New" w:hAnsi="Courier New" w:cs="Courier New"/>
+          <w:color w:val="000000"/>
+          <w:sz w:val="20"/>
+          <w:szCs w:val="20"/>
+        </w:rPr>
+        <w:t xml:space="preserve">4.7495215458772654E-93 3.363629836280763E-93 2.5071016550234244E-93 </w:t>
       </w:r>
     </w:p>
     <w:p>
@@ -140,6 +1205,79 @@
           <w:sz w:val="20"/>
           <w:szCs w:val="20"/>
         </w:rPr>
+        <w:t xml:space="preserve">: false </w:t>
+      </w:r>
+      <w:proofErr w:type="spellStart"/>
+      <w:r>
+        <w:rPr>
+          <w:rFonts w:ascii="Courier New" w:hAnsi="Courier New" w:cs="Courier New"/>
+          <w:color w:val="000000"/>
+          <w:sz w:val="20"/>
+          <w:szCs w:val="20"/>
+        </w:rPr>
+        <w:t>doublystochastic</w:t>
+      </w:r>
+      <w:proofErr w:type="spellEnd"/>
+      <w:r>
+        <w:rPr>
+          <w:rFonts w:ascii="Courier New" w:hAnsi="Courier New" w:cs="Courier New"/>
+          <w:color w:val="000000"/>
+          <w:sz w:val="20"/>
+          <w:szCs w:val="20"/>
+        </w:rPr>
+        <w:t xml:space="preserve">: false </w:t>
+      </w:r>
+      <w:proofErr w:type="spellStart"/>
+      <w:r>
+        <w:rPr>
+          <w:rFonts w:ascii="Courier New" w:hAnsi="Courier New" w:cs="Courier New"/>
+          <w:color w:val="000000"/>
+          <w:sz w:val="20"/>
+          <w:szCs w:val="20"/>
+        </w:rPr>
+        <w:t>substochastic</w:t>
+      </w:r>
+      <w:proofErr w:type="spellEnd"/>
+      <w:r>
+        <w:rPr>
+          <w:rFonts w:ascii="Courier New" w:hAnsi="Courier New" w:cs="Courier New"/>
+          <w:color w:val="000000"/>
+          <w:sz w:val="20"/>
+          <w:szCs w:val="20"/>
+        </w:rPr>
+        <w:t xml:space="preserve"> true</w:t>
+      </w:r>
+    </w:p>
+    <w:p>
+      <w:pPr>
+        <w:autoSpaceDE w:val="0"/>
+        <w:autoSpaceDN w:val="0"/>
+        <w:adjustRightInd w:val="0"/>
+        <w:spacing w:after="0" w:line="240" w:lineRule="auto"/>
+        <w:rPr>
+          <w:rFonts w:ascii="Courier New" w:hAnsi="Courier New" w:cs="Courier New"/>
+          <w:sz w:val="20"/>
+          <w:szCs w:val="20"/>
+        </w:rPr>
+      </w:pPr>
+      <w:proofErr w:type="gramStart"/>
+      <w:r>
+        <w:rPr>
+          <w:rFonts w:ascii="Courier New" w:hAnsi="Courier New" w:cs="Courier New"/>
+          <w:color w:val="000000"/>
+          <w:sz w:val="20"/>
+          <w:szCs w:val="20"/>
+        </w:rPr>
+        <w:t>aperiodicity</w:t>
+      </w:r>
+      <w:proofErr w:type="gramEnd"/>
+      <w:r>
+        <w:rPr>
+          <w:rFonts w:ascii="Courier New" w:hAnsi="Courier New" w:cs="Courier New"/>
+          <w:color w:val="000000"/>
+          <w:sz w:val="20"/>
+          <w:szCs w:val="20"/>
+        </w:rPr>
         <w:t xml:space="preserve">: true </w:t>
       </w:r>
       <w:proofErr w:type="spellStart"/>
@@ -150,7 +1288,7 @@
           <w:sz w:val="20"/>
           <w:szCs w:val="20"/>
         </w:rPr>
-        <w:t>doublystochastic</w:t>
+        <w:t>gcd</w:t>
       </w:r>
       <w:proofErr w:type="spellEnd"/>
       <w:r>
@@ -160,37 +1298,18 @@
           <w:sz w:val="20"/>
           <w:szCs w:val="20"/>
         </w:rPr>
-        <w:t xml:space="preserve">: true </w:t>
-      </w:r>
-      <w:proofErr w:type="spellStart"/>
-      <w:r>
-        <w:rPr>
-          <w:rFonts w:ascii="Courier New" w:hAnsi="Courier New" w:cs="Courier New"/>
-          <w:color w:val="000000"/>
-          <w:sz w:val="20"/>
-          <w:szCs w:val="20"/>
-        </w:rPr>
-        <w:t>substochastic</w:t>
-      </w:r>
-      <w:proofErr w:type="spellEnd"/>
-      <w:r>
-        <w:rPr>
-          <w:rFonts w:ascii="Courier New" w:hAnsi="Courier New" w:cs="Courier New"/>
-          <w:color w:val="000000"/>
-          <w:sz w:val="20"/>
-          <w:szCs w:val="20"/>
-        </w:rPr>
-        <w:t xml:space="preserve"> true</w:t>
-      </w:r>
-    </w:p>
-    <w:p>
-      <w:pPr>
-        <w:autoSpaceDE w:val="0"/>
-        <w:autoSpaceDN w:val="0"/>
-        <w:adjustRightInd w:val="0"/>
-        <w:spacing w:after="0" w:line="240" w:lineRule="auto"/>
-        <w:rPr>
-          <w:rFonts w:ascii="Courier New" w:hAnsi="Courier New" w:cs="Courier New"/>
+        <w:t xml:space="preserve"> 0</w:t>
+      </w:r>
+    </w:p>
+    <w:p>
+      <w:pPr>
+        <w:autoSpaceDE w:val="0"/>
+        <w:autoSpaceDN w:val="0"/>
+        <w:adjustRightInd w:val="0"/>
+        <w:spacing w:after="0" w:line="240" w:lineRule="auto"/>
+        <w:rPr>
+          <w:rFonts w:ascii="Courier New" w:hAnsi="Courier New" w:cs="Courier New"/>
+          <w:color w:val="000000"/>
           <w:sz w:val="20"/>
           <w:szCs w:val="20"/>
         </w:rPr>
@@ -203,7 +1322,7 @@
           <w:sz w:val="20"/>
           <w:szCs w:val="20"/>
         </w:rPr>
-        <w:t>aperiodicity</w:t>
+        <w:t>irreducibility</w:t>
       </w:r>
       <w:proofErr w:type="gramEnd"/>
       <w:r>
@@ -213,312 +1332,6 @@
           <w:sz w:val="20"/>
           <w:szCs w:val="20"/>
         </w:rPr>
-        <w:t xml:space="preserve">: false </w:t>
-      </w:r>
-      <w:proofErr w:type="spellStart"/>
-      <w:r>
-        <w:rPr>
-          <w:rFonts w:ascii="Courier New" w:hAnsi="Courier New" w:cs="Courier New"/>
-          <w:color w:val="000000"/>
-          <w:sz w:val="20"/>
-          <w:szCs w:val="20"/>
-        </w:rPr>
-        <w:t>gcd</w:t>
-      </w:r>
-      <w:proofErr w:type="spellEnd"/>
-      <w:r>
-        <w:rPr>
-          <w:rFonts w:ascii="Courier New" w:hAnsi="Courier New" w:cs="Courier New"/>
-          <w:color w:val="000000"/>
-          <w:sz w:val="20"/>
-          <w:szCs w:val="20"/>
-        </w:rPr>
-        <w:t xml:space="preserve"> 2</w:t>
-      </w:r>
-    </w:p>
-    <w:p>
-      <w:pPr>
-        <w:autoSpaceDE w:val="0"/>
-        <w:autoSpaceDN w:val="0"/>
-        <w:adjustRightInd w:val="0"/>
-        <w:spacing w:after="0" w:line="240" w:lineRule="auto"/>
-        <w:rPr>
-          <w:rFonts w:ascii="Courier New" w:hAnsi="Courier New" w:cs="Courier New"/>
-          <w:sz w:val="20"/>
-          <w:szCs w:val="20"/>
-        </w:rPr>
-      </w:pPr>
-      <w:proofErr w:type="gramStart"/>
-      <w:r>
-        <w:rPr>
-          <w:rFonts w:ascii="Courier New" w:hAnsi="Courier New" w:cs="Courier New"/>
-          <w:color w:val="000000"/>
-          <w:sz w:val="20"/>
-          <w:szCs w:val="20"/>
-        </w:rPr>
-        <w:t>irreducibility</w:t>
-      </w:r>
-      <w:proofErr w:type="gramEnd"/>
-      <w:r>
-        <w:rPr>
-          <w:rFonts w:ascii="Courier New" w:hAnsi="Courier New" w:cs="Courier New"/>
-          <w:color w:val="000000"/>
-          <w:sz w:val="20"/>
-          <w:szCs w:val="20"/>
-        </w:rPr>
-        <w:t>: false</w:t>
-      </w:r>
-    </w:p>
-    <w:p/>
-    <w:p>
-      <w:pPr>
-        <w:rPr>
-          <w:rFonts w:ascii="Courier New" w:hAnsi="Courier New" w:cs="Courier New"/>
-          <w:sz w:val="20"/>
-          <w:szCs w:val="20"/>
-        </w:rPr>
-      </w:pPr>
-      <w:r>
-        <w:t xml:space="preserve">b) </w:t>
-      </w:r>
-      <w:r>
-        <w:rPr>
-          <w:rFonts w:ascii="Courier New" w:hAnsi="Courier New" w:cs="Courier New"/>
-          <w:color w:val="000000"/>
-          <w:sz w:val="20"/>
-          <w:szCs w:val="20"/>
-        </w:rPr>
-        <w:t>The</w:t>
-      </w:r>
-      <w:r>
-        <w:rPr>
-          <w:rFonts w:ascii="Courier New" w:hAnsi="Courier New" w:cs="Courier New"/>
-          <w:color w:val="000000"/>
-          <w:sz w:val="20"/>
-          <w:szCs w:val="20"/>
-        </w:rPr>
-        <w:t xml:space="preserve"> answer after 111 iterations is: </w:t>
-      </w:r>
-    </w:p>
-    <w:p>
-      <w:pPr>
-        <w:autoSpaceDE w:val="0"/>
-        <w:autoSpaceDN w:val="0"/>
-        <w:adjustRightInd w:val="0"/>
-        <w:spacing w:after="0" w:line="240" w:lineRule="auto"/>
-        <w:rPr>
-          <w:rFonts w:ascii="Courier New" w:hAnsi="Courier New" w:cs="Courier New"/>
-          <w:sz w:val="20"/>
-          <w:szCs w:val="20"/>
-        </w:rPr>
-      </w:pPr>
-      <w:r>
-        <w:rPr>
-          <w:rFonts w:ascii="Courier New" w:hAnsi="Courier New" w:cs="Courier New"/>
-          <w:color w:val="000000"/>
-          <w:sz w:val="20"/>
-          <w:szCs w:val="20"/>
-        </w:rPr>
-        <w:t xml:space="preserve">0.33333333333333337 0.33333333333333337 0.33333333333333337 </w:t>
-      </w:r>
-    </w:p>
-    <w:p>
-      <w:pPr>
-        <w:autoSpaceDE w:val="0"/>
-        <w:autoSpaceDN w:val="0"/>
-        <w:adjustRightInd w:val="0"/>
-        <w:spacing w:after="0" w:line="240" w:lineRule="auto"/>
-        <w:rPr>
-          <w:rFonts w:ascii="Courier New" w:hAnsi="Courier New" w:cs="Courier New"/>
-          <w:sz w:val="20"/>
-          <w:szCs w:val="20"/>
-        </w:rPr>
-      </w:pPr>
-      <w:r>
-        <w:rPr>
-          <w:rFonts w:ascii="Courier New" w:hAnsi="Courier New" w:cs="Courier New"/>
-          <w:color w:val="000000"/>
-          <w:sz w:val="20"/>
-          <w:szCs w:val="20"/>
-        </w:rPr>
-        <w:t xml:space="preserve">0.33333333333333337 0.33333333333333337 0.33333333333333337 </w:t>
-      </w:r>
-    </w:p>
-    <w:p>
-      <w:pPr>
-        <w:autoSpaceDE w:val="0"/>
-        <w:autoSpaceDN w:val="0"/>
-        <w:adjustRightInd w:val="0"/>
-        <w:spacing w:after="0" w:line="240" w:lineRule="auto"/>
-        <w:rPr>
-          <w:rFonts w:ascii="Courier New" w:hAnsi="Courier New" w:cs="Courier New"/>
-          <w:sz w:val="20"/>
-          <w:szCs w:val="20"/>
-        </w:rPr>
-      </w:pPr>
-      <w:r>
-        <w:rPr>
-          <w:rFonts w:ascii="Courier New" w:hAnsi="Courier New" w:cs="Courier New"/>
-          <w:color w:val="000000"/>
-          <w:sz w:val="20"/>
-          <w:szCs w:val="20"/>
-        </w:rPr>
-        <w:t xml:space="preserve">0.33333333333333337 0.33333333333333337 0.33333333333333337 </w:t>
-      </w:r>
-    </w:p>
-    <w:p>
-      <w:pPr>
-        <w:autoSpaceDE w:val="0"/>
-        <w:autoSpaceDN w:val="0"/>
-        <w:adjustRightInd w:val="0"/>
-        <w:spacing w:after="0" w:line="240" w:lineRule="auto"/>
-        <w:rPr>
-          <w:rFonts w:ascii="Courier New" w:hAnsi="Courier New" w:cs="Courier New"/>
-          <w:sz w:val="20"/>
-          <w:szCs w:val="20"/>
-        </w:rPr>
-      </w:pPr>
-      <w:proofErr w:type="gramStart"/>
-      <w:r>
-        <w:rPr>
-          <w:rFonts w:ascii="Courier New" w:hAnsi="Courier New" w:cs="Courier New"/>
-          <w:color w:val="000000"/>
-          <w:sz w:val="20"/>
-          <w:szCs w:val="20"/>
-        </w:rPr>
-        <w:t>stochastic</w:t>
-      </w:r>
-      <w:proofErr w:type="gramEnd"/>
-      <w:r>
-        <w:rPr>
-          <w:rFonts w:ascii="Courier New" w:hAnsi="Courier New" w:cs="Courier New"/>
-          <w:color w:val="000000"/>
-          <w:sz w:val="20"/>
-          <w:szCs w:val="20"/>
-        </w:rPr>
-        <w:t xml:space="preserve">: true </w:t>
-      </w:r>
-      <w:proofErr w:type="spellStart"/>
-      <w:r>
-        <w:rPr>
-          <w:rFonts w:ascii="Courier New" w:hAnsi="Courier New" w:cs="Courier New"/>
-          <w:color w:val="000000"/>
-          <w:sz w:val="20"/>
-          <w:szCs w:val="20"/>
-        </w:rPr>
-        <w:t>doublystochastic</w:t>
-      </w:r>
-      <w:proofErr w:type="spellEnd"/>
-      <w:r>
-        <w:rPr>
-          <w:rFonts w:ascii="Courier New" w:hAnsi="Courier New" w:cs="Courier New"/>
-          <w:color w:val="000000"/>
-          <w:sz w:val="20"/>
-          <w:szCs w:val="20"/>
-        </w:rPr>
-        <w:t xml:space="preserve">: true </w:t>
-      </w:r>
-      <w:proofErr w:type="spellStart"/>
-      <w:r>
-        <w:rPr>
-          <w:rFonts w:ascii="Courier New" w:hAnsi="Courier New" w:cs="Courier New"/>
-          <w:color w:val="000000"/>
-          <w:sz w:val="20"/>
-          <w:szCs w:val="20"/>
-        </w:rPr>
-        <w:t>substochastic</w:t>
-      </w:r>
-      <w:proofErr w:type="spellEnd"/>
-      <w:r>
-        <w:rPr>
-          <w:rFonts w:ascii="Courier New" w:hAnsi="Courier New" w:cs="Courier New"/>
-          <w:color w:val="000000"/>
-          <w:sz w:val="20"/>
-          <w:szCs w:val="20"/>
-        </w:rPr>
-        <w:t xml:space="preserve"> true</w:t>
-      </w:r>
-    </w:p>
-    <w:p>
-      <w:pPr>
-        <w:autoSpaceDE w:val="0"/>
-        <w:autoSpaceDN w:val="0"/>
-        <w:adjustRightInd w:val="0"/>
-        <w:spacing w:after="0" w:line="240" w:lineRule="auto"/>
-        <w:rPr>
-          <w:rFonts w:ascii="Courier New" w:hAnsi="Courier New" w:cs="Courier New"/>
-          <w:sz w:val="20"/>
-          <w:szCs w:val="20"/>
-        </w:rPr>
-      </w:pPr>
-      <w:proofErr w:type="gramStart"/>
-      <w:r>
-        <w:rPr>
-          <w:rFonts w:ascii="Courier New" w:hAnsi="Courier New" w:cs="Courier New"/>
-          <w:color w:val="000000"/>
-          <w:sz w:val="20"/>
-          <w:szCs w:val="20"/>
-        </w:rPr>
-        <w:t>aperiodicity</w:t>
-      </w:r>
-      <w:proofErr w:type="gramEnd"/>
-      <w:r>
-        <w:rPr>
-          <w:rFonts w:ascii="Courier New" w:hAnsi="Courier New" w:cs="Courier New"/>
-          <w:color w:val="000000"/>
-          <w:sz w:val="20"/>
-          <w:szCs w:val="20"/>
-        </w:rPr>
-        <w:t xml:space="preserve">: true </w:t>
-      </w:r>
-      <w:proofErr w:type="spellStart"/>
-      <w:r>
-        <w:rPr>
-          <w:rFonts w:ascii="Courier New" w:hAnsi="Courier New" w:cs="Courier New"/>
-          <w:color w:val="000000"/>
-          <w:sz w:val="20"/>
-          <w:szCs w:val="20"/>
-        </w:rPr>
-        <w:t>gcd</w:t>
-      </w:r>
-      <w:proofErr w:type="spellEnd"/>
-      <w:r>
-        <w:rPr>
-          <w:rFonts w:ascii="Courier New" w:hAnsi="Courier New" w:cs="Courier New"/>
-          <w:color w:val="000000"/>
-          <w:sz w:val="20"/>
-          <w:szCs w:val="20"/>
-        </w:rPr>
-        <w:t xml:space="preserve"> 1</w:t>
-      </w:r>
-    </w:p>
-    <w:p>
-      <w:pPr>
-        <w:rPr>
-          <w:rFonts w:ascii="Courier New" w:hAnsi="Courier New" w:cs="Courier New"/>
-          <w:color w:val="000000"/>
-          <w:sz w:val="20"/>
-          <w:szCs w:val="20"/>
-        </w:rPr>
-      </w:pPr>
-      <w:proofErr w:type="gramStart"/>
-      <w:r>
-        <w:rPr>
-          <w:rFonts w:ascii="Courier New" w:hAnsi="Courier New" w:cs="Courier New"/>
-          <w:color w:val="000000"/>
-          <w:sz w:val="20"/>
-          <w:szCs w:val="20"/>
-        </w:rPr>
-        <w:t>irreducibility</w:t>
-      </w:r>
-      <w:proofErr w:type="gramEnd"/>
-      <w:r>
-        <w:rPr>
-          <w:rFonts w:ascii="Courier New" w:hAnsi="Courier New" w:cs="Courier New"/>
-          <w:color w:val="000000"/>
-          <w:sz w:val="20"/>
-          <w:szCs w:val="20"/>
-        </w:rPr>
         <w:t>: true</w:t>
       </w:r>
     </w:p>
@@ -530,836 +1343,6 @@
         <w:spacing w:after="0" w:line="240" w:lineRule="auto"/>
         <w:rPr>
           <w:rFonts w:ascii="Courier New" w:hAnsi="Courier New" w:cs="Courier New"/>
-          <w:sz w:val="20"/>
-          <w:szCs w:val="20"/>
-        </w:rPr>
-      </w:pPr>
-      <w:r>
-        <w:rPr>
-          <w:rFonts w:ascii="Courier New" w:hAnsi="Courier New" w:cs="Courier New"/>
-          <w:color w:val="000000"/>
-          <w:sz w:val="20"/>
-          <w:szCs w:val="20"/>
-        </w:rPr>
-        <w:t>c)</w:t>
-      </w:r>
-      <w:r>
-        <w:rPr>
-          <w:rFonts w:ascii="Courier New" w:hAnsi="Courier New" w:cs="Courier New"/>
-          <w:color w:val="000000"/>
-          <w:sz w:val="20"/>
-          <w:szCs w:val="20"/>
-        </w:rPr>
-        <w:t xml:space="preserve"> </w:t>
-      </w:r>
-      <w:proofErr w:type="gramStart"/>
-      <w:r>
-        <w:rPr>
-          <w:rFonts w:ascii="Courier New" w:hAnsi="Courier New" w:cs="Courier New"/>
-          <w:color w:val="000000"/>
-          <w:sz w:val="20"/>
-          <w:szCs w:val="20"/>
-        </w:rPr>
-        <w:t>the</w:t>
-      </w:r>
-      <w:proofErr w:type="gramEnd"/>
-      <w:r>
-        <w:rPr>
-          <w:rFonts w:ascii="Courier New" w:hAnsi="Courier New" w:cs="Courier New"/>
-          <w:color w:val="000000"/>
-          <w:sz w:val="20"/>
-          <w:szCs w:val="20"/>
-        </w:rPr>
-        <w:t xml:space="preserve"> answer after 57 iterations is: </w:t>
-      </w:r>
-    </w:p>
-    <w:p>
-      <w:pPr>
-        <w:autoSpaceDE w:val="0"/>
-        <w:autoSpaceDN w:val="0"/>
-        <w:adjustRightInd w:val="0"/>
-        <w:spacing w:after="0" w:line="240" w:lineRule="auto"/>
-        <w:rPr>
-          <w:rFonts w:ascii="Courier New" w:hAnsi="Courier New" w:cs="Courier New"/>
-          <w:sz w:val="20"/>
-          <w:szCs w:val="20"/>
-        </w:rPr>
-      </w:pPr>
-      <w:r>
-        <w:rPr>
-          <w:rFonts w:ascii="Courier New" w:hAnsi="Courier New" w:cs="Courier New"/>
-          <w:color w:val="000000"/>
-          <w:sz w:val="20"/>
-          <w:szCs w:val="20"/>
-        </w:rPr>
-        <w:t xml:space="preserve">0.33333333333333337 0.33333333333333337 0.33333333333333337 </w:t>
-      </w:r>
-    </w:p>
-    <w:p>
-      <w:pPr>
-        <w:autoSpaceDE w:val="0"/>
-        <w:autoSpaceDN w:val="0"/>
-        <w:adjustRightInd w:val="0"/>
-        <w:spacing w:after="0" w:line="240" w:lineRule="auto"/>
-        <w:rPr>
-          <w:rFonts w:ascii="Courier New" w:hAnsi="Courier New" w:cs="Courier New"/>
-          <w:sz w:val="20"/>
-          <w:szCs w:val="20"/>
-        </w:rPr>
-      </w:pPr>
-      <w:r>
-        <w:rPr>
-          <w:rFonts w:ascii="Courier New" w:hAnsi="Courier New" w:cs="Courier New"/>
-          <w:color w:val="000000"/>
-          <w:sz w:val="20"/>
-          <w:szCs w:val="20"/>
-        </w:rPr>
-        <w:t xml:space="preserve">0.33333333333333337 0.33333333333333337 0.33333333333333337 </w:t>
-      </w:r>
-    </w:p>
-    <w:p>
-      <w:pPr>
-        <w:autoSpaceDE w:val="0"/>
-        <w:autoSpaceDN w:val="0"/>
-        <w:adjustRightInd w:val="0"/>
-        <w:spacing w:after="0" w:line="240" w:lineRule="auto"/>
-        <w:rPr>
-          <w:rFonts w:ascii="Courier New" w:hAnsi="Courier New" w:cs="Courier New"/>
-          <w:sz w:val="20"/>
-          <w:szCs w:val="20"/>
-        </w:rPr>
-      </w:pPr>
-      <w:r>
-        <w:rPr>
-          <w:rFonts w:ascii="Courier New" w:hAnsi="Courier New" w:cs="Courier New"/>
-          <w:color w:val="000000"/>
-          <w:sz w:val="20"/>
-          <w:szCs w:val="20"/>
-        </w:rPr>
-        <w:t xml:space="preserve">0.33333333333333337 0.3333333333333333 0.33333333333333337 </w:t>
-      </w:r>
-    </w:p>
-    <w:p>
-      <w:pPr>
-        <w:autoSpaceDE w:val="0"/>
-        <w:autoSpaceDN w:val="0"/>
-        <w:adjustRightInd w:val="0"/>
-        <w:spacing w:after="0" w:line="240" w:lineRule="auto"/>
-        <w:rPr>
-          <w:rFonts w:ascii="Courier New" w:hAnsi="Courier New" w:cs="Courier New"/>
-          <w:sz w:val="20"/>
-          <w:szCs w:val="20"/>
-        </w:rPr>
-      </w:pPr>
-      <w:proofErr w:type="gramStart"/>
-      <w:r>
-        <w:rPr>
-          <w:rFonts w:ascii="Courier New" w:hAnsi="Courier New" w:cs="Courier New"/>
-          <w:color w:val="000000"/>
-          <w:sz w:val="20"/>
-          <w:szCs w:val="20"/>
-        </w:rPr>
-        <w:t>stochastic</w:t>
-      </w:r>
-      <w:proofErr w:type="gramEnd"/>
-      <w:r>
-        <w:rPr>
-          <w:rFonts w:ascii="Courier New" w:hAnsi="Courier New" w:cs="Courier New"/>
-          <w:color w:val="000000"/>
-          <w:sz w:val="20"/>
-          <w:szCs w:val="20"/>
-        </w:rPr>
-        <w:t xml:space="preserve">: true </w:t>
-      </w:r>
-      <w:proofErr w:type="spellStart"/>
-      <w:r>
-        <w:rPr>
-          <w:rFonts w:ascii="Courier New" w:hAnsi="Courier New" w:cs="Courier New"/>
-          <w:color w:val="000000"/>
-          <w:sz w:val="20"/>
-          <w:szCs w:val="20"/>
-        </w:rPr>
-        <w:t>doublystochastic</w:t>
-      </w:r>
-      <w:proofErr w:type="spellEnd"/>
-      <w:r>
-        <w:rPr>
-          <w:rFonts w:ascii="Courier New" w:hAnsi="Courier New" w:cs="Courier New"/>
-          <w:color w:val="000000"/>
-          <w:sz w:val="20"/>
-          <w:szCs w:val="20"/>
-        </w:rPr>
-        <w:t xml:space="preserve">: true </w:t>
-      </w:r>
-      <w:proofErr w:type="spellStart"/>
-      <w:r>
-        <w:rPr>
-          <w:rFonts w:ascii="Courier New" w:hAnsi="Courier New" w:cs="Courier New"/>
-          <w:color w:val="000000"/>
-          <w:sz w:val="20"/>
-          <w:szCs w:val="20"/>
-        </w:rPr>
-        <w:t>substochastic</w:t>
-      </w:r>
-      <w:proofErr w:type="spellEnd"/>
-      <w:r>
-        <w:rPr>
-          <w:rFonts w:ascii="Courier New" w:hAnsi="Courier New" w:cs="Courier New"/>
-          <w:color w:val="000000"/>
-          <w:sz w:val="20"/>
-          <w:szCs w:val="20"/>
-        </w:rPr>
-        <w:t xml:space="preserve"> true</w:t>
-      </w:r>
-    </w:p>
-    <w:p>
-      <w:pPr>
-        <w:autoSpaceDE w:val="0"/>
-        <w:autoSpaceDN w:val="0"/>
-        <w:adjustRightInd w:val="0"/>
-        <w:spacing w:after="0" w:line="240" w:lineRule="auto"/>
-        <w:rPr>
-          <w:rFonts w:ascii="Courier New" w:hAnsi="Courier New" w:cs="Courier New"/>
-          <w:sz w:val="20"/>
-          <w:szCs w:val="20"/>
-        </w:rPr>
-      </w:pPr>
-      <w:proofErr w:type="gramStart"/>
-      <w:r>
-        <w:rPr>
-          <w:rFonts w:ascii="Courier New" w:hAnsi="Courier New" w:cs="Courier New"/>
-          <w:color w:val="000000"/>
-          <w:sz w:val="20"/>
-          <w:szCs w:val="20"/>
-        </w:rPr>
-        <w:t>aperiodicity</w:t>
-      </w:r>
-      <w:proofErr w:type="gramEnd"/>
-      <w:r>
-        <w:rPr>
-          <w:rFonts w:ascii="Courier New" w:hAnsi="Courier New" w:cs="Courier New"/>
-          <w:color w:val="000000"/>
-          <w:sz w:val="20"/>
-          <w:szCs w:val="20"/>
-        </w:rPr>
-        <w:t xml:space="preserve">: true </w:t>
-      </w:r>
-      <w:proofErr w:type="spellStart"/>
-      <w:r>
-        <w:rPr>
-          <w:rFonts w:ascii="Courier New" w:hAnsi="Courier New" w:cs="Courier New"/>
-          <w:color w:val="000000"/>
-          <w:sz w:val="20"/>
-          <w:szCs w:val="20"/>
-        </w:rPr>
-        <w:t>gcd</w:t>
-      </w:r>
-      <w:proofErr w:type="spellEnd"/>
-      <w:r>
-        <w:rPr>
-          <w:rFonts w:ascii="Courier New" w:hAnsi="Courier New" w:cs="Courier New"/>
-          <w:color w:val="000000"/>
-          <w:sz w:val="20"/>
-          <w:szCs w:val="20"/>
-        </w:rPr>
-        <w:t xml:space="preserve"> 1</w:t>
-      </w:r>
-    </w:p>
-    <w:p>
-      <w:pPr>
-        <w:rPr>
-          <w:rFonts w:ascii="Courier New" w:hAnsi="Courier New" w:cs="Courier New"/>
-          <w:color w:val="000000"/>
-          <w:sz w:val="20"/>
-          <w:szCs w:val="20"/>
-        </w:rPr>
-      </w:pPr>
-      <w:proofErr w:type="gramStart"/>
-      <w:r>
-        <w:rPr>
-          <w:rFonts w:ascii="Courier New" w:hAnsi="Courier New" w:cs="Courier New"/>
-          <w:color w:val="000000"/>
-          <w:sz w:val="20"/>
-          <w:szCs w:val="20"/>
-        </w:rPr>
-        <w:t>irreducibility</w:t>
-      </w:r>
-      <w:proofErr w:type="gramEnd"/>
-      <w:r>
-        <w:rPr>
-          <w:rFonts w:ascii="Courier New" w:hAnsi="Courier New" w:cs="Courier New"/>
-          <w:color w:val="000000"/>
-          <w:sz w:val="20"/>
-          <w:szCs w:val="20"/>
-        </w:rPr>
-        <w:t>: true</w:t>
-      </w:r>
-    </w:p>
-    <w:p>
-      <w:pPr>
-        <w:autoSpaceDE w:val="0"/>
-        <w:autoSpaceDN w:val="0"/>
-        <w:adjustRightInd w:val="0"/>
-        <w:spacing w:after="0" w:line="240" w:lineRule="auto"/>
-        <w:rPr>
-          <w:rFonts w:ascii="Courier New" w:hAnsi="Courier New" w:cs="Courier New"/>
-          <w:sz w:val="20"/>
-          <w:szCs w:val="20"/>
-        </w:rPr>
-      </w:pPr>
-      <w:r>
-        <w:rPr>
-          <w:rFonts w:ascii="Courier New" w:hAnsi="Courier New" w:cs="Courier New"/>
-          <w:color w:val="000000"/>
-          <w:sz w:val="20"/>
-          <w:szCs w:val="20"/>
-        </w:rPr>
-        <w:t xml:space="preserve">d) </w:t>
-      </w:r>
-      <w:proofErr w:type="gramStart"/>
-      <w:r>
-        <w:rPr>
-          <w:rFonts w:ascii="Courier New" w:hAnsi="Courier New" w:cs="Courier New"/>
-          <w:color w:val="000000"/>
-          <w:sz w:val="20"/>
-          <w:szCs w:val="20"/>
-        </w:rPr>
-        <w:t>the</w:t>
-      </w:r>
-      <w:proofErr w:type="gramEnd"/>
-      <w:r>
-        <w:rPr>
-          <w:rFonts w:ascii="Courier New" w:hAnsi="Courier New" w:cs="Courier New"/>
-          <w:color w:val="000000"/>
-          <w:sz w:val="20"/>
-          <w:szCs w:val="20"/>
-        </w:rPr>
-        <w:t xml:space="preserve"> answer after 195 iterations is: </w:t>
-      </w:r>
-    </w:p>
-    <w:p>
-      <w:pPr>
-        <w:autoSpaceDE w:val="0"/>
-        <w:autoSpaceDN w:val="0"/>
-        <w:adjustRightInd w:val="0"/>
-        <w:spacing w:after="0" w:line="240" w:lineRule="auto"/>
-        <w:rPr>
-          <w:rFonts w:ascii="Courier New" w:hAnsi="Courier New" w:cs="Courier New"/>
-          <w:sz w:val="20"/>
-          <w:szCs w:val="20"/>
-        </w:rPr>
-      </w:pPr>
-      <w:r>
-        <w:rPr>
-          <w:rFonts w:ascii="Courier New" w:hAnsi="Courier New" w:cs="Courier New"/>
-          <w:color w:val="000000"/>
-          <w:sz w:val="20"/>
-          <w:szCs w:val="20"/>
-        </w:rPr>
-        <w:t xml:space="preserve">0.5138888888888917 0.20833333333333448 0.2777777777777793 </w:t>
-      </w:r>
-    </w:p>
-    <w:p>
-      <w:pPr>
-        <w:autoSpaceDE w:val="0"/>
-        <w:autoSpaceDN w:val="0"/>
-        <w:adjustRightInd w:val="0"/>
-        <w:spacing w:after="0" w:line="240" w:lineRule="auto"/>
-        <w:rPr>
-          <w:rFonts w:ascii="Courier New" w:hAnsi="Courier New" w:cs="Courier New"/>
-          <w:sz w:val="20"/>
-          <w:szCs w:val="20"/>
-        </w:rPr>
-      </w:pPr>
-      <w:r>
-        <w:rPr>
-          <w:rFonts w:ascii="Courier New" w:hAnsi="Courier New" w:cs="Courier New"/>
-          <w:color w:val="000000"/>
-          <w:sz w:val="20"/>
-          <w:szCs w:val="20"/>
-        </w:rPr>
-        <w:t xml:space="preserve">0.5138888888888917 0.2083333333333345 0.27777777777777934 </w:t>
-      </w:r>
-    </w:p>
-    <w:p>
-      <w:pPr>
-        <w:autoSpaceDE w:val="0"/>
-        <w:autoSpaceDN w:val="0"/>
-        <w:adjustRightInd w:val="0"/>
-        <w:spacing w:after="0" w:line="240" w:lineRule="auto"/>
-        <w:rPr>
-          <w:rFonts w:ascii="Courier New" w:hAnsi="Courier New" w:cs="Courier New"/>
-          <w:sz w:val="20"/>
-          <w:szCs w:val="20"/>
-        </w:rPr>
-      </w:pPr>
-      <w:r>
-        <w:rPr>
-          <w:rFonts w:ascii="Courier New" w:hAnsi="Courier New" w:cs="Courier New"/>
-          <w:color w:val="000000"/>
-          <w:sz w:val="20"/>
-          <w:szCs w:val="20"/>
-        </w:rPr>
-        <w:t xml:space="preserve">0.5138888888888917 0.20833333333333448 0.2777777777777793 </w:t>
-      </w:r>
-    </w:p>
-    <w:p>
-      <w:pPr>
-        <w:autoSpaceDE w:val="0"/>
-        <w:autoSpaceDN w:val="0"/>
-        <w:adjustRightInd w:val="0"/>
-        <w:spacing w:after="0" w:line="240" w:lineRule="auto"/>
-        <w:rPr>
-          <w:rFonts w:ascii="Courier New" w:hAnsi="Courier New" w:cs="Courier New"/>
-          <w:sz w:val="20"/>
-          <w:szCs w:val="20"/>
-        </w:rPr>
-      </w:pPr>
-      <w:proofErr w:type="gramStart"/>
-      <w:r>
-        <w:rPr>
-          <w:rFonts w:ascii="Courier New" w:hAnsi="Courier New" w:cs="Courier New"/>
-          <w:color w:val="000000"/>
-          <w:sz w:val="20"/>
-          <w:szCs w:val="20"/>
-        </w:rPr>
-        <w:t>stochastic</w:t>
-      </w:r>
-      <w:proofErr w:type="gramEnd"/>
-      <w:r>
-        <w:rPr>
-          <w:rFonts w:ascii="Courier New" w:hAnsi="Courier New" w:cs="Courier New"/>
-          <w:color w:val="000000"/>
-          <w:sz w:val="20"/>
-          <w:szCs w:val="20"/>
-        </w:rPr>
-        <w:t xml:space="preserve">: true </w:t>
-      </w:r>
-      <w:proofErr w:type="spellStart"/>
-      <w:r>
-        <w:rPr>
-          <w:rFonts w:ascii="Courier New" w:hAnsi="Courier New" w:cs="Courier New"/>
-          <w:color w:val="000000"/>
-          <w:sz w:val="20"/>
-          <w:szCs w:val="20"/>
-        </w:rPr>
-        <w:t>doublystochastic</w:t>
-      </w:r>
-      <w:proofErr w:type="spellEnd"/>
-      <w:r>
-        <w:rPr>
-          <w:rFonts w:ascii="Courier New" w:hAnsi="Courier New" w:cs="Courier New"/>
-          <w:color w:val="000000"/>
-          <w:sz w:val="20"/>
-          <w:szCs w:val="20"/>
-        </w:rPr>
-        <w:t xml:space="preserve">: false </w:t>
-      </w:r>
-      <w:proofErr w:type="spellStart"/>
-      <w:r>
-        <w:rPr>
-          <w:rFonts w:ascii="Courier New" w:hAnsi="Courier New" w:cs="Courier New"/>
-          <w:color w:val="000000"/>
-          <w:sz w:val="20"/>
-          <w:szCs w:val="20"/>
-        </w:rPr>
-        <w:t>substochastic</w:t>
-      </w:r>
-      <w:proofErr w:type="spellEnd"/>
-      <w:r>
-        <w:rPr>
-          <w:rFonts w:ascii="Courier New" w:hAnsi="Courier New" w:cs="Courier New"/>
-          <w:color w:val="000000"/>
-          <w:sz w:val="20"/>
-          <w:szCs w:val="20"/>
-        </w:rPr>
-        <w:t xml:space="preserve"> false</w:t>
-      </w:r>
-    </w:p>
-    <w:p>
-      <w:pPr>
-        <w:autoSpaceDE w:val="0"/>
-        <w:autoSpaceDN w:val="0"/>
-        <w:adjustRightInd w:val="0"/>
-        <w:spacing w:after="0" w:line="240" w:lineRule="auto"/>
-        <w:rPr>
-          <w:rFonts w:ascii="Courier New" w:hAnsi="Courier New" w:cs="Courier New"/>
-          <w:sz w:val="20"/>
-          <w:szCs w:val="20"/>
-        </w:rPr>
-      </w:pPr>
-      <w:proofErr w:type="gramStart"/>
-      <w:r>
-        <w:rPr>
-          <w:rFonts w:ascii="Courier New" w:hAnsi="Courier New" w:cs="Courier New"/>
-          <w:color w:val="000000"/>
-          <w:sz w:val="20"/>
-          <w:szCs w:val="20"/>
-        </w:rPr>
-        <w:t>aperiodicity</w:t>
-      </w:r>
-      <w:proofErr w:type="gramEnd"/>
-      <w:r>
-        <w:rPr>
-          <w:rFonts w:ascii="Courier New" w:hAnsi="Courier New" w:cs="Courier New"/>
-          <w:color w:val="000000"/>
-          <w:sz w:val="20"/>
-          <w:szCs w:val="20"/>
-        </w:rPr>
-        <w:t xml:space="preserve">: true </w:t>
-      </w:r>
-      <w:proofErr w:type="spellStart"/>
-      <w:r>
-        <w:rPr>
-          <w:rFonts w:ascii="Courier New" w:hAnsi="Courier New" w:cs="Courier New"/>
-          <w:color w:val="000000"/>
-          <w:sz w:val="20"/>
-          <w:szCs w:val="20"/>
-        </w:rPr>
-        <w:t>gcd</w:t>
-      </w:r>
-      <w:proofErr w:type="spellEnd"/>
-      <w:r>
-        <w:rPr>
-          <w:rFonts w:ascii="Courier New" w:hAnsi="Courier New" w:cs="Courier New"/>
-          <w:color w:val="000000"/>
-          <w:sz w:val="20"/>
-          <w:szCs w:val="20"/>
-        </w:rPr>
-        <w:t xml:space="preserve"> 1</w:t>
-      </w:r>
-    </w:p>
-    <w:p>
-      <w:pPr>
-        <w:autoSpaceDE w:val="0"/>
-        <w:autoSpaceDN w:val="0"/>
-        <w:adjustRightInd w:val="0"/>
-        <w:spacing w:after="0" w:line="240" w:lineRule="auto"/>
-        <w:rPr>
-          <w:rFonts w:ascii="Courier New" w:hAnsi="Courier New" w:cs="Courier New"/>
-          <w:color w:val="000000"/>
-          <w:sz w:val="20"/>
-          <w:szCs w:val="20"/>
-        </w:rPr>
-      </w:pPr>
-      <w:proofErr w:type="gramStart"/>
-      <w:r>
-        <w:rPr>
-          <w:rFonts w:ascii="Courier New" w:hAnsi="Courier New" w:cs="Courier New"/>
-          <w:color w:val="000000"/>
-          <w:sz w:val="20"/>
-          <w:szCs w:val="20"/>
-        </w:rPr>
-        <w:t>irreducibility</w:t>
-      </w:r>
-      <w:proofErr w:type="gramEnd"/>
-      <w:r>
-        <w:rPr>
-          <w:rFonts w:ascii="Courier New" w:hAnsi="Courier New" w:cs="Courier New"/>
-          <w:color w:val="000000"/>
-          <w:sz w:val="20"/>
-          <w:szCs w:val="20"/>
-        </w:rPr>
-        <w:t>: true</w:t>
-      </w:r>
-    </w:p>
-    <w:p>
-      <w:pPr>
-        <w:autoSpaceDE w:val="0"/>
-        <w:autoSpaceDN w:val="0"/>
-        <w:adjustRightInd w:val="0"/>
-        <w:spacing w:after="0" w:line="240" w:lineRule="auto"/>
-        <w:rPr>
-          <w:rFonts w:ascii="Courier New" w:hAnsi="Courier New" w:cs="Courier New"/>
-          <w:sz w:val="20"/>
-          <w:szCs w:val="20"/>
-        </w:rPr>
-      </w:pPr>
-    </w:p>
-    <w:p>
-      <w:pPr>
-        <w:autoSpaceDE w:val="0"/>
-        <w:autoSpaceDN w:val="0"/>
-        <w:adjustRightInd w:val="0"/>
-        <w:spacing w:after="0" w:line="240" w:lineRule="auto"/>
-        <w:rPr>
-          <w:rFonts w:ascii="Courier New" w:hAnsi="Courier New" w:cs="Courier New"/>
-          <w:sz w:val="20"/>
-          <w:szCs w:val="20"/>
-        </w:rPr>
-      </w:pPr>
-      <w:r>
-        <w:rPr>
-          <w:rFonts w:ascii="Courier New" w:hAnsi="Courier New" w:cs="Courier New"/>
-          <w:sz w:val="20"/>
-          <w:szCs w:val="20"/>
-        </w:rPr>
-        <w:t>e)</w:t>
-      </w:r>
-      <w:r>
-        <w:rPr>
-          <w:rFonts w:ascii="Courier New" w:hAnsi="Courier New" w:cs="Courier New"/>
-          <w:color w:val="000000"/>
-          <w:sz w:val="20"/>
-          <w:szCs w:val="20"/>
-        </w:rPr>
-        <w:t xml:space="preserve"> </w:t>
-      </w:r>
-      <w:proofErr w:type="gramStart"/>
-      <w:r>
-        <w:rPr>
-          <w:rFonts w:ascii="Courier New" w:hAnsi="Courier New" w:cs="Courier New"/>
-          <w:color w:val="000000"/>
-          <w:sz w:val="20"/>
-          <w:szCs w:val="20"/>
-        </w:rPr>
-        <w:t>the</w:t>
-      </w:r>
-      <w:proofErr w:type="gramEnd"/>
-      <w:r>
-        <w:rPr>
-          <w:rFonts w:ascii="Courier New" w:hAnsi="Courier New" w:cs="Courier New"/>
-          <w:color w:val="000000"/>
-          <w:sz w:val="20"/>
-          <w:szCs w:val="20"/>
-        </w:rPr>
-        <w:t xml:space="preserve"> answer after 1000 iterations is: </w:t>
-      </w:r>
-    </w:p>
-    <w:p>
-      <w:pPr>
-        <w:autoSpaceDE w:val="0"/>
-        <w:autoSpaceDN w:val="0"/>
-        <w:adjustRightInd w:val="0"/>
-        <w:spacing w:after="0" w:line="240" w:lineRule="auto"/>
-        <w:rPr>
-          <w:rFonts w:ascii="Courier New" w:hAnsi="Courier New" w:cs="Courier New"/>
-          <w:sz w:val="20"/>
-          <w:szCs w:val="20"/>
-        </w:rPr>
-      </w:pPr>
-      <w:r>
-        <w:rPr>
-          <w:rFonts w:ascii="Courier New" w:hAnsi="Courier New" w:cs="Courier New"/>
-          <w:color w:val="000000"/>
-          <w:sz w:val="20"/>
-          <w:szCs w:val="20"/>
-        </w:rPr>
-        <w:t xml:space="preserve">3.842443645764679E-93 2.7212337003377595E-93 2.0282878455395072E-93 </w:t>
-      </w:r>
-    </w:p>
-    <w:p>
-      <w:pPr>
-        <w:autoSpaceDE w:val="0"/>
-        <w:autoSpaceDN w:val="0"/>
-        <w:adjustRightInd w:val="0"/>
-        <w:spacing w:after="0" w:line="240" w:lineRule="auto"/>
-        <w:rPr>
-          <w:rFonts w:ascii="Courier New" w:hAnsi="Courier New" w:cs="Courier New"/>
-          <w:sz w:val="20"/>
-          <w:szCs w:val="20"/>
-        </w:rPr>
-      </w:pPr>
-      <w:r>
-        <w:rPr>
-          <w:rFonts w:ascii="Courier New" w:hAnsi="Courier New" w:cs="Courier New"/>
-          <w:color w:val="000000"/>
-          <w:sz w:val="20"/>
-          <w:szCs w:val="20"/>
-        </w:rPr>
-        <w:t xml:space="preserve">3.842443645764679E-93 2.7212337003377595E-93 2.0282878455395072E-93 </w:t>
-      </w:r>
-    </w:p>
-    <w:p>
-      <w:pPr>
-        <w:autoSpaceDE w:val="0"/>
-        <w:autoSpaceDN w:val="0"/>
-        <w:adjustRightInd w:val="0"/>
-        <w:spacing w:after="0" w:line="240" w:lineRule="auto"/>
-        <w:rPr>
-          <w:rFonts w:ascii="Courier New" w:hAnsi="Courier New" w:cs="Courier New"/>
-          <w:sz w:val="20"/>
-          <w:szCs w:val="20"/>
-        </w:rPr>
-      </w:pPr>
-      <w:r>
-        <w:rPr>
-          <w:rFonts w:ascii="Courier New" w:hAnsi="Courier New" w:cs="Courier New"/>
-          <w:color w:val="000000"/>
-          <w:sz w:val="20"/>
-          <w:szCs w:val="20"/>
-        </w:rPr>
-        <w:t xml:space="preserve">4.7495215458772654E-93 3.363629836280763E-93 2.5071016550234244E-93 </w:t>
-      </w:r>
-    </w:p>
-    <w:p>
-      <w:pPr>
-        <w:autoSpaceDE w:val="0"/>
-        <w:autoSpaceDN w:val="0"/>
-        <w:adjustRightInd w:val="0"/>
-        <w:spacing w:after="0" w:line="240" w:lineRule="auto"/>
-        <w:rPr>
-          <w:rFonts w:ascii="Courier New" w:hAnsi="Courier New" w:cs="Courier New"/>
-          <w:sz w:val="20"/>
-          <w:szCs w:val="20"/>
-        </w:rPr>
-      </w:pPr>
-      <w:proofErr w:type="gramStart"/>
-      <w:r>
-        <w:rPr>
-          <w:rFonts w:ascii="Courier New" w:hAnsi="Courier New" w:cs="Courier New"/>
-          <w:color w:val="000000"/>
-          <w:sz w:val="20"/>
-          <w:szCs w:val="20"/>
-        </w:rPr>
-        <w:t>stochastic</w:t>
-      </w:r>
-      <w:proofErr w:type="gramEnd"/>
-      <w:r>
-        <w:rPr>
-          <w:rFonts w:ascii="Courier New" w:hAnsi="Courier New" w:cs="Courier New"/>
-          <w:color w:val="000000"/>
-          <w:sz w:val="20"/>
-          <w:szCs w:val="20"/>
-        </w:rPr>
-        <w:t xml:space="preserve">: false </w:t>
-      </w:r>
-      <w:proofErr w:type="spellStart"/>
-      <w:r>
-        <w:rPr>
-          <w:rFonts w:ascii="Courier New" w:hAnsi="Courier New" w:cs="Courier New"/>
-          <w:color w:val="000000"/>
-          <w:sz w:val="20"/>
-          <w:szCs w:val="20"/>
-        </w:rPr>
-        <w:t>doublystochastic</w:t>
-      </w:r>
-      <w:proofErr w:type="spellEnd"/>
-      <w:r>
-        <w:rPr>
-          <w:rFonts w:ascii="Courier New" w:hAnsi="Courier New" w:cs="Courier New"/>
-          <w:color w:val="000000"/>
-          <w:sz w:val="20"/>
-          <w:szCs w:val="20"/>
-        </w:rPr>
-        <w:t xml:space="preserve">: false </w:t>
-      </w:r>
-      <w:proofErr w:type="spellStart"/>
-      <w:r>
-        <w:rPr>
-          <w:rFonts w:ascii="Courier New" w:hAnsi="Courier New" w:cs="Courier New"/>
-          <w:color w:val="000000"/>
-          <w:sz w:val="20"/>
-          <w:szCs w:val="20"/>
-        </w:rPr>
-        <w:t>substochastic</w:t>
-      </w:r>
-      <w:proofErr w:type="spellEnd"/>
-      <w:r>
-        <w:rPr>
-          <w:rFonts w:ascii="Courier New" w:hAnsi="Courier New" w:cs="Courier New"/>
-          <w:color w:val="000000"/>
-          <w:sz w:val="20"/>
-          <w:szCs w:val="20"/>
-        </w:rPr>
-        <w:t xml:space="preserve"> true</w:t>
-      </w:r>
-    </w:p>
-    <w:p>
-      <w:pPr>
-        <w:autoSpaceDE w:val="0"/>
-        <w:autoSpaceDN w:val="0"/>
-        <w:adjustRightInd w:val="0"/>
-        <w:spacing w:after="0" w:line="240" w:lineRule="auto"/>
-        <w:rPr>
-          <w:rFonts w:ascii="Courier New" w:hAnsi="Courier New" w:cs="Courier New"/>
-          <w:sz w:val="20"/>
-          <w:szCs w:val="20"/>
-        </w:rPr>
-      </w:pPr>
-      <w:proofErr w:type="gramStart"/>
-      <w:r>
-        <w:rPr>
-          <w:rFonts w:ascii="Courier New" w:hAnsi="Courier New" w:cs="Courier New"/>
-          <w:color w:val="000000"/>
-          <w:sz w:val="20"/>
-          <w:szCs w:val="20"/>
-        </w:rPr>
-        <w:t>aperiodicity</w:t>
-      </w:r>
-      <w:proofErr w:type="gramEnd"/>
-      <w:r>
-        <w:rPr>
-          <w:rFonts w:ascii="Courier New" w:hAnsi="Courier New" w:cs="Courier New"/>
-          <w:color w:val="000000"/>
-          <w:sz w:val="20"/>
-          <w:szCs w:val="20"/>
-        </w:rPr>
-        <w:t xml:space="preserve">: true </w:t>
-      </w:r>
-      <w:proofErr w:type="spellStart"/>
-      <w:r>
-        <w:rPr>
-          <w:rFonts w:ascii="Courier New" w:hAnsi="Courier New" w:cs="Courier New"/>
-          <w:color w:val="000000"/>
-          <w:sz w:val="20"/>
-          <w:szCs w:val="20"/>
-        </w:rPr>
-        <w:t>gcd</w:t>
-      </w:r>
-      <w:proofErr w:type="spellEnd"/>
-      <w:r>
-        <w:rPr>
-          <w:rFonts w:ascii="Courier New" w:hAnsi="Courier New" w:cs="Courier New"/>
-          <w:color w:val="000000"/>
-          <w:sz w:val="20"/>
-          <w:szCs w:val="20"/>
-        </w:rPr>
-        <w:t xml:space="preserve"> 0</w:t>
-      </w:r>
-    </w:p>
-    <w:p>
-      <w:pPr>
-        <w:autoSpaceDE w:val="0"/>
-        <w:autoSpaceDN w:val="0"/>
-        <w:adjustRightInd w:val="0"/>
-        <w:spacing w:after="0" w:line="240" w:lineRule="auto"/>
-        <w:rPr>
-          <w:rFonts w:ascii="Courier New" w:hAnsi="Courier New" w:cs="Courier New"/>
-          <w:color w:val="000000"/>
-          <w:sz w:val="20"/>
-          <w:szCs w:val="20"/>
-        </w:rPr>
-      </w:pPr>
-      <w:proofErr w:type="gramStart"/>
-      <w:r>
-        <w:rPr>
-          <w:rFonts w:ascii="Courier New" w:hAnsi="Courier New" w:cs="Courier New"/>
-          <w:color w:val="000000"/>
-          <w:sz w:val="20"/>
-          <w:szCs w:val="20"/>
-        </w:rPr>
-        <w:t>irreducibility</w:t>
-      </w:r>
-      <w:proofErr w:type="gramEnd"/>
-      <w:r>
-        <w:rPr>
-          <w:rFonts w:ascii="Courier New" w:hAnsi="Courier New" w:cs="Courier New"/>
-          <w:color w:val="000000"/>
-          <w:sz w:val="20"/>
-          <w:szCs w:val="20"/>
-        </w:rPr>
-        <w:t>: true</w:t>
-      </w:r>
-    </w:p>
-    <w:p>
-      <w:pPr>
-        <w:autoSpaceDE w:val="0"/>
-        <w:autoSpaceDN w:val="0"/>
-        <w:adjustRightInd w:val="0"/>
-        <w:spacing w:after="0" w:line="240" w:lineRule="auto"/>
-        <w:rPr>
-          <w:rFonts w:ascii="Courier New" w:hAnsi="Courier New" w:cs="Courier New"/>
           <w:color w:val="000000"/>
           <w:sz w:val="20"/>
           <w:szCs w:val="20"/>
@@ -1547,27 +1530,7 @@
           <w:sz w:val="20"/>
           <w:szCs w:val="20"/>
         </w:rPr>
-        <w:t>P6 = 1-(P1+P2+P3+P4+P5</w:t>
-      </w:r>
-      <w:proofErr w:type="gramStart"/>
-      <w:r>
-        <w:rPr>
-          <w:rFonts w:ascii="Courier New" w:hAnsi="Courier New" w:cs="Courier New"/>
-          <w:color w:val="000000"/>
-          <w:sz w:val="20"/>
-          <w:szCs w:val="20"/>
-        </w:rPr>
-        <w:t>)=</w:t>
-      </w:r>
-      <w:proofErr w:type="gramEnd"/>
-      <w:r>
-        <w:rPr>
-          <w:rFonts w:ascii="Courier New" w:hAnsi="Courier New" w:cs="Courier New"/>
-          <w:color w:val="000000"/>
-          <w:sz w:val="20"/>
-          <w:szCs w:val="20"/>
-        </w:rPr>
-        <w:t xml:space="preserve"> .26</w:t>
+        <w:t>P6 = 1-(P1+P2+P3+P4+P5)= .26</w:t>
       </w:r>
     </w:p>
     <w:p>
@@ -1704,7 +1667,7 @@
           <w:noProof/>
         </w:rPr>
         <w:drawing>
-          <wp:inline distT="0" distB="0" distL="0" distR="0" wp14:anchorId="3623E2BF" wp14:editId="3C8527E0">
+          <wp:inline distT="0" distB="0" distL="0" distR="0" wp14:anchorId="0E99E8B3" wp14:editId="4180DB04">
             <wp:extent cx="5943600" cy="1643380"/>
             <wp:effectExtent l="0" t="0" r="0" b="0"/>
             <wp:docPr id="1" name="Picture 1"/>
@@ -1719,7 +1682,7 @@
                     <pic:cNvPicPr/>
                   </pic:nvPicPr>
                   <pic:blipFill>
-                    <a:blip r:embed="rId5"/>
+                    <a:blip r:embed="rId6"/>
                     <a:stretch>
                       <a:fillRect/>
                     </a:stretch>
@@ -2858,40 +2821,331 @@
           <w:sz w:val="20"/>
           <w:szCs w:val="20"/>
         </w:rPr>
+        <w:t>a) Refer to stopdist.pl</w:t>
+      </w:r>
+    </w:p>
+    <w:p>
+      <w:pPr>
+        <w:autoSpaceDE w:val="0"/>
+        <w:autoSpaceDN w:val="0"/>
+        <w:adjustRightInd w:val="0"/>
+        <w:spacing w:after="0" w:line="240" w:lineRule="auto"/>
+        <w:rPr>
+          <w:rFonts w:ascii="Courier New" w:hAnsi="Courier New" w:cs="Courier New"/>
+          <w:sz w:val="20"/>
+          <w:szCs w:val="20"/>
+        </w:rPr>
+      </w:pPr>
+    </w:p>
+    <w:p>
+      <w:pPr>
+        <w:autoSpaceDE w:val="0"/>
+        <w:autoSpaceDN w:val="0"/>
+        <w:adjustRightInd w:val="0"/>
+        <w:spacing w:after="0" w:line="240" w:lineRule="auto"/>
+        <w:rPr>
+          <w:rFonts w:ascii="Courier New" w:hAnsi="Courier New" w:cs="Courier New"/>
+          <w:sz w:val="20"/>
+          <w:szCs w:val="20"/>
+        </w:rPr>
+      </w:pPr>
+      <w:proofErr w:type="gramStart"/>
+      <w:r>
+        <w:rPr>
+          <w:rFonts w:ascii="Courier New" w:hAnsi="Courier New" w:cs="Courier New"/>
+          <w:sz w:val="20"/>
+          <w:szCs w:val="20"/>
+        </w:rPr>
+        <w:t>b</w:t>
+      </w:r>
+      <w:proofErr w:type="gramEnd"/>
+      <w:r>
+        <w:rPr>
+          <w:rFonts w:ascii="Courier New" w:hAnsi="Courier New" w:cs="Courier New"/>
+          <w:sz w:val="20"/>
+          <w:szCs w:val="20"/>
+        </w:rPr>
+        <w:t>)</w:t>
+      </w:r>
+    </w:p>
+    <w:p>
+      <w:pPr>
+        <w:autoSpaceDE w:val="0"/>
+        <w:autoSpaceDN w:val="0"/>
+        <w:adjustRightInd w:val="0"/>
+        <w:spacing w:after="0" w:line="240" w:lineRule="auto"/>
+        <w:rPr>
+          <w:rFonts w:ascii="Courier New" w:hAnsi="Courier New" w:cs="Courier New"/>
+          <w:sz w:val="20"/>
+          <w:szCs w:val="20"/>
+        </w:rPr>
+      </w:pPr>
+      <w:r>
+        <w:rPr>
+          <w:rFonts w:ascii="Courier New" w:hAnsi="Courier New" w:cs="Courier New"/>
+          <w:noProof/>
+          <w:sz w:val="20"/>
+          <w:szCs w:val="20"/>
+        </w:rPr>
+        <w:drawing>
+          <wp:inline distT="0" distB="0" distL="0" distR="0" wp14:anchorId="075F06F1" wp14:editId="639A00E6">
+            <wp:extent cx="5943600" cy="3234690"/>
+            <wp:effectExtent l="0" t="0" r="0" b="0"/>
+            <wp:docPr id="2" name="Picture 2"/>
+            <wp:cNvGraphicFramePr>
+              <a:graphicFrameLocks xmlns:a="http://schemas.openxmlformats.org/drawingml/2006/main" noChangeAspect="1"/>
+            </wp:cNvGraphicFramePr>
+            <a:graphic xmlns:a="http://schemas.openxmlformats.org/drawingml/2006/main">
+              <a:graphicData uri="http://schemas.openxmlformats.org/drawingml/2006/picture">
+                <pic:pic xmlns:pic="http://schemas.openxmlformats.org/drawingml/2006/picture">
+                  <pic:nvPicPr>
+                    <pic:cNvPr id="0" name="h3_6b.jpg"/>
+                    <pic:cNvPicPr/>
+                  </pic:nvPicPr>
+                  <pic:blipFill>
+                    <a:blip r:embed="rId7">
+                      <a:extLst>
+                        <a:ext uri="{28A0092B-C50C-407E-A947-70E740481C1C}">
+                          <a14:useLocalDpi xmlns:a14="http://schemas.microsoft.com/office/drawing/2010/main" val="0"/>
+                        </a:ext>
+                      </a:extLst>
+                    </a:blip>
+                    <a:stretch>
+                      <a:fillRect/>
+                    </a:stretch>
+                  </pic:blipFill>
+                  <pic:spPr>
+                    <a:xfrm>
+                      <a:off x="0" y="0"/>
+                      <a:ext cx="5943600" cy="3234690"/>
+                    </a:xfrm>
+                    <a:prstGeom prst="rect">
+                      <a:avLst/>
+                    </a:prstGeom>
+                  </pic:spPr>
+                </pic:pic>
+              </a:graphicData>
+            </a:graphic>
+          </wp:inline>
+        </w:drawing>
+      </w:r>
+    </w:p>
+    <w:p>
+      <w:pPr>
+        <w:autoSpaceDE w:val="0"/>
+        <w:autoSpaceDN w:val="0"/>
+        <w:adjustRightInd w:val="0"/>
+        <w:spacing w:after="0" w:line="240" w:lineRule="auto"/>
+        <w:rPr>
+          <w:rFonts w:ascii="Courier New" w:hAnsi="Courier New" w:cs="Courier New"/>
+          <w:sz w:val="20"/>
+          <w:szCs w:val="20"/>
+        </w:rPr>
+      </w:pPr>
+    </w:p>
+    <w:p>
+      <w:pPr>
+        <w:autoSpaceDE w:val="0"/>
+        <w:autoSpaceDN w:val="0"/>
+        <w:adjustRightInd w:val="0"/>
+        <w:spacing w:after="0" w:line="240" w:lineRule="auto"/>
+        <w:rPr>
+          <w:rFonts w:ascii="Courier New" w:hAnsi="Courier New" w:cs="Courier New"/>
+          <w:sz w:val="20"/>
+          <w:szCs w:val="20"/>
+        </w:rPr>
+      </w:pPr>
+      <w:proofErr w:type="gramStart"/>
+      <w:r>
+        <w:rPr>
+          <w:rFonts w:ascii="Courier New" w:hAnsi="Courier New" w:cs="Courier New"/>
+          <w:sz w:val="20"/>
+          <w:szCs w:val="20"/>
+        </w:rPr>
         <w:t>c)</w:t>
       </w:r>
-    </w:p>
-    <w:p>
-      <w:pPr>
-        <w:autoSpaceDE w:val="0"/>
-        <w:autoSpaceDN w:val="0"/>
-        <w:adjustRightInd w:val="0"/>
-        <w:spacing w:after="0" w:line="240" w:lineRule="auto"/>
-        <w:rPr>
-          <w:rFonts w:ascii="Courier New" w:hAnsi="Courier New" w:cs="Courier New"/>
-          <w:sz w:val="20"/>
-          <w:szCs w:val="20"/>
-        </w:rPr>
-      </w:pPr>
-      <w:r>
-        <w:rPr>
-          <w:rFonts w:ascii="Courier New" w:hAnsi="Courier New" w:cs="Courier New"/>
-          <w:sz w:val="20"/>
-          <w:szCs w:val="20"/>
-        </w:rPr>
+      <w:r>
+        <w:rPr>
+          <w:rFonts w:ascii="Courier New" w:hAnsi="Courier New" w:cs="Courier New"/>
+          <w:sz w:val="20"/>
+          <w:szCs w:val="20"/>
+        </w:rPr>
+        <w:t>k</w:t>
+      </w:r>
+      <w:proofErr w:type="gramEnd"/>
+      <w:r>
+        <w:rPr>
+          <w:rFonts w:ascii="Courier New" w:hAnsi="Courier New" w:cs="Courier New"/>
+          <w:sz w:val="20"/>
+          <w:szCs w:val="20"/>
+        </w:rPr>
+        <w:t>=1 is exponential</w:t>
+      </w:r>
+    </w:p>
+    <w:p>
+      <w:pPr>
+        <w:autoSpaceDE w:val="0"/>
+        <w:autoSpaceDN w:val="0"/>
+        <w:adjustRightInd w:val="0"/>
+        <w:spacing w:after="0" w:line="240" w:lineRule="auto"/>
+        <w:rPr>
+          <w:rFonts w:ascii="Courier New" w:hAnsi="Courier New" w:cs="Courier New"/>
+          <w:sz w:val="20"/>
+          <w:szCs w:val="20"/>
+        </w:rPr>
+      </w:pPr>
+      <w:r>
+        <w:rPr>
+          <w:rFonts w:ascii="Courier New" w:hAnsi="Courier New" w:cs="Courier New"/>
+          <w:sz w:val="20"/>
+          <w:szCs w:val="20"/>
+        </w:rPr>
+        <w:t xml:space="preserve">  </w:t>
+      </w:r>
+      <w:proofErr w:type="gramStart"/>
+      <w:r>
+        <w:rPr>
+          <w:rFonts w:ascii="Courier New" w:hAnsi="Courier New" w:cs="Courier New"/>
+          <w:sz w:val="20"/>
+          <w:szCs w:val="20"/>
+        </w:rPr>
+        <w:t>k</w:t>
+      </w:r>
+      <w:proofErr w:type="gramEnd"/>
+      <w:r>
+        <w:rPr>
+          <w:rFonts w:ascii="Courier New" w:hAnsi="Courier New" w:cs="Courier New"/>
+          <w:sz w:val="20"/>
+          <w:szCs w:val="20"/>
+        </w:rPr>
+        <w:t>=2,3,4 is gamma</w:t>
+      </w:r>
+    </w:p>
+    <w:p>
+      <w:pPr>
+        <w:autoSpaceDE w:val="0"/>
+        <w:autoSpaceDN w:val="0"/>
+        <w:adjustRightInd w:val="0"/>
+        <w:spacing w:after="0" w:line="240" w:lineRule="auto"/>
+        <w:rPr>
+          <w:rFonts w:ascii="Courier New" w:hAnsi="Courier New" w:cs="Courier New"/>
+          <w:sz w:val="20"/>
+          <w:szCs w:val="20"/>
+        </w:rPr>
+      </w:pPr>
+    </w:p>
+    <w:p>
+      <w:pPr>
+        <w:autoSpaceDE w:val="0"/>
+        <w:autoSpaceDN w:val="0"/>
+        <w:adjustRightInd w:val="0"/>
+        <w:spacing w:after="0" w:line="240" w:lineRule="auto"/>
+        <w:rPr>
+          <w:rFonts w:ascii="Courier New" w:hAnsi="Courier New" w:cs="Courier New"/>
+          <w:sz w:val="20"/>
+          <w:szCs w:val="20"/>
+        </w:rPr>
+      </w:pPr>
+      <w:r>
+        <w:rPr>
+          <w:rFonts w:ascii="Courier New" w:hAnsi="Courier New" w:cs="Courier New"/>
+          <w:sz w:val="20"/>
+          <w:szCs w:val="20"/>
+        </w:rPr>
+        <w:lastRenderedPageBreak/>
         <w:t>d)</w:t>
       </w:r>
-    </w:p>
-    <w:p>
-      <w:pPr>
-        <w:autoSpaceDE w:val="0"/>
-        <w:autoSpaceDN w:val="0"/>
-        <w:adjustRightInd w:val="0"/>
-        <w:spacing w:after="0" w:line="240" w:lineRule="auto"/>
-        <w:rPr>
-          <w:rFonts w:ascii="Courier New" w:hAnsi="Courier New" w:cs="Courier New"/>
-          <w:sz w:val="20"/>
-          <w:szCs w:val="20"/>
+      <w:r>
+        <w:rPr>
+          <w:rFonts w:ascii="Courier New" w:hAnsi="Courier New" w:cs="Courier New"/>
+          <w:sz w:val="20"/>
+          <w:szCs w:val="20"/>
+        </w:rPr>
+        <w:t xml:space="preserve"> </w:t>
+      </w:r>
+      <w:proofErr w:type="gramStart"/>
+      <w:r>
+        <w:rPr>
+          <w:rFonts w:ascii="Courier New" w:hAnsi="Courier New" w:cs="Courier New"/>
+          <w:sz w:val="20"/>
+          <w:szCs w:val="20"/>
+        </w:rPr>
+        <w:t>E[</w:t>
+      </w:r>
+      <w:proofErr w:type="gramEnd"/>
+      <w:r>
+        <w:rPr>
+          <w:rFonts w:ascii="Courier New" w:hAnsi="Courier New" w:cs="Courier New"/>
+          <w:sz w:val="20"/>
+          <w:szCs w:val="20"/>
+        </w:rPr>
+        <w:t>X] = 1/λ</w:t>
+      </w:r>
+    </w:p>
+    <w:p>
+      <w:pPr>
+        <w:autoSpaceDE w:val="0"/>
+        <w:autoSpaceDN w:val="0"/>
+        <w:adjustRightInd w:val="0"/>
+        <w:spacing w:after="0" w:line="240" w:lineRule="auto"/>
+        <w:rPr>
+          <w:rFonts w:ascii="Courier New" w:hAnsi="Courier New" w:cs="Courier New"/>
+          <w:sz w:val="20"/>
+          <w:szCs w:val="20"/>
+        </w:rPr>
+      </w:pPr>
+      <w:r>
+        <w:rPr>
+          <w:rFonts w:ascii="Courier New" w:hAnsi="Courier New" w:cs="Courier New"/>
+          <w:sz w:val="20"/>
+          <w:szCs w:val="20"/>
+        </w:rPr>
+        <w:tab/>
+        <w:t>16.153 = 1/λ</w:t>
+      </w:r>
+    </w:p>
+    <w:p>
+      <w:pPr>
+        <w:autoSpaceDE w:val="0"/>
+        <w:autoSpaceDN w:val="0"/>
+        <w:adjustRightInd w:val="0"/>
+        <w:spacing w:after="0" w:line="240" w:lineRule="auto"/>
+        <w:rPr>
+          <w:rFonts w:ascii="Courier New" w:hAnsi="Courier New" w:cs="Courier New"/>
+          <w:sz w:val="20"/>
+          <w:szCs w:val="20"/>
+        </w:rPr>
+      </w:pPr>
+      <w:r>
+        <w:rPr>
+          <w:rFonts w:ascii="Courier New" w:hAnsi="Courier New" w:cs="Courier New"/>
+          <w:sz w:val="20"/>
+          <w:szCs w:val="20"/>
+        </w:rPr>
+        <w:tab/>
+        <w:t>λ=</w:t>
+      </w:r>
+      <w:proofErr w:type="gramStart"/>
+      <w:r>
+        <w:rPr>
+          <w:rFonts w:ascii="Courier New" w:hAnsi="Courier New" w:cs="Courier New"/>
+          <w:sz w:val="20"/>
+          <w:szCs w:val="20"/>
+        </w:rPr>
+        <w:t>.0619</w:t>
+      </w:r>
+      <w:proofErr w:type="gramEnd"/>
+    </w:p>
+    <w:p>
+      <w:pPr>
+        <w:autoSpaceDE w:val="0"/>
+        <w:autoSpaceDN w:val="0"/>
+        <w:adjustRightInd w:val="0"/>
+        <w:spacing w:after="0" w:line="240" w:lineRule="auto"/>
+        <w:rPr>
+          <w:rFonts w:ascii="Courier New" w:eastAsiaTheme="minorEastAsia" w:hAnsi="Courier New" w:cs="Courier New"/>
+          <w:sz w:val="32"/>
+          <w:szCs w:val="32"/>
         </w:rPr>
       </w:pPr>
       <w:r>
@@ -2902,60 +3156,669 @@
         </w:rPr>
         <w:t>e)</w:t>
       </w:r>
-    </w:p>
-    <w:p>
-      <w:pPr>
-        <w:autoSpaceDE w:val="0"/>
-        <w:autoSpaceDN w:val="0"/>
-        <w:adjustRightInd w:val="0"/>
-        <w:spacing w:after="0" w:line="240" w:lineRule="auto"/>
-        <w:rPr>
-          <w:rFonts w:ascii="Courier New" w:hAnsi="Courier New" w:cs="Courier New"/>
-          <w:sz w:val="20"/>
-          <w:szCs w:val="20"/>
-        </w:rPr>
-      </w:pPr>
-      <w:r>
-        <w:rPr>
-          <w:rFonts w:ascii="Courier New" w:hAnsi="Courier New" w:cs="Courier New"/>
-          <w:sz w:val="20"/>
-          <w:szCs w:val="20"/>
-        </w:rPr>
-        <w:t>f)</w:t>
-      </w:r>
-      <w:bookmarkStart w:id="0" w:name="_GoBack"/>
-      <w:bookmarkEnd w:id="0"/>
-    </w:p>
-    <w:p>
-      <w:pPr>
-        <w:autoSpaceDE w:val="0"/>
-        <w:autoSpaceDN w:val="0"/>
-        <w:adjustRightInd w:val="0"/>
-        <w:spacing w:after="0" w:line="240" w:lineRule="auto"/>
-        <w:rPr>
-          <w:rFonts w:ascii="Courier New" w:hAnsi="Courier New" w:cs="Courier New"/>
-          <w:sz w:val="20"/>
-          <w:szCs w:val="20"/>
-        </w:rPr>
-      </w:pPr>
-      <w:r>
-        <w:rPr>
-          <w:rFonts w:ascii="Courier New" w:hAnsi="Courier New" w:cs="Courier New"/>
+      <m:oMath>
+        <m:nary>
+          <m:naryPr>
+            <m:chr m:val="∏"/>
+            <m:limLoc m:val="undOvr"/>
+            <m:ctrlPr>
+              <w:rPr>
+                <w:rFonts w:ascii="Cambria Math" w:hAnsi="Cambria Math" w:cs="Courier New"/>
+                <w:i/>
+                <w:sz w:val="32"/>
+                <w:szCs w:val="32"/>
+              </w:rPr>
+            </m:ctrlPr>
+          </m:naryPr>
+          <m:sub>
+            <m:r>
+              <w:rPr>
+                <w:rFonts w:ascii="Cambria Math" w:hAnsi="Cambria Math" w:cs="Courier New"/>
+                <w:sz w:val="32"/>
+                <w:szCs w:val="32"/>
+              </w:rPr>
+              <m:t>i=1</m:t>
+            </m:r>
+          </m:sub>
+          <m:sup>
+            <m:r>
+              <w:rPr>
+                <w:rFonts w:ascii="Cambria Math" w:hAnsi="Cambria Math" w:cs="Courier New"/>
+                <w:sz w:val="32"/>
+                <w:szCs w:val="32"/>
+              </w:rPr>
+              <m:t>n</m:t>
+            </m:r>
+          </m:sup>
+          <m:e>
+            <m:r>
+              <w:rPr>
+                <w:rFonts w:ascii="Cambria Math" w:hAnsi="Cambria Math" w:cs="Courier New"/>
+                <w:sz w:val="32"/>
+                <w:szCs w:val="32"/>
+              </w:rPr>
+              <m:t>λ</m:t>
+            </m:r>
+            <m:sSup>
+              <m:sSupPr>
+                <m:ctrlPr>
+                  <w:rPr>
+                    <w:rFonts w:ascii="Cambria Math" w:hAnsi="Cambria Math" w:cs="Courier New"/>
+                    <w:i/>
+                    <w:sz w:val="32"/>
+                    <w:szCs w:val="32"/>
+                  </w:rPr>
+                </m:ctrlPr>
+              </m:sSupPr>
+              <m:e>
+                <m:r>
+                  <w:rPr>
+                    <w:rFonts w:ascii="Cambria Math" w:hAnsi="Cambria Math" w:cs="Courier New"/>
+                    <w:sz w:val="32"/>
+                    <w:szCs w:val="32"/>
+                  </w:rPr>
+                  <m:t>e</m:t>
+                </m:r>
+              </m:e>
+              <m:sup>
+                <m:r>
+                  <w:rPr>
+                    <w:rFonts w:ascii="Cambria Math" w:hAnsi="Cambria Math" w:cs="Courier New"/>
+                    <w:sz w:val="32"/>
+                    <w:szCs w:val="32"/>
+                  </w:rPr>
+                  <m:t>-λx</m:t>
+                </m:r>
+              </m:sup>
+            </m:sSup>
+          </m:e>
+        </m:nary>
+      </m:oMath>
+    </w:p>
+    <w:p>
+      <w:pPr>
+        <w:autoSpaceDE w:val="0"/>
+        <w:autoSpaceDN w:val="0"/>
+        <w:adjustRightInd w:val="0"/>
+        <w:spacing w:after="0" w:line="240" w:lineRule="auto"/>
+        <w:rPr>
+          <w:rFonts w:ascii="Courier New" w:hAnsi="Courier New" w:cs="Courier New"/>
+          <w:sz w:val="20"/>
+          <w:szCs w:val="20"/>
+        </w:rPr>
+      </w:pPr>
+    </w:p>
+    <w:p>
+      <w:pPr>
+        <w:autoSpaceDE w:val="0"/>
+        <w:autoSpaceDN w:val="0"/>
+        <w:adjustRightInd w:val="0"/>
+        <w:spacing w:after="0" w:line="240" w:lineRule="auto"/>
+        <w:rPr>
+          <w:rFonts w:ascii="Courier New" w:eastAsiaTheme="minorEastAsia" w:hAnsi="Courier New" w:cs="Courier New"/>
+          <w:sz w:val="24"/>
+          <w:szCs w:val="24"/>
+        </w:rPr>
+      </w:pPr>
+      <w:r>
+        <w:rPr>
+          <w:rFonts w:ascii="Courier New" w:hAnsi="Courier New" w:cs="Courier New"/>
+          <w:sz w:val="24"/>
+          <w:szCs w:val="24"/>
+        </w:rPr>
+        <w:tab/>
+        <w:t xml:space="preserve">= </w:t>
+      </w:r>
+      <m:oMath>
+        <m:sSup>
+          <m:sSupPr>
+            <m:ctrlPr>
+              <w:rPr>
+                <w:rFonts w:ascii="Cambria Math" w:hAnsi="Cambria Math" w:cs="Courier New"/>
+                <w:i/>
+                <w:sz w:val="24"/>
+                <w:szCs w:val="24"/>
+              </w:rPr>
+            </m:ctrlPr>
+          </m:sSupPr>
+          <m:e>
+            <m:r>
+              <w:rPr>
+                <w:rFonts w:ascii="Cambria Math" w:hAnsi="Cambria Math" w:cs="Courier New"/>
+                <w:sz w:val="24"/>
+                <w:szCs w:val="24"/>
+              </w:rPr>
+              <m:t>λ</m:t>
+            </m:r>
+          </m:e>
+          <m:sup>
+            <m:r>
+              <w:rPr>
+                <w:rFonts w:ascii="Cambria Math" w:hAnsi="Cambria Math" w:cs="Courier New"/>
+                <w:sz w:val="24"/>
+                <w:szCs w:val="24"/>
+              </w:rPr>
+              <m:t>n</m:t>
+            </m:r>
+          </m:sup>
+        </m:sSup>
+        <m:sSup>
+          <m:sSupPr>
+            <m:ctrlPr>
+              <w:rPr>
+                <w:rFonts w:ascii="Cambria Math" w:hAnsi="Cambria Math" w:cs="Courier New"/>
+                <w:i/>
+                <w:sz w:val="24"/>
+                <w:szCs w:val="24"/>
+              </w:rPr>
+            </m:ctrlPr>
+          </m:sSupPr>
+          <m:e>
+            <m:r>
+              <w:rPr>
+                <w:rFonts w:ascii="Cambria Math" w:hAnsi="Cambria Math" w:cs="Courier New"/>
+                <w:sz w:val="24"/>
+                <w:szCs w:val="24"/>
+              </w:rPr>
+              <m:t>e</m:t>
+            </m:r>
+          </m:e>
+          <m:sup>
+            <m:r>
+              <w:rPr>
+                <w:rFonts w:ascii="Cambria Math" w:hAnsi="Cambria Math" w:cs="Courier New"/>
+                <w:sz w:val="24"/>
+                <w:szCs w:val="24"/>
+              </w:rPr>
+              <m:t>-nμ</m:t>
+            </m:r>
+          </m:sup>
+        </m:sSup>
+      </m:oMath>
+    </w:p>
+    <w:p>
+      <w:pPr>
+        <w:autoSpaceDE w:val="0"/>
+        <w:autoSpaceDN w:val="0"/>
+        <w:adjustRightInd w:val="0"/>
+        <w:spacing w:after="0" w:line="240" w:lineRule="auto"/>
+        <w:rPr>
+          <w:rFonts w:ascii="Courier New" w:eastAsiaTheme="minorEastAsia" w:hAnsi="Courier New" w:cs="Courier New"/>
+          <w:sz w:val="24"/>
+          <w:szCs w:val="24"/>
+        </w:rPr>
+      </w:pPr>
+      <w:r>
+        <w:rPr>
+          <w:rFonts w:ascii="Courier New" w:eastAsiaTheme="minorEastAsia" w:hAnsi="Courier New" w:cs="Courier New"/>
+          <w:sz w:val="24"/>
+          <w:szCs w:val="24"/>
+        </w:rPr>
+        <w:tab/>
+        <w:t>=</w:t>
+      </w:r>
+      <w:proofErr w:type="spellStart"/>
+      <w:proofErr w:type="gramStart"/>
+      <w:r>
+        <w:rPr>
+          <w:rFonts w:ascii="Courier New" w:eastAsiaTheme="minorEastAsia" w:hAnsi="Courier New" w:cs="Courier New"/>
+          <w:sz w:val="24"/>
+          <w:szCs w:val="24"/>
+        </w:rPr>
+        <w:t>nln</w:t>
+      </w:r>
+      <w:proofErr w:type="spellEnd"/>
+      <w:proofErr w:type="gramEnd"/>
+      <w:r>
+        <w:rPr>
+          <w:rFonts w:ascii="Courier New" w:eastAsiaTheme="minorEastAsia" w:hAnsi="Courier New" w:cs="Courier New"/>
+          <w:sz w:val="24"/>
+          <w:szCs w:val="24"/>
+        </w:rPr>
+        <w:t>(λ)-</w:t>
+      </w:r>
+      <w:proofErr w:type="spellStart"/>
+      <w:r>
+        <w:rPr>
+          <w:rFonts w:ascii="Courier New" w:eastAsiaTheme="minorEastAsia" w:hAnsi="Courier New" w:cs="Courier New"/>
+          <w:sz w:val="24"/>
+          <w:szCs w:val="24"/>
+        </w:rPr>
+        <w:t>λn</w:t>
+      </w:r>
+      <w:proofErr w:type="spellEnd"/>
+      <m:oMath>
+        <m:r>
+          <w:rPr>
+            <w:rFonts w:ascii="Cambria Math" w:eastAsiaTheme="minorEastAsia" w:hAnsi="Cambria Math" w:cs="Courier New"/>
+            <w:sz w:val="24"/>
+            <w:szCs w:val="24"/>
+          </w:rPr>
+          <m:t>μ</m:t>
+        </m:r>
+      </m:oMath>
+      <w:r>
+        <w:rPr>
+          <w:rFonts w:ascii="Courier New" w:eastAsiaTheme="minorEastAsia" w:hAnsi="Courier New" w:cs="Courier New"/>
+          <w:sz w:val="24"/>
+          <w:szCs w:val="24"/>
+        </w:rPr>
+        <w:tab/>
+      </w:r>
+    </w:p>
+    <w:p>
+      <w:pPr>
+        <w:autoSpaceDE w:val="0"/>
+        <w:autoSpaceDN w:val="0"/>
+        <w:adjustRightInd w:val="0"/>
+        <w:spacing w:after="0" w:line="240" w:lineRule="auto"/>
+        <w:rPr>
+          <w:rFonts w:ascii="Courier New" w:eastAsiaTheme="minorEastAsia" w:hAnsi="Courier New" w:cs="Courier New"/>
+          <w:sz w:val="24"/>
+          <w:szCs w:val="24"/>
+        </w:rPr>
+      </w:pPr>
+      <w:r>
+        <w:rPr>
+          <w:rFonts w:ascii="Courier New" w:eastAsiaTheme="minorEastAsia" w:hAnsi="Courier New" w:cs="Courier New"/>
+          <w:sz w:val="24"/>
+          <w:szCs w:val="24"/>
+        </w:rPr>
+        <w:tab/>
+      </w:r>
+      <w:proofErr w:type="gramStart"/>
+      <w:r>
+        <w:rPr>
+          <w:rFonts w:ascii="Courier New" w:eastAsiaTheme="minorEastAsia" w:hAnsi="Courier New" w:cs="Courier New"/>
+          <w:sz w:val="24"/>
+          <w:szCs w:val="24"/>
+        </w:rPr>
+        <w:t>n</w:t>
+      </w:r>
+      <w:proofErr w:type="gramEnd"/>
+      <w:r>
+        <w:rPr>
+          <w:rFonts w:ascii="Courier New" w:eastAsiaTheme="minorEastAsia" w:hAnsi="Courier New" w:cs="Courier New"/>
+          <w:sz w:val="24"/>
+          <w:szCs w:val="24"/>
+        </w:rPr>
+        <w:t xml:space="preserve">/λ </w:t>
+      </w:r>
+      <w:r>
+        <w:rPr>
+          <w:rFonts w:ascii="Courier New" w:eastAsiaTheme="minorEastAsia" w:hAnsi="Courier New" w:cs="Courier New"/>
+          <w:sz w:val="24"/>
+          <w:szCs w:val="24"/>
+        </w:rPr>
+        <w:t>–</w:t>
+      </w:r>
+      <w:r>
+        <w:rPr>
+          <w:rFonts w:ascii="Courier New" w:eastAsiaTheme="minorEastAsia" w:hAnsi="Courier New" w:cs="Courier New"/>
+          <w:sz w:val="24"/>
+          <w:szCs w:val="24"/>
+        </w:rPr>
+        <w:t>n</w:t>
+      </w:r>
+      <m:oMath>
+        <m:r>
+          <w:rPr>
+            <w:rFonts w:ascii="Cambria Math" w:eastAsiaTheme="minorEastAsia" w:hAnsi="Cambria Math" w:cs="Courier New"/>
+            <w:sz w:val="24"/>
+            <w:szCs w:val="24"/>
+          </w:rPr>
+          <m:t>μ</m:t>
+        </m:r>
+      </m:oMath>
+      <w:r>
+        <w:rPr>
+          <w:rFonts w:ascii="Courier New" w:eastAsiaTheme="minorEastAsia" w:hAnsi="Courier New" w:cs="Courier New"/>
+          <w:sz w:val="24"/>
+          <w:szCs w:val="24"/>
+        </w:rPr>
+        <w:t xml:space="preserve"> </w:t>
+      </w:r>
+      <w:proofErr w:type="spellStart"/>
+      <w:r>
+        <w:rPr>
+          <w:rFonts w:ascii="Courier New" w:eastAsiaTheme="minorEastAsia" w:hAnsi="Courier New" w:cs="Courier New"/>
+          <w:sz w:val="24"/>
+          <w:szCs w:val="24"/>
+        </w:rPr>
+        <w:t>dλ</w:t>
+      </w:r>
+      <w:proofErr w:type="spellEnd"/>
+    </w:p>
+    <w:p>
+      <w:pPr>
+        <w:autoSpaceDE w:val="0"/>
+        <w:autoSpaceDN w:val="0"/>
+        <w:adjustRightInd w:val="0"/>
+        <w:spacing w:after="0" w:line="240" w:lineRule="auto"/>
+        <w:rPr>
+          <w:rFonts w:ascii="Courier New" w:eastAsiaTheme="minorEastAsia" w:hAnsi="Courier New" w:cs="Courier New"/>
+          <w:sz w:val="24"/>
+          <w:szCs w:val="24"/>
+        </w:rPr>
+      </w:pPr>
+      <w:r>
+        <w:rPr>
+          <w:rFonts w:ascii="Courier New" w:eastAsiaTheme="minorEastAsia" w:hAnsi="Courier New" w:cs="Courier New"/>
+          <w:sz w:val="24"/>
+          <w:szCs w:val="24"/>
+        </w:rPr>
+        <w:tab/>
+        <w:t>μ = 1/λ</w:t>
+      </w:r>
+    </w:p>
+    <w:p>
+      <w:pPr>
+        <w:autoSpaceDE w:val="0"/>
+        <w:autoSpaceDN w:val="0"/>
+        <w:adjustRightInd w:val="0"/>
+        <w:spacing w:after="0" w:line="240" w:lineRule="auto"/>
+        <w:rPr>
+          <w:rFonts w:ascii="Courier New" w:eastAsiaTheme="minorEastAsia" w:hAnsi="Courier New" w:cs="Courier New"/>
+          <w:sz w:val="24"/>
+          <w:szCs w:val="24"/>
+        </w:rPr>
+      </w:pPr>
+      <w:r>
+        <w:rPr>
+          <w:rFonts w:ascii="Courier New" w:eastAsiaTheme="minorEastAsia" w:hAnsi="Courier New" w:cs="Courier New"/>
+          <w:sz w:val="24"/>
+          <w:szCs w:val="24"/>
+        </w:rPr>
+        <w:tab/>
+        <w:t>μ=</w:t>
+      </w:r>
+      <w:proofErr w:type="gramStart"/>
+      <w:r>
+        <w:rPr>
+          <w:rFonts w:ascii="Courier New" w:eastAsiaTheme="minorEastAsia" w:hAnsi="Courier New" w:cs="Courier New"/>
+          <w:sz w:val="24"/>
+          <w:szCs w:val="24"/>
+        </w:rPr>
+        <w:t>.0619</w:t>
+      </w:r>
+      <w:proofErr w:type="gramEnd"/>
+    </w:p>
+    <w:p>
+      <w:pPr>
+        <w:autoSpaceDE w:val="0"/>
+        <w:autoSpaceDN w:val="0"/>
+        <w:adjustRightInd w:val="0"/>
+        <w:spacing w:after="0" w:line="240" w:lineRule="auto"/>
+        <w:rPr>
+          <w:rFonts w:ascii="Courier New" w:eastAsiaTheme="minorEastAsia" w:hAnsi="Courier New" w:cs="Courier New"/>
+          <w:sz w:val="20"/>
+          <w:szCs w:val="20"/>
+        </w:rPr>
+      </w:pPr>
+      <w:r>
+        <w:rPr>
+          <w:rFonts w:ascii="Courier New" w:eastAsiaTheme="minorEastAsia" w:hAnsi="Courier New" w:cs="Courier New"/>
+          <w:sz w:val="20"/>
+          <w:szCs w:val="20"/>
+        </w:rPr>
+        <w:t xml:space="preserve"> </w:t>
+      </w:r>
+    </w:p>
+    <w:p>
+      <w:pPr>
+        <w:autoSpaceDE w:val="0"/>
+        <w:autoSpaceDN w:val="0"/>
+        <w:adjustRightInd w:val="0"/>
+        <w:spacing w:after="0" w:line="240" w:lineRule="auto"/>
+        <w:rPr>
+          <w:rFonts w:ascii="Courier New" w:hAnsi="Courier New" w:cs="Courier New"/>
+          <w:sz w:val="20"/>
+          <w:szCs w:val="20"/>
+        </w:rPr>
+      </w:pPr>
+    </w:p>
+    <w:p>
+      <w:pPr>
+        <w:autoSpaceDE w:val="0"/>
+        <w:autoSpaceDN w:val="0"/>
+        <w:adjustRightInd w:val="0"/>
+        <w:spacing w:after="0" w:line="240" w:lineRule="auto"/>
+        <w:rPr>
+          <w:rFonts w:ascii="Courier New" w:hAnsi="Courier New" w:cs="Courier New"/>
+          <w:sz w:val="20"/>
+          <w:szCs w:val="20"/>
+        </w:rPr>
+      </w:pPr>
+    </w:p>
+    <w:p>
+      <w:pPr>
+        <w:autoSpaceDE w:val="0"/>
+        <w:autoSpaceDN w:val="0"/>
+        <w:adjustRightInd w:val="0"/>
+        <w:spacing w:after="0" w:line="240" w:lineRule="auto"/>
+        <w:rPr>
+          <w:rFonts w:ascii="Courier New" w:hAnsi="Courier New" w:cs="Courier New"/>
+          <w:sz w:val="20"/>
+          <w:szCs w:val="20"/>
+        </w:rPr>
+      </w:pPr>
+      <w:proofErr w:type="gramStart"/>
+      <w:r>
+        <w:rPr>
+          <w:rFonts w:ascii="Courier New" w:hAnsi="Courier New" w:cs="Courier New"/>
+          <w:sz w:val="20"/>
+          <w:szCs w:val="20"/>
+        </w:rPr>
+        <w:t>f</w:t>
+      </w:r>
+      <w:proofErr w:type="gramEnd"/>
+      <w:r>
+        <w:rPr>
+          <w:rFonts w:ascii="Courier New" w:hAnsi="Courier New" w:cs="Courier New"/>
+          <w:sz w:val="20"/>
+          <w:szCs w:val="20"/>
+        </w:rPr>
+        <w:t>)</w:t>
+      </w:r>
+    </w:p>
+    <w:p>
+      <w:pPr>
+        <w:autoSpaceDE w:val="0"/>
+        <w:autoSpaceDN w:val="0"/>
+        <w:adjustRightInd w:val="0"/>
+        <w:spacing w:after="0" w:line="240" w:lineRule="auto"/>
+        <w:rPr>
+          <w:rFonts w:ascii="Courier New" w:hAnsi="Courier New" w:cs="Courier New"/>
+          <w:sz w:val="20"/>
+          <w:szCs w:val="20"/>
+        </w:rPr>
+      </w:pPr>
+      <w:r>
+        <w:rPr>
+          <w:rFonts w:ascii="Courier New" w:hAnsi="Courier New" w:cs="Courier New"/>
+          <w:noProof/>
+          <w:sz w:val="20"/>
+          <w:szCs w:val="20"/>
+        </w:rPr>
+        <w:drawing>
+          <wp:inline distT="0" distB="0" distL="0" distR="0" wp14:anchorId="26215DFC" wp14:editId="691F4BA2">
+            <wp:extent cx="5943600" cy="4457700"/>
+            <wp:effectExtent l="0" t="0" r="0" b="12700"/>
+            <wp:docPr id="4" name="Picture 4"/>
+            <wp:cNvGraphicFramePr>
+              <a:graphicFrameLocks xmlns:a="http://schemas.openxmlformats.org/drawingml/2006/main" noChangeAspect="1"/>
+            </wp:cNvGraphicFramePr>
+            <a:graphic xmlns:a="http://schemas.openxmlformats.org/drawingml/2006/main">
+              <a:graphicData uri="http://schemas.openxmlformats.org/drawingml/2006/picture">
+                <pic:pic xmlns:pic="http://schemas.openxmlformats.org/drawingml/2006/picture">
+                  <pic:nvPicPr>
+                    <pic:cNvPr id="0" name="h3_6f.jpg"/>
+                    <pic:cNvPicPr/>
+                  </pic:nvPicPr>
+                  <pic:blipFill>
+                    <a:blip r:embed="rId8">
+                      <a:extLst>
+                        <a:ext uri="{28A0092B-C50C-407E-A947-70E740481C1C}">
+                          <a14:useLocalDpi xmlns:a14="http://schemas.microsoft.com/office/drawing/2010/main" val="0"/>
+                        </a:ext>
+                      </a:extLst>
+                    </a:blip>
+                    <a:stretch>
+                      <a:fillRect/>
+                    </a:stretch>
+                  </pic:blipFill>
+                  <pic:spPr>
+                    <a:xfrm>
+                      <a:off x="0" y="0"/>
+                      <a:ext cx="5943600" cy="4457700"/>
+                    </a:xfrm>
+                    <a:prstGeom prst="rect">
+                      <a:avLst/>
+                    </a:prstGeom>
+                  </pic:spPr>
+                </pic:pic>
+              </a:graphicData>
+            </a:graphic>
+          </wp:inline>
+        </w:drawing>
+      </w:r>
+    </w:p>
+    <w:p>
+      <w:pPr>
+        <w:autoSpaceDE w:val="0"/>
+        <w:autoSpaceDN w:val="0"/>
+        <w:adjustRightInd w:val="0"/>
+        <w:spacing w:after="0" w:line="240" w:lineRule="auto"/>
+        <w:rPr>
+          <w:rFonts w:ascii="Courier New" w:hAnsi="Courier New" w:cs="Courier New"/>
+          <w:sz w:val="20"/>
+          <w:szCs w:val="20"/>
+        </w:rPr>
+      </w:pPr>
+    </w:p>
+    <w:p>
+      <w:pPr>
+        <w:autoSpaceDE w:val="0"/>
+        <w:autoSpaceDN w:val="0"/>
+        <w:adjustRightInd w:val="0"/>
+        <w:spacing w:after="0" w:line="240" w:lineRule="auto"/>
+        <w:rPr>
+          <w:rFonts w:ascii="Courier New" w:hAnsi="Courier New" w:cs="Courier New"/>
+          <w:sz w:val="20"/>
+          <w:szCs w:val="20"/>
+        </w:rPr>
+      </w:pPr>
+      <w:proofErr w:type="gramStart"/>
+      <w:r>
+        <w:rPr>
+          <w:rFonts w:ascii="Courier New" w:hAnsi="Courier New" w:cs="Courier New"/>
+          <w:sz w:val="20"/>
+          <w:szCs w:val="20"/>
+        </w:rPr>
+        <w:t>chi</w:t>
+      </w:r>
+      <w:proofErr w:type="gramEnd"/>
+      <w:r>
+        <w:rPr>
+          <w:rFonts w:ascii="Courier New" w:hAnsi="Courier New" w:cs="Courier New"/>
+          <w:sz w:val="20"/>
+          <w:szCs w:val="20"/>
+        </w:rPr>
+        <w:t xml:space="preserve"> square = .1062</w:t>
+      </w:r>
+    </w:p>
+    <w:p>
+      <w:pPr>
+        <w:autoSpaceDE w:val="0"/>
+        <w:autoSpaceDN w:val="0"/>
+        <w:adjustRightInd w:val="0"/>
+        <w:spacing w:after="0" w:line="240" w:lineRule="auto"/>
+        <w:rPr>
+          <w:rFonts w:ascii="Courier New" w:hAnsi="Courier New" w:cs="Courier New"/>
+          <w:sz w:val="20"/>
+          <w:szCs w:val="20"/>
+        </w:rPr>
+      </w:pPr>
+      <w:proofErr w:type="gramStart"/>
+      <w:r>
+        <w:rPr>
+          <w:rFonts w:ascii="Courier New" w:hAnsi="Courier New" w:cs="Courier New"/>
+          <w:sz w:val="20"/>
+          <w:szCs w:val="20"/>
+        </w:rPr>
+        <w:t>g</w:t>
+      </w:r>
+      <w:proofErr w:type="gramEnd"/>
+      <w:r>
+        <w:rPr>
+          <w:rFonts w:ascii="Courier New" w:hAnsi="Courier New" w:cs="Courier New"/>
+          <w:sz w:val="20"/>
+          <w:szCs w:val="20"/>
+        </w:rPr>
+        <w:t>)</w:t>
+      </w:r>
+    </w:p>
+    <w:p>
+      <w:pPr>
+        <w:autoSpaceDE w:val="0"/>
+        <w:autoSpaceDN w:val="0"/>
+        <w:adjustRightInd w:val="0"/>
+        <w:spacing w:after="0" w:line="240" w:lineRule="auto"/>
+        <w:rPr>
+          <w:rFonts w:ascii="Courier New" w:hAnsi="Courier New" w:cs="Courier New"/>
+          <w:sz w:val="20"/>
+          <w:szCs w:val="20"/>
+        </w:rPr>
+      </w:pPr>
+    </w:p>
+    <w:p>
+      <w:pPr>
+        <w:autoSpaceDE w:val="0"/>
+        <w:autoSpaceDN w:val="0"/>
+        <w:adjustRightInd w:val="0"/>
+        <w:spacing w:after="0" w:line="240" w:lineRule="auto"/>
+        <w:rPr>
+          <w:rFonts w:ascii="Courier New" w:hAnsi="Courier New" w:cs="Courier New"/>
+          <w:sz w:val="20"/>
+          <w:szCs w:val="20"/>
+        </w:rPr>
+      </w:pPr>
+    </w:p>
+    <w:p>
+      <w:pPr>
+        <w:autoSpaceDE w:val="0"/>
+        <w:autoSpaceDN w:val="0"/>
+        <w:adjustRightInd w:val="0"/>
+        <w:spacing w:after="0" w:line="240" w:lineRule="auto"/>
+        <w:rPr>
+          <w:rFonts w:ascii="Courier New" w:hAnsi="Courier New" w:cs="Courier New"/>
+          <w:sz w:val="20"/>
+          <w:szCs w:val="20"/>
+        </w:rPr>
+      </w:pPr>
+    </w:p>
+    <w:p>
+      <w:pPr>
+        <w:autoSpaceDE w:val="0"/>
+        <w:autoSpaceDN w:val="0"/>
+        <w:adjustRightInd w:val="0"/>
+        <w:spacing w:after="0" w:line="240" w:lineRule="auto"/>
+        <w:rPr>
+          <w:rFonts w:ascii="Courier New" w:hAnsi="Courier New" w:cs="Courier New"/>
+          <w:sz w:val="20"/>
+          <w:szCs w:val="20"/>
+        </w:rPr>
+      </w:pPr>
+      <w:r>
+        <w:rPr>
+          <w:rFonts w:ascii="Courier New" w:hAnsi="Courier New" w:cs="Courier New"/>
+          <w:noProof/>
           <w:sz w:val="20"/>
           <w:szCs w:val="20"/>
         </w:rPr>
         <w:lastRenderedPageBreak/>
-        <w:t>g)</w:t>
-      </w:r>
-      <w:r>
-        <w:rPr>
-          <w:rFonts w:ascii="Courier New" w:hAnsi="Courier New" w:cs="Courier New"/>
-          <w:noProof/>
-          <w:sz w:val="20"/>
-          <w:szCs w:val="20"/>
-        </w:rPr>
         <w:drawing>
-          <wp:inline distT="0" distB="0" distL="0" distR="0">
+          <wp:inline distT="0" distB="0" distL="0" distR="0" wp14:anchorId="70A583CE" wp14:editId="18BE5CA4">
             <wp:extent cx="5943600" cy="3693795"/>
             <wp:effectExtent l="0" t="0" r="0" b="1905"/>
             <wp:docPr id="3" name="Picture 3"/>
@@ -2970,7 +3833,7 @@
                     <pic:cNvPicPr/>
                   </pic:nvPicPr>
                   <pic:blipFill>
-                    <a:blip r:embed="rId6">
+                    <a:blip r:embed="rId9">
                       <a:extLst>
                         <a:ext uri="{28A0092B-C50C-407E-A947-70E740481C1C}">
                           <a14:useLocalDpi xmlns:a14="http://schemas.microsoft.com/office/drawing/2010/main" val="0"/>
@@ -3097,7 +3960,7 @@
           <w:sz w:val="20"/>
           <w:szCs w:val="20"/>
         </w:rPr>
-        <w:t>p-value</w:t>
+        <w:t>p</w:t>
       </w:r>
       <w:proofErr w:type="gramEnd"/>
       <w:r>
@@ -3106,7 +3969,7 @@
           <w:sz w:val="20"/>
           <w:szCs w:val="20"/>
         </w:rPr>
-        <w:t xml:space="preserve"> = 0</w:t>
+        <w:t>-value = 0</w:t>
       </w:r>
     </w:p>
     <w:p>
@@ -3204,110 +4067,74 @@
           <w:sz w:val="20"/>
           <w:szCs w:val="20"/>
         </w:rPr>
-        <w:t>A=</w:t>
-      </w:r>
-      <w:r>
-        <w:rPr>
-          <w:rFonts w:ascii="Courier New" w:hAnsi="Courier New" w:cs="Courier New"/>
-          <w:color w:val="000000"/>
-          <w:sz w:val="20"/>
-          <w:szCs w:val="20"/>
-        </w:rPr>
-        <w:t>488253</w:t>
-      </w:r>
-    </w:p>
-    <w:p>
-      <w:pPr>
-        <w:autoSpaceDE w:val="0"/>
-        <w:autoSpaceDN w:val="0"/>
-        <w:adjustRightInd w:val="0"/>
-        <w:spacing w:after="0" w:line="240" w:lineRule="auto"/>
-        <w:rPr>
-          <w:rFonts w:ascii="Courier New" w:hAnsi="Courier New" w:cs="Courier New"/>
-          <w:sz w:val="20"/>
-          <w:szCs w:val="20"/>
-        </w:rPr>
-      </w:pPr>
-      <w:r>
-        <w:rPr>
-          <w:rFonts w:ascii="Courier New" w:hAnsi="Courier New" w:cs="Courier New"/>
-          <w:color w:val="000000"/>
-          <w:sz w:val="20"/>
-          <w:szCs w:val="20"/>
-        </w:rPr>
-        <w:t>C=</w:t>
-      </w:r>
-      <w:r>
-        <w:rPr>
-          <w:rFonts w:ascii="Courier New" w:hAnsi="Courier New" w:cs="Courier New"/>
-          <w:color w:val="000000"/>
-          <w:sz w:val="20"/>
-          <w:szCs w:val="20"/>
-        </w:rPr>
-        <w:t>315946</w:t>
-      </w:r>
-    </w:p>
-    <w:p>
-      <w:pPr>
-        <w:autoSpaceDE w:val="0"/>
-        <w:autoSpaceDN w:val="0"/>
-        <w:adjustRightInd w:val="0"/>
-        <w:spacing w:after="0" w:line="240" w:lineRule="auto"/>
-        <w:rPr>
-          <w:rFonts w:ascii="Courier New" w:hAnsi="Courier New" w:cs="Courier New"/>
-          <w:sz w:val="20"/>
-          <w:szCs w:val="20"/>
-        </w:rPr>
-      </w:pPr>
-      <w:r>
-        <w:rPr>
-          <w:rFonts w:ascii="Courier New" w:hAnsi="Courier New" w:cs="Courier New"/>
-          <w:color w:val="000000"/>
-          <w:sz w:val="20"/>
-          <w:szCs w:val="20"/>
-        </w:rPr>
-        <w:t>G=</w:t>
-      </w:r>
-      <w:r>
-        <w:rPr>
-          <w:rFonts w:ascii="Courier New" w:hAnsi="Courier New" w:cs="Courier New"/>
-          <w:color w:val="000000"/>
-          <w:sz w:val="20"/>
-          <w:szCs w:val="20"/>
-        </w:rPr>
-        <w:t>310016</w:t>
-      </w:r>
-    </w:p>
-    <w:p>
-      <w:pPr>
-        <w:autoSpaceDE w:val="0"/>
-        <w:autoSpaceDN w:val="0"/>
-        <w:adjustRightInd w:val="0"/>
-        <w:spacing w:after="0" w:line="240" w:lineRule="auto"/>
-        <w:rPr>
-          <w:rFonts w:ascii="Courier New" w:hAnsi="Courier New" w:cs="Courier New"/>
-          <w:color w:val="000000"/>
-          <w:sz w:val="20"/>
-          <w:szCs w:val="20"/>
-        </w:rPr>
-      </w:pPr>
-      <w:r>
-        <w:rPr>
-          <w:rFonts w:ascii="Courier New" w:hAnsi="Courier New" w:cs="Courier New"/>
-          <w:color w:val="000000"/>
-          <w:sz w:val="20"/>
-          <w:szCs w:val="20"/>
-        </w:rPr>
-        <w:t>T=</w:t>
-      </w:r>
-      <w:r>
-        <w:rPr>
-          <w:rFonts w:ascii="Courier New" w:hAnsi="Courier New" w:cs="Courier New"/>
-          <w:color w:val="000000"/>
-          <w:sz w:val="20"/>
-          <w:szCs w:val="20"/>
-        </w:rPr>
-        <w:t>494333</w:t>
+        <w:t>A=488253</w:t>
+      </w:r>
+    </w:p>
+    <w:p>
+      <w:pPr>
+        <w:autoSpaceDE w:val="0"/>
+        <w:autoSpaceDN w:val="0"/>
+        <w:adjustRightInd w:val="0"/>
+        <w:spacing w:after="0" w:line="240" w:lineRule="auto"/>
+        <w:rPr>
+          <w:rFonts w:ascii="Courier New" w:hAnsi="Courier New" w:cs="Courier New"/>
+          <w:sz w:val="20"/>
+          <w:szCs w:val="20"/>
+        </w:rPr>
+      </w:pPr>
+      <w:r>
+        <w:rPr>
+          <w:rFonts w:ascii="Courier New" w:hAnsi="Courier New" w:cs="Courier New"/>
+          <w:color w:val="000000"/>
+          <w:sz w:val="20"/>
+          <w:szCs w:val="20"/>
+        </w:rPr>
+        <w:t>C=315946</w:t>
+      </w:r>
+    </w:p>
+    <w:p>
+      <w:pPr>
+        <w:autoSpaceDE w:val="0"/>
+        <w:autoSpaceDN w:val="0"/>
+        <w:adjustRightInd w:val="0"/>
+        <w:spacing w:after="0" w:line="240" w:lineRule="auto"/>
+        <w:rPr>
+          <w:rFonts w:ascii="Courier New" w:hAnsi="Courier New" w:cs="Courier New"/>
+          <w:sz w:val="20"/>
+          <w:szCs w:val="20"/>
+        </w:rPr>
+      </w:pPr>
+      <w:r>
+        <w:rPr>
+          <w:rFonts w:ascii="Courier New" w:hAnsi="Courier New" w:cs="Courier New"/>
+          <w:color w:val="000000"/>
+          <w:sz w:val="20"/>
+          <w:szCs w:val="20"/>
+        </w:rPr>
+        <w:t>G=310016</w:t>
+      </w:r>
+    </w:p>
+    <w:p>
+      <w:pPr>
+        <w:autoSpaceDE w:val="0"/>
+        <w:autoSpaceDN w:val="0"/>
+        <w:adjustRightInd w:val="0"/>
+        <w:spacing w:after="0" w:line="240" w:lineRule="auto"/>
+        <w:rPr>
+          <w:rFonts w:ascii="Courier New" w:hAnsi="Courier New" w:cs="Courier New"/>
+          <w:color w:val="000000"/>
+          <w:sz w:val="20"/>
+          <w:szCs w:val="20"/>
+        </w:rPr>
+      </w:pPr>
+      <w:r>
+        <w:rPr>
+          <w:rFonts w:ascii="Courier New" w:hAnsi="Courier New" w:cs="Courier New"/>
+          <w:color w:val="000000"/>
+          <w:sz w:val="20"/>
+          <w:szCs w:val="20"/>
+        </w:rPr>
+        <w:t>T=494333</w:t>
       </w:r>
     </w:p>
     <w:p>
@@ -4848,6 +5675,15 @@
           <w:szCs w:val="20"/>
         </w:rPr>
       </w:pPr>
+    </w:p>
+    <w:p>
+      <w:pPr>
+        <w:rPr>
+          <w:rFonts w:ascii="Courier New" w:hAnsi="Courier New" w:cs="Courier New"/>
+          <w:sz w:val="20"/>
+          <w:szCs w:val="20"/>
+        </w:rPr>
+      </w:pPr>
       <w:proofErr w:type="gramStart"/>
       <w:r>
         <w:rPr>
@@ -4867,6 +5703,72 @@
         </w:rPr>
         <w:t xml:space="preserve"> nucleotide.java</w:t>
       </w:r>
+      <w:r>
+        <w:rPr>
+          <w:rFonts w:ascii="Courier New" w:hAnsi="Courier New" w:cs="Courier New"/>
+          <w:sz w:val="20"/>
+          <w:szCs w:val="20"/>
+        </w:rPr>
+        <w:t xml:space="preserve"> file saved in cpg2.txt</w:t>
+      </w:r>
+    </w:p>
+    <w:p>
+      <w:pPr>
+        <w:rPr>
+          <w:rFonts w:ascii="Courier New" w:hAnsi="Courier New" w:cs="Courier New"/>
+          <w:sz w:val="20"/>
+          <w:szCs w:val="20"/>
+        </w:rPr>
+      </w:pPr>
+      <w:r>
+        <w:rPr>
+          <w:rFonts w:ascii="Courier New" w:hAnsi="Courier New" w:cs="Courier New"/>
+          <w:noProof/>
+          <w:sz w:val="20"/>
+          <w:szCs w:val="20"/>
+        </w:rPr>
+        <w:drawing>
+          <wp:inline distT="0" distB="0" distL="0" distR="0" wp14:anchorId="59F4BB25" wp14:editId="1CBC63CB">
+            <wp:extent cx="6817360" cy="3251200"/>
+            <wp:effectExtent l="0" t="0" r="0" b="0"/>
+            <wp:docPr id="6" name="Picture 6"/>
+            <wp:cNvGraphicFramePr>
+              <a:graphicFrameLocks xmlns:a="http://schemas.openxmlformats.org/drawingml/2006/main" noChangeAspect="1"/>
+            </wp:cNvGraphicFramePr>
+            <a:graphic xmlns:a="http://schemas.openxmlformats.org/drawingml/2006/main">
+              <a:graphicData uri="http://schemas.openxmlformats.org/drawingml/2006/picture">
+                <pic:pic xmlns:pic="http://schemas.openxmlformats.org/drawingml/2006/picture">
+                  <pic:nvPicPr>
+                    <pic:cNvPr id="0" name="h3_7b.jpg"/>
+                    <pic:cNvPicPr/>
+                  </pic:nvPicPr>
+                  <pic:blipFill>
+                    <a:blip r:embed="rId10">
+                      <a:extLst>
+                        <a:ext uri="{28A0092B-C50C-407E-A947-70E740481C1C}">
+                          <a14:useLocalDpi xmlns:a14="http://schemas.microsoft.com/office/drawing/2010/main" val="0"/>
+                        </a:ext>
+                      </a:extLst>
+                    </a:blip>
+                    <a:stretch>
+                      <a:fillRect/>
+                    </a:stretch>
+                  </pic:blipFill>
+                  <pic:spPr>
+                    <a:xfrm>
+                      <a:off x="0" y="0"/>
+                      <a:ext cx="6818113" cy="3251559"/>
+                    </a:xfrm>
+                    <a:prstGeom prst="rect">
+                      <a:avLst/>
+                    </a:prstGeom>
+                  </pic:spPr>
+                </pic:pic>
+              </a:graphicData>
+            </a:graphic>
+          </wp:inline>
+        </w:drawing>
+      </w:r>
     </w:p>
     <w:p>
       <w:pPr>
@@ -4956,78 +5858,51 @@
           <w:sz w:val="20"/>
           <w:szCs w:val="20"/>
         </w:rPr>
-        <w:t>C=</w:t>
-      </w:r>
-      <w:r>
-        <w:rPr>
-          <w:rFonts w:ascii="Courier New" w:hAnsi="Courier New" w:cs="Courier New"/>
-          <w:color w:val="000000"/>
-          <w:sz w:val="20"/>
-          <w:szCs w:val="20"/>
-        </w:rPr>
-        <w:t>318896</w:t>
-      </w:r>
-    </w:p>
-    <w:p>
-      <w:pPr>
-        <w:autoSpaceDE w:val="0"/>
-        <w:autoSpaceDN w:val="0"/>
-        <w:adjustRightInd w:val="0"/>
-        <w:spacing w:after="0" w:line="240" w:lineRule="auto"/>
-        <w:rPr>
-          <w:rFonts w:ascii="Courier New" w:hAnsi="Courier New" w:cs="Courier New"/>
-          <w:sz w:val="20"/>
-          <w:szCs w:val="20"/>
-        </w:rPr>
-      </w:pPr>
-      <w:r>
-        <w:rPr>
-          <w:rFonts w:ascii="Courier New" w:hAnsi="Courier New" w:cs="Courier New"/>
-          <w:color w:val="000000"/>
-          <w:sz w:val="20"/>
-          <w:szCs w:val="20"/>
-        </w:rPr>
-        <w:t>G=</w:t>
-      </w:r>
-      <w:r>
-        <w:rPr>
-          <w:rFonts w:ascii="Courier New" w:hAnsi="Courier New" w:cs="Courier New"/>
-          <w:color w:val="000000"/>
-          <w:sz w:val="20"/>
-          <w:szCs w:val="20"/>
-        </w:rPr>
-        <w:t>331972</w:t>
-      </w:r>
-    </w:p>
-    <w:p>
-      <w:pPr>
-        <w:autoSpaceDE w:val="0"/>
-        <w:autoSpaceDN w:val="0"/>
-        <w:adjustRightInd w:val="0"/>
-        <w:spacing w:after="0" w:line="240" w:lineRule="auto"/>
-        <w:rPr>
-          <w:rFonts w:ascii="Courier New" w:hAnsi="Courier New" w:cs="Courier New"/>
-          <w:sz w:val="20"/>
-          <w:szCs w:val="20"/>
-        </w:rPr>
-      </w:pPr>
-      <w:r>
-        <w:rPr>
-          <w:rFonts w:ascii="Courier New" w:hAnsi="Courier New" w:cs="Courier New"/>
-          <w:color w:val="000000"/>
-          <w:sz w:val="20"/>
-          <w:szCs w:val="20"/>
-        </w:rPr>
-        <w:t>T=</w:t>
-      </w:r>
-      <w:r>
-        <w:rPr>
-          <w:rFonts w:ascii="Courier New" w:hAnsi="Courier New" w:cs="Courier New"/>
-          <w:color w:val="000000"/>
-          <w:sz w:val="20"/>
-          <w:szCs w:val="20"/>
-        </w:rPr>
-        <w:t>490767</w:t>
+        <w:t>C=318896</w:t>
+      </w:r>
+    </w:p>
+    <w:p>
+      <w:pPr>
+        <w:autoSpaceDE w:val="0"/>
+        <w:autoSpaceDN w:val="0"/>
+        <w:adjustRightInd w:val="0"/>
+        <w:spacing w:after="0" w:line="240" w:lineRule="auto"/>
+        <w:rPr>
+          <w:rFonts w:ascii="Courier New" w:hAnsi="Courier New" w:cs="Courier New"/>
+          <w:sz w:val="20"/>
+          <w:szCs w:val="20"/>
+        </w:rPr>
+      </w:pPr>
+      <w:r>
+        <w:rPr>
+          <w:rFonts w:ascii="Courier New" w:hAnsi="Courier New" w:cs="Courier New"/>
+          <w:color w:val="000000"/>
+          <w:sz w:val="20"/>
+          <w:szCs w:val="20"/>
+        </w:rPr>
+        <w:t>G=331972</w:t>
+      </w:r>
+    </w:p>
+    <w:p>
+      <w:pPr>
+        <w:autoSpaceDE w:val="0"/>
+        <w:autoSpaceDN w:val="0"/>
+        <w:adjustRightInd w:val="0"/>
+        <w:spacing w:after="0" w:line="240" w:lineRule="auto"/>
+        <w:rPr>
+          <w:rFonts w:ascii="Courier New" w:hAnsi="Courier New" w:cs="Courier New"/>
+          <w:sz w:val="20"/>
+          <w:szCs w:val="20"/>
+        </w:rPr>
+      </w:pPr>
+      <w:r>
+        <w:rPr>
+          <w:rFonts w:ascii="Courier New" w:hAnsi="Courier New" w:cs="Courier New"/>
+          <w:color w:val="000000"/>
+          <w:sz w:val="20"/>
+          <w:szCs w:val="20"/>
+        </w:rPr>
+        <w:t>T=490767</w:t>
       </w:r>
     </w:p>
     <w:p>
@@ -6665,6 +7540,7 @@
           <w:sz w:val="20"/>
           <w:szCs w:val="20"/>
         </w:rPr>
+        <w:lastRenderedPageBreak/>
         <w:t>psuedocode</w:t>
       </w:r>
       <w:proofErr w:type="spellEnd"/>
@@ -6721,6 +7597,71 @@
           <w:szCs w:val="20"/>
         </w:rPr>
       </w:pPr>
+      <w:r>
+        <w:rPr>
+          <w:rFonts w:ascii="Courier New" w:hAnsi="Courier New" w:cs="Courier New"/>
+          <w:sz w:val="20"/>
+          <w:szCs w:val="20"/>
+        </w:rPr>
+        <w:t>Store first 2 and last 2 nucleotides.</w:t>
+      </w:r>
+    </w:p>
+    <w:p>
+      <w:pPr>
+        <w:autoSpaceDE w:val="0"/>
+        <w:autoSpaceDN w:val="0"/>
+        <w:adjustRightInd w:val="0"/>
+        <w:spacing w:after="0" w:line="240" w:lineRule="auto"/>
+        <w:rPr>
+          <w:rFonts w:ascii="Courier New" w:hAnsi="Courier New" w:cs="Courier New"/>
+          <w:sz w:val="20"/>
+          <w:szCs w:val="20"/>
+        </w:rPr>
+      </w:pPr>
+      <w:r>
+        <w:rPr>
+          <w:rFonts w:ascii="Courier New" w:hAnsi="Courier New" w:cs="Courier New"/>
+          <w:sz w:val="20"/>
+          <w:szCs w:val="20"/>
+        </w:rPr>
+        <w:t xml:space="preserve">Create </w:t>
+      </w:r>
+      <w:proofErr w:type="spellStart"/>
+      <w:r>
+        <w:rPr>
+          <w:rFonts w:ascii="Courier New" w:hAnsi="Courier New" w:cs="Courier New"/>
+          <w:sz w:val="20"/>
+          <w:szCs w:val="20"/>
+        </w:rPr>
+        <w:t>hashtable</w:t>
+      </w:r>
+      <w:proofErr w:type="spellEnd"/>
+      <w:r>
+        <w:rPr>
+          <w:rFonts w:ascii="Courier New" w:hAnsi="Courier New" w:cs="Courier New"/>
+          <w:sz w:val="20"/>
+          <w:szCs w:val="20"/>
+        </w:rPr>
+        <w:t xml:space="preserve"> to store </w:t>
+      </w:r>
+      <w:proofErr w:type="spellStart"/>
+      <w:r>
+        <w:rPr>
+          <w:rFonts w:ascii="Courier New" w:hAnsi="Courier New" w:cs="Courier New"/>
+          <w:sz w:val="20"/>
+          <w:szCs w:val="20"/>
+        </w:rPr>
+        <w:t>dinucleotides</w:t>
+      </w:r>
+      <w:proofErr w:type="spellEnd"/>
+      <w:r>
+        <w:rPr>
+          <w:rFonts w:ascii="Courier New" w:hAnsi="Courier New" w:cs="Courier New"/>
+          <w:sz w:val="20"/>
+          <w:szCs w:val="20"/>
+        </w:rPr>
+        <w:t xml:space="preserve"> where key=</w:t>
+      </w:r>
       <w:proofErr w:type="gramStart"/>
       <w:r>
         <w:rPr>
@@ -6728,65 +7669,45 @@
           <w:sz w:val="20"/>
           <w:szCs w:val="20"/>
         </w:rPr>
-        <w:t>Store first 2 and last 2 nucleotides.</w:t>
+        <w:t>substring(</w:t>
       </w:r>
       <w:proofErr w:type="gramEnd"/>
-    </w:p>
-    <w:p>
-      <w:pPr>
-        <w:autoSpaceDE w:val="0"/>
-        <w:autoSpaceDN w:val="0"/>
-        <w:adjustRightInd w:val="0"/>
-        <w:spacing w:after="0" w:line="240" w:lineRule="auto"/>
-        <w:rPr>
-          <w:rFonts w:ascii="Courier New" w:hAnsi="Courier New" w:cs="Courier New"/>
-          <w:sz w:val="20"/>
-          <w:szCs w:val="20"/>
-        </w:rPr>
-      </w:pPr>
-      <w:r>
-        <w:rPr>
-          <w:rFonts w:ascii="Courier New" w:hAnsi="Courier New" w:cs="Courier New"/>
-          <w:sz w:val="20"/>
-          <w:szCs w:val="20"/>
-        </w:rPr>
-        <w:t xml:space="preserve">Create </w:t>
-      </w:r>
-      <w:proofErr w:type="spellStart"/>
-      <w:r>
-        <w:rPr>
-          <w:rFonts w:ascii="Courier New" w:hAnsi="Courier New" w:cs="Courier New"/>
-          <w:sz w:val="20"/>
-          <w:szCs w:val="20"/>
-        </w:rPr>
-        <w:t>hashtable</w:t>
-      </w:r>
-      <w:proofErr w:type="spellEnd"/>
-      <w:r>
-        <w:rPr>
-          <w:rFonts w:ascii="Courier New" w:hAnsi="Courier New" w:cs="Courier New"/>
-          <w:sz w:val="20"/>
-          <w:szCs w:val="20"/>
-        </w:rPr>
-        <w:t xml:space="preserve"> to store </w:t>
-      </w:r>
-      <w:proofErr w:type="spellStart"/>
-      <w:r>
-        <w:rPr>
-          <w:rFonts w:ascii="Courier New" w:hAnsi="Courier New" w:cs="Courier New"/>
-          <w:sz w:val="20"/>
-          <w:szCs w:val="20"/>
-        </w:rPr>
-        <w:t>dinucleotides</w:t>
-      </w:r>
-      <w:proofErr w:type="spellEnd"/>
-      <w:r>
-        <w:rPr>
-          <w:rFonts w:ascii="Courier New" w:hAnsi="Courier New" w:cs="Courier New"/>
-          <w:sz w:val="20"/>
-          <w:szCs w:val="20"/>
-        </w:rPr>
-        <w:t xml:space="preserve"> where key=</w:t>
+      <w:r>
+        <w:rPr>
+          <w:rFonts w:ascii="Courier New" w:hAnsi="Courier New" w:cs="Courier New"/>
+          <w:sz w:val="20"/>
+          <w:szCs w:val="20"/>
+        </w:rPr>
+        <w:t>i to i+2) and value = substring(i+1 to i+3).</w:t>
+      </w:r>
+    </w:p>
+    <w:p>
+      <w:pPr>
+        <w:autoSpaceDE w:val="0"/>
+        <w:autoSpaceDN w:val="0"/>
+        <w:adjustRightInd w:val="0"/>
+        <w:spacing w:after="0" w:line="240" w:lineRule="auto"/>
+        <w:rPr>
+          <w:rFonts w:ascii="Courier New" w:hAnsi="Courier New" w:cs="Courier New"/>
+          <w:sz w:val="20"/>
+          <w:szCs w:val="20"/>
+        </w:rPr>
+      </w:pPr>
+      <w:r>
+        <w:rPr>
+          <w:rFonts w:ascii="Courier New" w:hAnsi="Courier New" w:cs="Courier New"/>
+          <w:sz w:val="20"/>
+          <w:szCs w:val="20"/>
+        </w:rPr>
+        <w:t>Randomly select a</w:t>
+      </w:r>
+      <w:r>
+        <w:rPr>
+          <w:rFonts w:ascii="Courier New" w:hAnsi="Courier New" w:cs="Courier New"/>
+          <w:sz w:val="20"/>
+          <w:szCs w:val="20"/>
+        </w:rPr>
+        <w:t xml:space="preserve"> dinucleotide from each key where the </w:t>
       </w:r>
       <w:proofErr w:type="gramStart"/>
       <w:r>
@@ -6795,7 +7716,7 @@
           <w:sz w:val="20"/>
           <w:szCs w:val="20"/>
         </w:rPr>
-        <w:t>substring(</w:t>
+        <w:t>key !=</w:t>
       </w:r>
       <w:proofErr w:type="gramEnd"/>
       <w:r>
@@ -6804,54 +7725,7 @@
           <w:sz w:val="20"/>
           <w:szCs w:val="20"/>
         </w:rPr>
-        <w:t>i to i+2) and value = substring(i+1 to i+3).</w:t>
-      </w:r>
-    </w:p>
-    <w:p>
-      <w:pPr>
-        <w:autoSpaceDE w:val="0"/>
-        <w:autoSpaceDN w:val="0"/>
-        <w:adjustRightInd w:val="0"/>
-        <w:spacing w:after="0" w:line="240" w:lineRule="auto"/>
-        <w:rPr>
-          <w:rFonts w:ascii="Courier New" w:hAnsi="Courier New" w:cs="Courier New"/>
-          <w:sz w:val="20"/>
-          <w:szCs w:val="20"/>
-        </w:rPr>
-      </w:pPr>
-      <w:r>
-        <w:rPr>
-          <w:rFonts w:ascii="Courier New" w:hAnsi="Courier New" w:cs="Courier New"/>
-          <w:sz w:val="20"/>
-          <w:szCs w:val="20"/>
-        </w:rPr>
-        <w:t>Randomly select a</w:t>
-      </w:r>
-      <w:r>
-        <w:rPr>
-          <w:rFonts w:ascii="Courier New" w:hAnsi="Courier New" w:cs="Courier New"/>
-          <w:sz w:val="20"/>
-          <w:szCs w:val="20"/>
-        </w:rPr>
-        <w:t xml:space="preserve"> dinucleotide from each key where the </w:t>
-      </w:r>
-      <w:proofErr w:type="gramStart"/>
-      <w:r>
-        <w:rPr>
-          <w:rFonts w:ascii="Courier New" w:hAnsi="Courier New" w:cs="Courier New"/>
-          <w:sz w:val="20"/>
-          <w:szCs w:val="20"/>
-        </w:rPr>
-        <w:t>key !</w:t>
-      </w:r>
-      <w:proofErr w:type="gramEnd"/>
-      <w:r>
-        <w:rPr>
-          <w:rFonts w:ascii="Courier New" w:hAnsi="Courier New" w:cs="Courier New"/>
-          <w:sz w:val="20"/>
-          <w:szCs w:val="20"/>
-        </w:rPr>
-        <w:t>= last dinucleotide.</w:t>
+        <w:t xml:space="preserve"> last dinucleotide.</w:t>
       </w:r>
     </w:p>
     <w:p>
@@ -6968,25 +7842,7 @@
           <w:szCs w:val="20"/>
         </w:rPr>
         <w:tab/>
-        <w:t>Shuffle hash table values from 1</w:t>
-      </w:r>
-      <w:proofErr w:type="gramStart"/>
-      <w:r>
-        <w:rPr>
-          <w:rFonts w:ascii="Courier New" w:hAnsi="Courier New" w:cs="Courier New"/>
-          <w:sz w:val="20"/>
-          <w:szCs w:val="20"/>
-        </w:rPr>
-        <w:t>:n</w:t>
-      </w:r>
-      <w:proofErr w:type="gramEnd"/>
-      <w:r>
-        <w:rPr>
-          <w:rFonts w:ascii="Courier New" w:hAnsi="Courier New" w:cs="Courier New"/>
-          <w:sz w:val="20"/>
-          <w:szCs w:val="20"/>
-        </w:rPr>
-        <w:t>-1</w:t>
+        <w:t>Shuffle hash table values from 1:n-1</w:t>
       </w:r>
     </w:p>
     <w:p>
@@ -7311,17 +8167,7 @@
           <w:sz w:val="20"/>
           <w:szCs w:val="20"/>
         </w:rPr>
-        <w:t>"GCTTTTAGGGGTGTTAGGGGTTTATCAAAAATCTAAAAACGCCCTTTCTTCTCAAGCAATTGTCGCTACGAGCATGAGCAATTTAGCCCTTAAAGAATACTTAAAATCCCAAGATTTAGAATTGAAGCATTGCGCGATTGGGGATAAGTTTGT</w:t>
-      </w:r>
-      <w:r>
-        <w:rPr>
-          <w:rFonts w:ascii="Courier New" w:hAnsi="Courier New" w:cs="Courier New"/>
-          <w:color w:val="2A00FF"/>
-          <w:sz w:val="20"/>
-          <w:szCs w:val="20"/>
-        </w:rPr>
-        <w:lastRenderedPageBreak/>
-        <w:t>GAGCGAATGCATGCAATTGAATAAAGCCAATTTTGGAGGCGAGCAAAGCGGGCATATCATTTTTAGCGATTACGCTAAAACAGGCGATGGTTTGGTGTGCGCTTTGCAAGTGAGCGCGTTAGTGTTAGAAAGCAAGCAAGTAAGCTCTGTTGCACTAAACCCCTTTGAATTATACCCCCAAAGCCTAATAAATTTGAATATCCAAAAAAAGCCTCCTTTAGAAAGCCTGAAAGGTTATAGCGCTCTTTTAAAGGAATTAGACAAGCTAGAAATCCGCCATTTGATCCGCTATAGCGGCACTGAAAACAAATTACGAATCCTCTTAGAAGCTAAAGATGAAAAACTTTTAGAATCCAAAATGCAAGAATTAAAAGAGTTTTTTGAAGGGCATTTGTGCTAAAAACCACCCAAAAAAGCCTGTTGATTTTTATAGTGGTTTTTTCCCTTATTTTTGGCACGGATCAAGCGATTAAATACGCTATTTTAGAGGGGTTTCGCTATGAAAGTTTGATTATAGATATTGTTTTAGTGTTCAATAAAGGCGTGGCGTTTTCCTTGCTCAGTTTTTTAGAGGGGGGTTTGAAATACTTGCAAATCCTTTTGATTTTAGGGCTTTTTATCTTTTTAATGTGCCAAAAGGAGCTT"</w:t>
+        <w:t>"GCTTTTAGGGGTGTTAGGGGTTTATCAAAAATCTAAAAACGCCCTTTCTTCTCAAGCAATTGTCGCTACGAGCATGAGCAATTTAGCCCTTAAAGAATACTTAAAATCCCAAGATTTAGAATTGAAGCATTGCGCGATTGGGGATAAGTTTGTGAGCGAATGCATGCAATTGAATAAAGCCAATTTTGGAGGCGAGCAAAGCGGGCATATCATTTTTAGCGATTACGCTAAAACAGGCGATGGTTTGGTGTGCGCTTTGCAAGTGAGCGCGTTAGTGTTAGAAAGCAAGCAAGTAAGCTCTGTTGCACTAAACCCCTTTGAATTATACCCCCAAAGCCTAATAAATTTGAATATCCAAAAAAAGCCTCCTTTAGAAAGCCTGAAAGGTTATAGCGCTCTTTTAAAGGAATTAGACAAGCTAGAAATCCGCCATTTGATCCGCTATAGCGGCACTGAAAACAAATTACGAATCCTCTTAGAAGCTAAAGATGAAAAACTTTTAGAATCCAAAATGCAAGAATTAAAAGAGTTTTTTGAAGGGCATTTGTGCTAAAAACCACCCAAAAAAGCCTGTTGATTTTTATAGTGGTTTTTTCCCTTATTTTTGGCACGGATCAAGCGATTAAATACGCTATTTTAGAGGGGTTTCGCTATGAAAGTTTGATTATAGATATTGTTTTAGTGTTCAATAAAGGCGTGGCGTTTTCCTTGCTCAGTTTTTTAGAGGGGGGTTTGAAATACTTGCAAATCCTTTTGATTTTAGGGCTTTTTATCTTTTTAATGTGCCAAAAGGAGCTT"</w:t>
       </w:r>
       <w:r>
         <w:rPr>
@@ -7623,15 +8469,7 @@
           <w:sz w:val="20"/>
           <w:szCs w:val="20"/>
         </w:rPr>
-        <w:t>GCTTTTAGGGGTGTTAGGGGTTTATCAAAAATCTAAAAACGCCCTTTCTTCTCAAGCAATTGTCGCTACGAGCATGAGCAATTTAGCCCTTAAAGAATACTTAAAATCCCAAGATTTAGAATTGAAGCATTGCGCGATTGGGGATAAGTTTGTGAGCGAATGCATGCAATTGAATAAAGCCAATTTTGGAGGCGAGCAAAGCGGGCATATCATTTTTAGCGATTACGCTAAAACAGGCGATGGTTTGGTGTGCGCTTTGCAAGTGAGCGCGTTAGTGTTAGAAAGCAAGCAAGTAAGCTCTGTTGCACTAAACCCCTTTGAATTATACCCCCAAAGCCTAATAAATTTGAATATCCAAAAAAAGCCTCCTTTAGAAAGCCTGAAAGGTTATAGCGCTCTTTTAAAGGAATTAGACAAGCTAGAAATCCGCCATTTGATCCGCTATAGCGGCACTGAAAACAAATTACGAATCCTCTTAGAAGCTAAAGATGAAAAACTTTTAGAATCCAAAATGCAAGAATTAAAAGAGTTTTTTGAAGGGCATTTGTGCTAAAAACCACCCAAAAAAGCCTGTTGATTTTTATAGTGGTTTTTTCCCTTATTTTTGGCACGGATCAAGCGATTAAATACGCTATTTTAGAGGGGTTTCGCTATGAAAGTTTGATTATAGATATTGTTTTAGTGTTCAATAAAGGCGTGGCGTTTTCCTTGCTCAGTTTTTTAGAGGGGGGTTTGAAATACTTGCAAATCCTTTTGATTTTAGGGCTT</w:t>
-      </w:r>
-      <w:r>
-        <w:rPr>
-          <w:rFonts w:ascii="Courier New" w:hAnsi="Courier New" w:cs="Courier New"/>
-          <w:sz w:val="20"/>
-          <w:szCs w:val="20"/>
-        </w:rPr>
-        <w:t>TTTATCTTTTTAATGTGCCAAAAGGAGCTT</w:t>
+        <w:t>GCTTTTAGGGGTGTTAGGGGTTTATCAAAAATCTAAAAACGCCCTTTCTTCTCAAGCAATTGTCGCTACGAGCATGAGCAATTTAGCCCTTAAAGAATACTTAAAATCCCAAGATTTAGAATTGAAGCATTGCGCGATTGGGGATAAGTTTGTGAGCGAATGCATGCAATTGAATAAAGCCAATTTTGGAGGCGAGCAAAGCGGGCATATCATTTTTAGCGATTACGCTAAAACAGGCGATGGTTTGGTGTGCGCTTTGCAAGTGAGCGCGTTAGTGTTAGAAAGCAAGCAAGTAAGCTCTGTTGCACTAAACCCCTTTGAATTATACCCCCAAAGCCTAATAAATTTGAATATCCAAAAAAAGCCTCCTTTAGAAAGCCTGAAAGGTTATAGCGCTCTTTTAAAGGAATTAGACAAGCTAGAAATCCGCCATTTGATCCGCTATAGCGGCACTGAAAACAAATTACGAATCCTCTTAGAAGCTAAAGATGAAAAACTTTTAGAATCCAAAATGCAAGAATTAAAAGAGTTTTTTGAAGGGCATTTGTGCTAAAAACCACCCAAAAAAGCCTGTTGATTTTTATAGTGGTTTTTTCCCTTATTTTTGGCACGGATCAAGCGATTAAATACGCTATTTTAGAGGGGTTTCGCTATGAAAGTTTGATTATAGATATTGTTTTAGTGTTCAATAAAGGCGTGGCGTTTTCCTTGCTCAGTTTTTTAGAGGGGGGTTTGAAATACTTGCAAATCCTTTTGATTTTAGGGCTTTTTATCTTTTTAATGTGCCAAAAGGAGCTT</w:t>
       </w:r>
     </w:p>
     <w:p>
@@ -7714,45 +8552,32 @@
           <w:sz w:val="20"/>
           <w:szCs w:val="20"/>
         </w:rPr>
-        <w:t>GCTAGCACTTTTTGAGCAAGAGCTAGTTTTTCTTTAATCCAAAGGCATCAAAACCCCCTAGTTTTGTGGGCGCTCCAGAATTGTTAACGCTGAAGCTTAGATAAAACATAAAATTTTTTTACGATCCTGCATAGGGAGAATAGAAAAACGTTTCAACGCGCTTAGGATAAGGGTTTAATCTTATCTCATAAGAAGCGCGCTTTTATTAATAAAGTGTAGGCATTTTAGCCTTACTAAAGAGGTTTGCGCTTGTTTTCGTTTGAGCCTATCTGATTTTGAAAGAGATGCAAAAGTGTGCAAATTTACTTGAAATACAAATAAAATTTGATTTATAGGTTATTAATCCAATCTCTTAATGGGTGTTTAGCAAAGGGGTGGGGTTGGGGGGTTGAATTTGTCCAGGCAAGGGGAGGAGCGAAGTGTGAAGCAAATCCAAAGCGCCAATTTACTTTTTAGATTGAGCCCGGTTTTTGCTTTTTGGAAAGACCTTCATAGTTTTACGCGCCTCGGCAAAGCCTTCCTCCTAGCGATTGCGATTATGAAAGATGCTAGAAAGCAAATCAAATATTTTGATCATAAAAAAGCGTTAGCCCACAATTTTCCACTTGAGCTATTAAGCAATTTTTGAAAGAAAAAGCTACCAAAAATTGCTTTAGAAGCACGATGAAATTATCCCCCCCTAGTGCAAAATATTTGGCCGATTGTGTTTTTTGAAGCGAAAAATGAAGGCGAATGCGGGCCTCTGCTAGCAACCTTATAAAGTGTTATTAAAGCAAAAATGGCGCTTTTATTTTAGTT</w:t>
-      </w:r>
-    </w:p>
-    <w:p>
-      <w:pPr>
-        <w:autoSpaceDE w:val="0"/>
-        <w:autoSpaceDN w:val="0"/>
-        <w:adjustRightInd w:val="0"/>
-        <w:spacing w:after="0" w:line="240" w:lineRule="auto"/>
-        <w:rPr>
-          <w:rFonts w:ascii="Courier New" w:hAnsi="Courier New" w:cs="Courier New"/>
-          <w:color w:val="000000"/>
-          <w:sz w:val="20"/>
-          <w:szCs w:val="20"/>
-        </w:rPr>
-      </w:pPr>
-    </w:p>
-    <w:p>
-      <w:pPr>
-        <w:autoSpaceDE w:val="0"/>
-        <w:autoSpaceDN w:val="0"/>
-        <w:adjustRightInd w:val="0"/>
-        <w:spacing w:after="0" w:line="240" w:lineRule="auto"/>
-        <w:rPr>
-          <w:rFonts w:ascii="Courier New" w:hAnsi="Courier New" w:cs="Courier New"/>
-          <w:color w:val="000000"/>
-          <w:sz w:val="20"/>
-          <w:szCs w:val="20"/>
-        </w:rPr>
-      </w:pPr>
-      <w:r>
-        <w:rPr>
-          <w:rFonts w:ascii="Courier New" w:hAnsi="Courier New" w:cs="Courier New"/>
-          <w:color w:val="000000"/>
-          <w:sz w:val="20"/>
-          <w:szCs w:val="20"/>
-        </w:rPr>
-        <w:t>g)</w:t>
-      </w:r>
+        <w:t>GCTAGCACTTTTTGAGCAAGAGCTAGTTTTTCTTTAATCCAAAGGCATCAAAACCCCCTAGTTTTGTGGGCGCTCCAGAATTGTTAACGCTGAAGCTTAGATAAAACATAAAATTTTTTTACGATCCTGCATAGGGAGAATAGAAAAACGTTTC</w:t>
+      </w:r>
+      <w:r>
+        <w:rPr>
+          <w:rFonts w:ascii="Courier New" w:hAnsi="Courier New" w:cs="Courier New"/>
+          <w:color w:val="000000"/>
+          <w:sz w:val="20"/>
+          <w:szCs w:val="20"/>
+        </w:rPr>
+        <w:lastRenderedPageBreak/>
+        <w:t>AACGCGCTTAGGATAAGGGTTTAATCTTATCTCATAAGAAGCGCGCTTTTATTAATAAAGTGTAGGCATTTTAGCCTTACTAAAGAGGTTTGCGCTTGTTTTCGTTTGAGCCTATCTGATTTTGAAAGAGATGCAAAAGTGTGCAAATTTACTTGAAATACAAATAAAATTTGATTTATAGGTTATTAATCCAATCTCTTAATGGGTGTTTAGCAAAGGGGTGGGGTTGGGGGGTTGAATTTGTCCAGGCAAGGGGAGGAGCGAAGTGTGAAGCAAATCCAAAGCGCCAATTTACTTTTTAGATTGAGCCCGGTTTTTGCTTTTTGGAAAGACCTTCATAGTTTTACGCGCCTCGGCAAAGCCTTCCTCCTAGCGATTGCGATTATGAAAGATGCTAGAAAGCAAATCAAATATTTTGATCATAAAAAAGCGTTAGCCCACAATTTTCCACTTGAGCTATTAAGCAATTTTTGAAAGAAAAAGCTACCAAAAATTGCTTTAGAAGCACGATGAAATTATCCCCCCCTAGTGCAAAATATTTGGCCGATTGTGTTTTTTGAAGCGAAAAATGAAGGCGAATGCGGGCCTCTGCTAGCAACCTTATAAAGTGTTATTAAAGCAAAAATGGCGCTTTTATTTTAGTT</w:t>
+      </w:r>
+    </w:p>
+    <w:p>
+      <w:pPr>
+        <w:autoSpaceDE w:val="0"/>
+        <w:autoSpaceDN w:val="0"/>
+        <w:adjustRightInd w:val="0"/>
+        <w:spacing w:after="0" w:line="240" w:lineRule="auto"/>
+        <w:rPr>
+          <w:rFonts w:ascii="Courier New" w:hAnsi="Courier New" w:cs="Courier New"/>
+          <w:color w:val="000000"/>
+          <w:sz w:val="20"/>
+          <w:szCs w:val="20"/>
+        </w:rPr>
+      </w:pPr>
     </w:p>
     <w:p>
       <w:pPr>
@@ -7775,6 +8600,74 @@
           <w:sz w:val="20"/>
           <w:szCs w:val="20"/>
         </w:rPr>
+        <w:t>e</w:t>
+      </w:r>
+      <w:proofErr w:type="gramEnd"/>
+      <w:r>
+        <w:rPr>
+          <w:rFonts w:ascii="Courier New" w:hAnsi="Courier New" w:cs="Courier New"/>
+          <w:color w:val="000000"/>
+          <w:sz w:val="20"/>
+          <w:szCs w:val="20"/>
+        </w:rPr>
+        <w:t>-f) Refer to attached page</w:t>
+      </w:r>
+    </w:p>
+    <w:p>
+      <w:pPr>
+        <w:autoSpaceDE w:val="0"/>
+        <w:autoSpaceDN w:val="0"/>
+        <w:adjustRightInd w:val="0"/>
+        <w:spacing w:after="0" w:line="240" w:lineRule="auto"/>
+        <w:rPr>
+          <w:rFonts w:ascii="Courier New" w:hAnsi="Courier New" w:cs="Courier New"/>
+          <w:color w:val="000000"/>
+          <w:sz w:val="20"/>
+          <w:szCs w:val="20"/>
+        </w:rPr>
+      </w:pPr>
+      <w:proofErr w:type="gramStart"/>
+      <w:r>
+        <w:rPr>
+          <w:rFonts w:ascii="Courier New" w:hAnsi="Courier New" w:cs="Courier New"/>
+          <w:color w:val="000000"/>
+          <w:sz w:val="20"/>
+          <w:szCs w:val="20"/>
+        </w:rPr>
+        <w:t>g</w:t>
+      </w:r>
+      <w:proofErr w:type="gramEnd"/>
+      <w:r>
+        <w:rPr>
+          <w:rFonts w:ascii="Courier New" w:hAnsi="Courier New" w:cs="Courier New"/>
+          <w:color w:val="000000"/>
+          <w:sz w:val="20"/>
+          <w:szCs w:val="20"/>
+        </w:rPr>
+        <w:t>)</w:t>
+      </w:r>
+    </w:p>
+    <w:p>
+      <w:pPr>
+        <w:autoSpaceDE w:val="0"/>
+        <w:autoSpaceDN w:val="0"/>
+        <w:adjustRightInd w:val="0"/>
+        <w:spacing w:after="0" w:line="240" w:lineRule="auto"/>
+        <w:rPr>
+          <w:rFonts w:ascii="Courier New" w:hAnsi="Courier New" w:cs="Courier New"/>
+          <w:color w:val="000000"/>
+          <w:sz w:val="20"/>
+          <w:szCs w:val="20"/>
+        </w:rPr>
+      </w:pPr>
+      <w:proofErr w:type="gramStart"/>
+      <w:r>
+        <w:rPr>
+          <w:rFonts w:ascii="Courier New" w:hAnsi="Courier New" w:cs="Courier New"/>
+          <w:color w:val="000000"/>
+          <w:sz w:val="20"/>
+          <w:szCs w:val="20"/>
+        </w:rPr>
         <w:t>from</w:t>
       </w:r>
       <w:proofErr w:type="gramEnd"/>
@@ -7787,6 +8680,68 @@
         </w:rPr>
         <w:t xml:space="preserve"> ptata.pl</w:t>
       </w:r>
+    </w:p>
+    <w:p>
+      <w:pPr>
+        <w:autoSpaceDE w:val="0"/>
+        <w:autoSpaceDN w:val="0"/>
+        <w:adjustRightInd w:val="0"/>
+        <w:spacing w:after="0" w:line="240" w:lineRule="auto"/>
+        <w:rPr>
+          <w:rFonts w:ascii="Courier New" w:hAnsi="Courier New" w:cs="Courier New"/>
+          <w:color w:val="000000"/>
+          <w:sz w:val="20"/>
+          <w:szCs w:val="20"/>
+        </w:rPr>
+      </w:pPr>
+    </w:p>
+    <w:p>
+      <w:pPr>
+        <w:autoSpaceDE w:val="0"/>
+        <w:autoSpaceDN w:val="0"/>
+        <w:adjustRightInd w:val="0"/>
+        <w:spacing w:after="0" w:line="240" w:lineRule="auto"/>
+        <w:rPr>
+          <w:rFonts w:ascii="Courier New" w:hAnsi="Courier New" w:cs="Courier New"/>
+          <w:color w:val="000000"/>
+          <w:sz w:val="20"/>
+          <w:szCs w:val="20"/>
+        </w:rPr>
+      </w:pPr>
+      <w:r>
+        <w:rPr>
+          <w:rFonts w:ascii="Courier New" w:hAnsi="Courier New" w:cs="Courier New"/>
+          <w:color w:val="000000"/>
+          <w:sz w:val="20"/>
+          <w:szCs w:val="20"/>
+        </w:rPr>
+        <w:t>Yes, it is significant</w:t>
+      </w:r>
+    </w:p>
+    <w:p>
+      <w:pPr>
+        <w:autoSpaceDE w:val="0"/>
+        <w:autoSpaceDN w:val="0"/>
+        <w:adjustRightInd w:val="0"/>
+        <w:spacing w:after="0" w:line="240" w:lineRule="auto"/>
+        <w:rPr>
+          <w:rFonts w:ascii="Courier New" w:hAnsi="Courier New" w:cs="Courier New"/>
+          <w:color w:val="000000"/>
+          <w:sz w:val="20"/>
+          <w:szCs w:val="20"/>
+        </w:rPr>
+      </w:pPr>
+      <w:r>
+        <w:rPr>
+          <w:rFonts w:ascii="Courier New" w:hAnsi="Courier New" w:cs="Courier New"/>
+          <w:color w:val="000000"/>
+          <w:sz w:val="20"/>
+          <w:szCs w:val="20"/>
+        </w:rPr>
+        <w:t>Found 0 cases in 1,000,000 genomes of 10kb size. P-value = 0.</w:t>
+      </w:r>
+      <w:bookmarkStart w:id="0" w:name="_GoBack"/>
+      <w:bookmarkEnd w:id="0"/>
     </w:p>
     <w:p>
       <w:pPr>
@@ -7828,7 +8783,7 @@
       </w:pPr>
     </w:pPrDefault>
   </w:docDefaults>
-  <w:latentStyles w:defLockedState="0" w:defUIPriority="99" w:defSemiHidden="1" w:defUnhideWhenUsed="1" w:defQFormat="0" w:count="267">
+  <w:latentStyles w:defLockedState="0" w:defUIPriority="99" w:defSemiHidden="1" w:defUnhideWhenUsed="1" w:defQFormat="0" w:count="276">
     <w:lsdException w:name="Normal" w:semiHidden="0" w:uiPriority="0" w:unhideWhenUsed="0" w:qFormat="1"/>
     <w:lsdException w:name="heading 1" w:semiHidden="0" w:uiPriority="9" w:unhideWhenUsed="0" w:qFormat="1"/>
     <w:lsdException w:name="heading 2" w:uiPriority="9" w:qFormat="1"/>
@@ -7974,6 +8929,7 @@
   <w:style w:type="character" w:default="1" w:styleId="DefaultParagraphFont">
     <w:name w:val="Default Paragraph Font"/>
     <w:uiPriority w:val="1"/>
+    <w:semiHidden/>
     <w:unhideWhenUsed/>
   </w:style>
   <w:style w:type="table" w:default="1" w:styleId="TableNormal">
@@ -8053,11 +9009,21 @@
       </w:tblCellMar>
     </w:tblPr>
   </w:style>
+  <w:style w:type="character" w:styleId="PlaceholderText">
+    <w:name w:val="Placeholder Text"/>
+    <w:basedOn w:val="DefaultParagraphFont"/>
+    <w:uiPriority w:val="99"/>
+    <w:semiHidden/>
+    <w:rsid w:val="00C53945"/>
+    <w:rPr>
+      <w:color w:val="808080"/>
+    </w:rPr>
+  </w:style>
 </w:styles>
 </file>
 
 <file path=word/stylesWithEffects.xml><?xml version="1.0" encoding="utf-8"?>
-<w:styles xmlns:wpc="http://schemas.microsoft.com/office/word/2010/wordprocessingCanvas" xmlns:mc="http://schemas.openxmlformats.org/markup-compatibility/2006" xmlns:o="urn:schemas-microsoft-com:office:office" xmlns:r="http://schemas.openxmlformats.org/officeDocument/2006/relationships" xmlns:m="http://schemas.openxmlformats.org/officeDocument/2006/math" xmlns:v="urn:schemas-microsoft-com:vml" xmlns:wp14="http://schemas.microsoft.com/office/word/2010/wordprocessingDrawing" xmlns:wp="http://schemas.openxmlformats.org/drawingml/2006/wordprocessingDrawing" xmlns:w10="urn:schemas-microsoft-com:office:word" xmlns:w="http://schemas.openxmlformats.org/wordprocessingml/2006/main" xmlns:w14="http://schemas.microsoft.com/office/word/2010/wordml" xmlns:wpg="http://schemas.microsoft.com/office/word/2010/wordprocessingGroup" xmlns:wpi="http://schemas.microsoft.com/office/word/2010/wordprocessingInk" xmlns:wne="http://schemas.microsoft.com/office/word/2006/wordml" xmlns:wps="http://schemas.microsoft.com/office/word/2010/wordprocessingShape" mc:Ignorable="w14 wp14">
+<w:styles xmlns:wpc="http://schemas.microsoft.com/office/word/2010/wordprocessingCanvas" xmlns:mo="http://schemas.microsoft.com/office/mac/office/2008/main" xmlns:mc="http://schemas.openxmlformats.org/markup-compatibility/2006" xmlns:mv="urn:schemas-microsoft-com:mac:vml" xmlns:o="urn:schemas-microsoft-com:office:office" xmlns:r="http://schemas.openxmlformats.org/officeDocument/2006/relationships" xmlns:m="http://schemas.openxmlformats.org/officeDocument/2006/math" xmlns:v="urn:schemas-microsoft-com:vml" xmlns:wp14="http://schemas.microsoft.com/office/word/2010/wordprocessingDrawing" xmlns:wp="http://schemas.openxmlformats.org/drawingml/2006/wordprocessingDrawing" xmlns:w10="urn:schemas-microsoft-com:office:word" xmlns:w="http://schemas.openxmlformats.org/wordprocessingml/2006/main" xmlns:w14="http://schemas.microsoft.com/office/word/2010/wordml" xmlns:wpg="http://schemas.microsoft.com/office/word/2010/wordprocessingGroup" xmlns:wpi="http://schemas.microsoft.com/office/word/2010/wordprocessingInk" xmlns:wne="http://schemas.microsoft.com/office/word/2006/wordml" xmlns:wps="http://schemas.microsoft.com/office/word/2010/wordprocessingShape" mc:Ignorable="w14 wp14">
   <w:docDefaults>
     <w:rPrDefault>
       <w:rPr>
@@ -8073,7 +9039,7 @@
       </w:pPr>
     </w:pPrDefault>
   </w:docDefaults>
-  <w:latentStyles w:defLockedState="0" w:defUIPriority="99" w:defSemiHidden="1" w:defUnhideWhenUsed="1" w:defQFormat="0" w:count="267">
+  <w:latentStyles w:defLockedState="0" w:defUIPriority="99" w:defSemiHidden="1" w:defUnhideWhenUsed="1" w:defQFormat="0" w:count="276">
     <w:lsdException w:name="Normal" w:semiHidden="0" w:uiPriority="0" w:unhideWhenUsed="0" w:qFormat="1"/>
     <w:lsdException w:name="heading 1" w:semiHidden="0" w:uiPriority="9" w:unhideWhenUsed="0" w:qFormat="1"/>
     <w:lsdException w:name="heading 2" w:uiPriority="9" w:qFormat="1"/>
@@ -8219,6 +9185,7 @@
   <w:style w:type="character" w:default="1" w:styleId="DefaultParagraphFont">
     <w:name w:val="Default Paragraph Font"/>
     <w:uiPriority w:val="1"/>
+    <w:semiHidden/>
     <w:unhideWhenUsed/>
   </w:style>
   <w:style w:type="table" w:default="1" w:styleId="TableNormal">
@@ -8297,6 +9264,16 @@
         <w:right w:w="108" w:type="dxa"/>
       </w:tblCellMar>
     </w:tblPr>
+  </w:style>
+  <w:style w:type="character" w:styleId="PlaceholderText">
+    <w:name w:val="Placeholder Text"/>
+    <w:basedOn w:val="DefaultParagraphFont"/>
+    <w:uiPriority w:val="99"/>
+    <w:semiHidden/>
+    <w:rsid w:val="00C53945"/>
+    <w:rPr>
+      <w:color w:val="808080"/>
+    </w:rPr>
   </w:style>
 </w:styles>
 </file>
@@ -8584,4 +9561,16 @@
   <a:objectDefaults/>
   <a:extraClrSchemeLst/>
 </a:theme>
+</file>
+
+<file path=customXml/item1.xml><?xml version="1.0" encoding="utf-8"?>
+<b:Sources xmlns:b="http://schemas.openxmlformats.org/officeDocument/2006/bibliography" xmlns="http://schemas.openxmlformats.org/officeDocument/2006/bibliography" SelectedStyle="/APA.XSL" StyleName="APA"/>
+</file>
+
+<file path=customXml/itemProps1.xml><?xml version="1.0" encoding="utf-8"?>
+<ds:datastoreItem xmlns:ds="http://schemas.openxmlformats.org/officeDocument/2006/customXml" ds:itemID="{CB32172E-5CE4-1245-9737-0D49E5AFAB5C}">
+  <ds:schemaRefs>
+    <ds:schemaRef ds:uri="http://schemas.openxmlformats.org/officeDocument/2006/bibliography"/>
+  </ds:schemaRefs>
+</ds:datastoreItem>
 </file>
</xml_diff>